<commit_message>
Applied word pad changes and GUI prototypes
</commit_message>
<xml_diff>
--- a/Developing the Solution.docx
+++ b/Developing the Solution.docx
@@ -87,7 +87,7 @@
           </mc:Choice>
           <mc:Fallback>
             <w:pict>
-              <v:line w14:anchorId="37C041B2" id="Straight Connector 9" o:spid="_x0000_s1026" style="position:absolute;z-index:251618304;visibility:visible;mso-wrap-style:square;mso-width-percent:0;mso-height-percent:0;mso-wrap-distance-left:9pt;mso-wrap-distance-top:0;mso-wrap-distance-right:9pt;mso-wrap-distance-bottom:0;mso-position-horizontal:absolute;mso-position-horizontal-relative:text;mso-position-vertical:absolute;mso-position-vertical-relative:text;mso-width-percent:0;mso-height-percent:0;mso-width-relative:margin;mso-height-relative:margin" from="177.1pt,235.8pt" to="271.6pt,235.8pt" o:gfxdata="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" strokecolor="#5b9bd5 [3204]" strokeweight=".5pt">
+              <v:line w14:anchorId="206EF5E7" id="Straight Connector 9" o:spid="_x0000_s1026" style="position:absolute;z-index:251618304;visibility:visible;mso-wrap-style:square;mso-width-percent:0;mso-height-percent:0;mso-wrap-distance-left:9pt;mso-wrap-distance-top:0;mso-wrap-distance-right:9pt;mso-wrap-distance-bottom:0;mso-position-horizontal:absolute;mso-position-horizontal-relative:text;mso-position-vertical:absolute;mso-position-vertical-relative:text;mso-width-percent:0;mso-height-percent:0;mso-width-relative:margin;mso-height-relative:margin" from="177.1pt,235.8pt" to="271.6pt,235.8pt" o:gfxdata="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" strokecolor="#5b9bd5 [3204]" strokeweight=".5pt">
                 <v:stroke joinstyle="miter"/>
               </v:line>
             </w:pict>
@@ -849,7 +849,7 @@
           </mc:Choice>
           <mc:Fallback>
             <w:pict>
-              <v:group w14:anchorId="5D0ABBAF" id="Group 2" o:spid="_x0000_s1026" style="position:absolute;margin-left:-16.3pt;margin-top:90.65pt;width:465.3pt;height:442.85pt;z-index:251632640;mso-width-relative:margin;mso-height-relative:margin" coordsize="57279,67372" o:gfxdata="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">
+              <v:group w14:anchorId="5D0ABBAF" id="Group 2" o:spid="_x0000_s1026" style="position:absolute;margin-left:-16.3pt;margin-top:90.65pt;width:465.3pt;height:442.85pt;z-index:251632640;mso-width-relative:margin;mso-height-relative:margin" coordsize="57279,67372" o:gfxdata="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">
                 <v:rect id="Rectangle 1" o:spid="_x0000_s1027" style="position:absolute;left:21566;width:18002;height:8477;visibility:visible;mso-wrap-style:square;v-text-anchor:middle" o:gfxdata="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" fillcolor="white [3212]" strokecolor="#1f4d78 [1604]" strokeweight="1pt">
                   <v:textbox>
                     <w:txbxContent>
@@ -1180,7 +1180,7 @@
           </mc:Choice>
           <mc:Fallback>
             <w:pict>
-              <v:shape w14:anchorId="2A717C70" id="Straight Arrow Connector 55" o:spid="_x0000_s1026" type="#_x0000_t32" style="position:absolute;margin-left:36.75pt;margin-top:54.55pt;width:0;height:23.65pt;z-index:251718144;visibility:visible;mso-wrap-style:square;mso-wrap-distance-left:9pt;mso-wrap-distance-top:0;mso-wrap-distance-right:9pt;mso-wrap-distance-bottom:0;mso-position-horizontal:absolute;mso-position-horizontal-relative:text;mso-position-vertical:absolute;mso-position-vertical-relative:text" o:gfxdata="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" strokecolor="#5b9bd5 [3204]" strokeweight=".5pt">
+              <v:shape w14:anchorId="6A60FBCC" id="Straight Arrow Connector 55" o:spid="_x0000_s1026" type="#_x0000_t32" style="position:absolute;margin-left:36.75pt;margin-top:54.55pt;width:0;height:23.65pt;z-index:251718144;visibility:visible;mso-wrap-style:square;mso-wrap-distance-left:9pt;mso-wrap-distance-top:0;mso-wrap-distance-right:9pt;mso-wrap-distance-bottom:0;mso-position-horizontal:absolute;mso-position-horizontal-relative:text;mso-position-vertical:absolute;mso-position-vertical-relative:text" o:gfxdata="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" strokecolor="#5b9bd5 [3204]" strokeweight=".5pt">
                 <v:stroke endarrow="block" joinstyle="miter"/>
               </v:shape>
             </w:pict>
@@ -1265,7 +1265,7 @@
                 <v:stroke joinstyle="miter"/>
                 <v:path gradientshapeok="t" o:connecttype="rect" textboxrect="1018,3163,20582,18437"/>
               </v:shapetype>
-              <v:shape id="Flowchart: Terminator 54" o:spid="_x0000_s1043" type="#_x0000_t116" style="position:absolute;margin-left:-20.4pt;margin-top:15.85pt;width:97.8pt;height:37.6pt;z-index:251717120;visibility:visible;mso-wrap-style:square;mso-wrap-distance-left:9pt;mso-wrap-distance-top:0;mso-wrap-distance-right:9pt;mso-wrap-distance-bottom:0;mso-position-horizontal:absolute;mso-position-horizontal-relative:text;mso-position-vertical:absolute;mso-position-vertical-relative:text;v-text-anchor:middle" o:gfxdata="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" fillcolor="white [3201]" strokecolor="black [3200]" strokeweight="1pt">
+              <v:shape id="Flowchart: Terminator 54" o:spid="_x0000_s1043" type="#_x0000_t116" style="position:absolute;margin-left:-20.4pt;margin-top:15.85pt;width:97.8pt;height:37.6pt;z-index:251717120;visibility:visible;mso-wrap-style:square;mso-wrap-distance-left:9pt;mso-wrap-distance-top:0;mso-wrap-distance-right:9pt;mso-wrap-distance-bottom:0;mso-position-horizontal:absolute;mso-position-horizontal-relative:text;mso-position-vertical:absolute;mso-position-vertical-relative:text;v-text-anchor:middle" o:gfxdata="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" fillcolor="white [3201]" strokecolor="black [3200]" strokeweight="1pt">
                 <v:textbox>
                   <w:txbxContent>
                     <w:p>
@@ -1349,7 +1349,7 @@
           </mc:Choice>
           <mc:Fallback>
             <w:pict>
-              <v:shape w14:anchorId="18D453B8" id="Elbow Connector 53" o:spid="_x0000_s1026" type="#_x0000_t34" style="position:absolute;margin-left:-1in;margin-top:114.7pt;width:66.7pt;height:582.45pt;flip:y;z-index:251716096;visibility:visible;mso-wrap-style:square;mso-width-percent:0;mso-height-percent:0;mso-wrap-distance-left:9pt;mso-wrap-distance-top:0;mso-wrap-distance-right:9pt;mso-wrap-distance-bottom:0;mso-position-horizontal:absolute;mso-position-horizontal-relative:text;mso-position-vertical:absolute;mso-position-vertical-relative:text;mso-width-percent:0;mso-height-percent:0;mso-width-relative:margin;mso-height-relative:margin" o:gfxdata="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" strokecolor="#5b9bd5 [3204]" strokeweight=".5pt">
+              <v:shape w14:anchorId="7F6DAEBC" id="Elbow Connector 53" o:spid="_x0000_s1026" type="#_x0000_t34" style="position:absolute;margin-left:-1in;margin-top:114.7pt;width:66.7pt;height:582.45pt;flip:y;z-index:251716096;visibility:visible;mso-wrap-style:square;mso-width-percent:0;mso-height-percent:0;mso-wrap-distance-left:9pt;mso-wrap-distance-top:0;mso-wrap-distance-right:9pt;mso-wrap-distance-bottom:0;mso-position-horizontal:absolute;mso-position-horizontal-relative:text;mso-position-vertical:absolute;mso-position-vertical-relative:text;mso-width-percent:0;mso-height-percent:0;mso-width-relative:margin;mso-height-relative:margin" o:gfxdata="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" strokecolor="#5b9bd5 [3204]" strokeweight=".5pt">
                 <v:stroke endarrow="block"/>
               </v:shape>
             </w:pict>
@@ -1424,7 +1424,7 @@
           </mc:Choice>
           <mc:Fallback>
             <w:pict>
-              <v:shape w14:anchorId="6A7B010D" id="Elbow Connector 36" o:spid="_x0000_s1026" type="#_x0000_t34" style="position:absolute;margin-left:186.8pt;margin-top:241.35pt;width:44.4pt;height:454.4pt;flip:y;z-index:251683840;visibility:visible;mso-wrap-style:square;mso-width-percent:0;mso-height-percent:0;mso-wrap-distance-left:9pt;mso-wrap-distance-top:0;mso-wrap-distance-right:9pt;mso-wrap-distance-bottom:0;mso-position-horizontal:absolute;mso-position-horizontal-relative:text;mso-position-vertical:absolute;mso-position-vertical-relative:text;mso-width-percent:0;mso-height-percent:0;mso-width-relative:margin;mso-height-relative:margin" o:gfxdata="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" adj="-93730" strokecolor="#5b9bd5 [3204]" strokeweight=".5pt">
+              <v:shape w14:anchorId="722BE551" id="Elbow Connector 36" o:spid="_x0000_s1026" type="#_x0000_t34" style="position:absolute;margin-left:186.8pt;margin-top:241.35pt;width:44.4pt;height:454.4pt;flip:y;z-index:251683840;visibility:visible;mso-wrap-style:square;mso-width-percent:0;mso-height-percent:0;mso-wrap-distance-left:9pt;mso-wrap-distance-top:0;mso-wrap-distance-right:9pt;mso-wrap-distance-bottom:0;mso-position-horizontal:absolute;mso-position-horizontal-relative:text;mso-position-vertical:absolute;mso-position-vertical-relative:text;mso-width-percent:0;mso-height-percent:0;mso-width-relative:margin;mso-height-relative:margin" o:gfxdata="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" adj="-93730" strokecolor="#5b9bd5 [3204]" strokeweight=".5pt">
                 <v:stroke endarrow="block"/>
               </v:shape>
             </w:pict>
@@ -1491,7 +1491,7 @@
           </mc:Choice>
           <mc:Fallback>
             <w:pict>
-              <v:shape w14:anchorId="006402F6" id="Straight Arrow Connector 25" o:spid="_x0000_s1026" type="#_x0000_t32" style="position:absolute;margin-left:316.95pt;margin-top:594.35pt;width:1.35pt;height:97.8pt;flip:x;z-index:251656192;visibility:visible;mso-wrap-style:square;mso-wrap-distance-left:9pt;mso-wrap-distance-top:0;mso-wrap-distance-right:9pt;mso-wrap-distance-bottom:0;mso-position-horizontal:absolute;mso-position-horizontal-relative:text;mso-position-vertical:absolute;mso-position-vertical-relative:text" o:gfxdata="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" strokecolor="#5b9bd5 [3204]" strokeweight=".5pt">
+              <v:shape w14:anchorId="0764A08A" id="Straight Arrow Connector 25" o:spid="_x0000_s1026" type="#_x0000_t32" style="position:absolute;margin-left:316.95pt;margin-top:594.35pt;width:1.35pt;height:97.8pt;flip:x;z-index:251656192;visibility:visible;mso-wrap-style:square;mso-wrap-distance-left:9pt;mso-wrap-distance-top:0;mso-wrap-distance-right:9pt;mso-wrap-distance-bottom:0;mso-position-horizontal:absolute;mso-position-horizontal-relative:text;mso-position-vertical:absolute;mso-position-vertical-relative:text" o:gfxdata="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" strokecolor="#5b9bd5 [3204]" strokeweight=".5pt">
                 <v:stroke endarrow="block" joinstyle="miter"/>
               </v:shape>
             </w:pict>
@@ -1558,7 +1558,7 @@
           </mc:Choice>
           <mc:Fallback>
             <w:pict>
-              <v:shape w14:anchorId="7CED2B1C" id="Straight Arrow Connector 24" o:spid="_x0000_s1026" type="#_x0000_t32" style="position:absolute;margin-left:154.85pt;margin-top:596.6pt;width:1.35pt;height:97.8pt;flip:x;z-index:251653120;visibility:visible;mso-wrap-style:square;mso-wrap-distance-left:9pt;mso-wrap-distance-top:0;mso-wrap-distance-right:9pt;mso-wrap-distance-bottom:0;mso-position-horizontal:absolute;mso-position-horizontal-relative:text;mso-position-vertical:absolute;mso-position-vertical-relative:text" o:gfxdata="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" strokecolor="#5b9bd5 [3204]" strokeweight=".5pt">
+              <v:shape w14:anchorId="2BFACC86" id="Straight Arrow Connector 24" o:spid="_x0000_s1026" type="#_x0000_t32" style="position:absolute;margin-left:154.85pt;margin-top:596.6pt;width:1.35pt;height:97.8pt;flip:x;z-index:251653120;visibility:visible;mso-wrap-style:square;mso-wrap-distance-left:9pt;mso-wrap-distance-top:0;mso-wrap-distance-right:9pt;mso-wrap-distance-bottom:0;mso-position-horizontal:absolute;mso-position-horizontal-relative:text;mso-position-vertical:absolute;mso-position-vertical-relative:text" o:gfxdata="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" strokecolor="#5b9bd5 [3204]" strokeweight=".5pt">
                 <v:stroke endarrow="block" joinstyle="miter"/>
               </v:shape>
             </w:pict>
@@ -1625,7 +1625,7 @@
           </mc:Choice>
           <mc:Fallback>
             <w:pict>
-              <v:shape w14:anchorId="361E7B6A" id="Straight Arrow Connector 23" o:spid="_x0000_s1026" type="#_x0000_t32" style="position:absolute;margin-left:237.05pt;margin-top:543.65pt;width:1.35pt;height:14.95pt;flip:x;z-index:251649024;visibility:visible;mso-wrap-style:square;mso-wrap-distance-left:9pt;mso-wrap-distance-top:0;mso-wrap-distance-right:9pt;mso-wrap-distance-bottom:0;mso-position-horizontal:absolute;mso-position-horizontal-relative:text;mso-position-vertical:absolute;mso-position-vertical-relative:text" o:gfxdata="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" strokecolor="#5b9bd5 [3204]" strokeweight=".5pt">
+              <v:shape w14:anchorId="172E1713" id="Straight Arrow Connector 23" o:spid="_x0000_s1026" type="#_x0000_t32" style="position:absolute;margin-left:237.05pt;margin-top:543.65pt;width:1.35pt;height:14.95pt;flip:x;z-index:251649024;visibility:visible;mso-wrap-style:square;mso-wrap-distance-left:9pt;mso-wrap-distance-top:0;mso-wrap-distance-right:9pt;mso-wrap-distance-bottom:0;mso-position-horizontal:absolute;mso-position-horizontal-relative:text;mso-position-vertical:absolute;mso-position-vertical-relative:text" o:gfxdata="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" strokecolor="#5b9bd5 [3204]" strokeweight=".5pt">
                 <v:stroke endarrow="block" joinstyle="miter"/>
               </v:shape>
             </w:pict>
@@ -1712,7 +1712,7 @@
           </mc:Choice>
           <mc:Fallback>
             <w:pict>
-              <v:shape w14:anchorId="08C86889" id="Flowchart: Decision 22" o:spid="_x0000_s1044" type="#_x0000_t110" style="position:absolute;margin-left:156.2pt;margin-top:555.85pt;width:162.35pt;height:81pt;z-index:251645952;visibility:visible;mso-wrap-style:square;mso-width-percent:0;mso-height-percent:0;mso-wrap-distance-left:9pt;mso-wrap-distance-top:0;mso-wrap-distance-right:9pt;mso-wrap-distance-bottom:0;mso-position-horizontal:absolute;mso-position-horizontal-relative:text;mso-position-vertical:absolute;mso-position-vertical-relative:text;mso-width-percent:0;mso-height-percent:0;mso-width-relative:margin;mso-height-relative:margin;v-text-anchor:middle" o:gfxdata="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" fillcolor="white [3201]" strokecolor="black [3200]" strokeweight="1pt">
+              <v:shape w14:anchorId="08C86889" id="Flowchart: Decision 22" o:spid="_x0000_s1044" type="#_x0000_t110" style="position:absolute;margin-left:156.2pt;margin-top:555.85pt;width:162.35pt;height:81pt;z-index:251645952;visibility:visible;mso-wrap-style:square;mso-width-percent:0;mso-height-percent:0;mso-wrap-distance-left:9pt;mso-wrap-distance-top:0;mso-wrap-distance-right:9pt;mso-wrap-distance-bottom:0;mso-position-horizontal:absolute;mso-position-horizontal-relative:text;mso-position-vertical:absolute;mso-position-vertical-relative:text;mso-width-percent:0;mso-height-percent:0;mso-width-relative:margin;mso-height-relative:margin;v-text-anchor:middle" o:gfxdata="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" fillcolor="white [3201]" strokecolor="black [3200]" strokeweight="1pt">
                 <v:textbox>
                   <w:txbxContent>
                     <w:p>
@@ -1810,7 +1810,7 @@
           </mc:Choice>
           <mc:Fallback>
             <w:pict>
-              <v:rect w14:anchorId="59FD77AD" id="Rectangle 20" o:spid="_x0000_s1045" style="position:absolute;margin-left:190.15pt;margin-top:486.65pt;width:97.75pt;height:56.35pt;z-index:251640832;visibility:visible;mso-wrap-style:square;mso-width-percent:0;mso-height-percent:0;mso-wrap-distance-left:9pt;mso-wrap-distance-top:0;mso-wrap-distance-right:9pt;mso-wrap-distance-bottom:0;mso-position-horizontal:absolute;mso-position-horizontal-relative:text;mso-position-vertical:absolute;mso-position-vertical-relative:text;mso-width-percent:0;mso-height-percent:0;mso-width-relative:margin;mso-height-relative:margin;v-text-anchor:middle" o:gfxdata="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" fillcolor="white [3201]" strokecolor="black [3200]" strokeweight="1pt">
+              <v:rect w14:anchorId="59FD77AD" id="Rectangle 20" o:spid="_x0000_s1045" style="position:absolute;margin-left:190.15pt;margin-top:486.65pt;width:97.75pt;height:56.35pt;z-index:251640832;visibility:visible;mso-wrap-style:square;mso-width-percent:0;mso-height-percent:0;mso-wrap-distance-left:9pt;mso-wrap-distance-top:0;mso-wrap-distance-right:9pt;mso-wrap-distance-bottom:0;mso-position-horizontal:absolute;mso-position-horizontal-relative:text;mso-position-vertical:absolute;mso-position-vertical-relative:text;mso-width-percent:0;mso-height-percent:0;mso-width-relative:margin;mso-height-relative:margin;v-text-anchor:middle" o:gfxdata="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" fillcolor="white [3201]" strokecolor="black [3200]" strokeweight="1pt">
                 <v:textbox>
                   <w:txbxContent>
                     <w:p>
@@ -1894,7 +1894,7 @@
           </mc:Choice>
           <mc:Fallback>
             <w:pict>
-              <v:shape w14:anchorId="079D6030" id="Straight Arrow Connector 12" o:spid="_x0000_s1026" type="#_x0000_t32" style="position:absolute;margin-left:288.95pt;margin-top:506.45pt;width:98.35pt;height:3.6pt;flip:x;z-index:251637760;visibility:visible;mso-wrap-style:square;mso-width-percent:0;mso-height-percent:0;mso-wrap-distance-left:9pt;mso-wrap-distance-top:0;mso-wrap-distance-right:9pt;mso-wrap-distance-bottom:0;mso-position-horizontal:absolute;mso-position-horizontal-relative:text;mso-position-vertical:absolute;mso-position-vertical-relative:text;mso-width-percent:0;mso-height-percent:0;mso-width-relative:margin;mso-height-relative:margin" o:gfxdata="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" strokecolor="#5b9bd5 [3204]" strokeweight=".5pt">
+              <v:shape w14:anchorId="05408B16" id="Straight Arrow Connector 12" o:spid="_x0000_s1026" type="#_x0000_t32" style="position:absolute;margin-left:288.95pt;margin-top:506.45pt;width:98.35pt;height:3.6pt;flip:x;z-index:251637760;visibility:visible;mso-wrap-style:square;mso-width-percent:0;mso-height-percent:0;mso-wrap-distance-left:9pt;mso-wrap-distance-top:0;mso-wrap-distance-right:9pt;mso-wrap-distance-bottom:0;mso-position-horizontal:absolute;mso-position-horizontal-relative:text;mso-position-vertical:absolute;mso-position-vertical-relative:text;mso-width-percent:0;mso-height-percent:0;mso-width-relative:margin;mso-height-relative:margin" o:gfxdata="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" strokecolor="#5b9bd5 [3204]" strokeweight=".5pt">
                 <v:stroke endarrow="block" joinstyle="miter"/>
               </v:shape>
             </w:pict>
@@ -1961,7 +1961,7 @@
           </mc:Choice>
           <mc:Fallback>
             <w:pict>
-              <v:shape w14:anchorId="23433A23" id="Straight Arrow Connector 6" o:spid="_x0000_s1026" type="#_x0000_t32" style="position:absolute;margin-left:100pt;margin-top:508.75pt;width:86.1pt;height:0;z-index:251635712;visibility:visible;mso-wrap-style:square;mso-wrap-distance-left:9pt;mso-wrap-distance-top:0;mso-wrap-distance-right:9pt;mso-wrap-distance-bottom:0;mso-position-horizontal:absolute;mso-position-horizontal-relative:text;mso-position-vertical:absolute;mso-position-vertical-relative:text" o:gfxdata="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" strokecolor="#5b9bd5 [3204]" strokeweight=".5pt">
+              <v:shape w14:anchorId="5C89FFF0" id="Straight Arrow Connector 6" o:spid="_x0000_s1026" type="#_x0000_t32" style="position:absolute;margin-left:100pt;margin-top:508.75pt;width:86.1pt;height:0;z-index:251635712;visibility:visible;mso-wrap-style:square;mso-wrap-distance-left:9pt;mso-wrap-distance-top:0;mso-wrap-distance-right:9pt;mso-wrap-distance-bottom:0;mso-position-horizontal:absolute;mso-position-horizontal-relative:text;mso-position-vertical:absolute;mso-position-vertical-relative:text" o:gfxdata="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" strokecolor="#5b9bd5 [3204]" strokeweight=".5pt">
                 <v:stroke endarrow="block" joinstyle="miter"/>
               </v:shape>
             </w:pict>
@@ -1971,21 +1971,430 @@
       <w:r>
         <w:br w:type="page"/>
       </w:r>
-      <w:bookmarkStart w:id="0" w:name="_GoBack"/>
-      <w:bookmarkEnd w:id="0"/>
     </w:p>
-    <w:p/>
-    <w:p/>
     <w:p>
       <w:r>
         <w:rPr>
           <w:noProof/>
           <w:lang w:eastAsia="en-GB"/>
         </w:rPr>
+        <w:lastRenderedPageBreak/>
         <mc:AlternateContent>
           <mc:Choice Requires="wps">
             <w:drawing>
-              <wp:anchor distT="0" distB="0" distL="114300" distR="114300" simplePos="0" relativeHeight="251715072" behindDoc="0" locked="0" layoutInCell="1" allowOverlap="1">
+              <wp:anchor distT="0" distB="0" distL="114300" distR="114300" simplePos="0" relativeHeight="251559936" behindDoc="0" locked="0" layoutInCell="1" allowOverlap="1" wp14:anchorId="2C79F235" wp14:editId="5D4DAF19">
+                <wp:simplePos x="0" y="0"/>
+                <wp:positionH relativeFrom="column">
+                  <wp:posOffset>930910</wp:posOffset>
+                </wp:positionH>
+                <wp:positionV relativeFrom="paragraph">
+                  <wp:posOffset>-168275</wp:posOffset>
+                </wp:positionV>
+                <wp:extent cx="552091" cy="293299"/>
+                <wp:effectExtent l="0" t="0" r="19685" b="12065"/>
+                <wp:wrapNone/>
+                <wp:docPr id="28" name="Text Box 28"/>
+                <wp:cNvGraphicFramePr/>
+                <a:graphic xmlns:a="http://schemas.openxmlformats.org/drawingml/2006/main">
+                  <a:graphicData uri="http://schemas.microsoft.com/office/word/2010/wordprocessingShape">
+                    <wps:wsp>
+                      <wps:cNvSpPr txBox="1"/>
+                      <wps:spPr>
+                        <a:xfrm>
+                          <a:off x="0" y="0"/>
+                          <a:ext cx="552091" cy="293299"/>
+                        </a:xfrm>
+                        <a:prstGeom prst="rect">
+                          <a:avLst/>
+                        </a:prstGeom>
+                        <a:solidFill>
+                          <a:schemeClr val="lt1"/>
+                        </a:solidFill>
+                        <a:ln w="6350">
+                          <a:solidFill>
+                            <a:prstClr val="black"/>
+                          </a:solidFill>
+                        </a:ln>
+                        <a:effectLst/>
+                      </wps:spPr>
+                      <wps:style>
+                        <a:lnRef idx="0">
+                          <a:schemeClr val="accent1"/>
+                        </a:lnRef>
+                        <a:fillRef idx="0">
+                          <a:schemeClr val="accent1"/>
+                        </a:fillRef>
+                        <a:effectRef idx="0">
+                          <a:schemeClr val="accent1"/>
+                        </a:effectRef>
+                        <a:fontRef idx="minor">
+                          <a:schemeClr val="dk1"/>
+                        </a:fontRef>
+                      </wps:style>
+                      <wps:txbx>
+                        <w:txbxContent>
+                          <w:p>
+                            <w:r>
+                              <w:t>Yes</w:t>
+                            </w:r>
+                          </w:p>
+                        </w:txbxContent>
+                      </wps:txbx>
+                      <wps:bodyPr rot="0" spcFirstLastPara="0" vertOverflow="overflow" horzOverflow="overflow" vert="horz" wrap="square" lIns="91440" tIns="45720" rIns="91440" bIns="45720" numCol="1" spcCol="0" rtlCol="0" fromWordArt="0" anchor="t" anchorCtr="0" forceAA="0" compatLnSpc="1">
+                        <a:prstTxWarp prst="textNoShape">
+                          <a:avLst/>
+                        </a:prstTxWarp>
+                        <a:noAutofit/>
+                      </wps:bodyPr>
+                    </wps:wsp>
+                  </a:graphicData>
+                </a:graphic>
+              </wp:anchor>
+            </w:drawing>
+          </mc:Choice>
+          <mc:Fallback>
+            <w:pict>
+              <v:shape w14:anchorId="2C79F235" id="Text Box 28" o:spid="_x0000_s1046" type="#_x0000_t202" style="position:absolute;margin-left:73.3pt;margin-top:-13.25pt;width:43.45pt;height:23.1pt;z-index:251559936;visibility:visible;mso-wrap-style:square;mso-wrap-distance-left:9pt;mso-wrap-distance-top:0;mso-wrap-distance-right:9pt;mso-wrap-distance-bottom:0;mso-position-horizontal:absolute;mso-position-horizontal-relative:text;mso-position-vertical:absolute;mso-position-vertical-relative:text;v-text-anchor:top" o:gfxdata="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" fillcolor="white [3201]" strokeweight=".5pt">
+                <v:textbox>
+                  <w:txbxContent>
+                    <w:p>
+                      <w:r>
+                        <w:t>Yes</w:t>
+                      </w:r>
+                    </w:p>
+                  </w:txbxContent>
+                </v:textbox>
+              </v:shape>
+            </w:pict>
+          </mc:Fallback>
+        </mc:AlternateContent>
+      </w:r>
+      <w:r>
+        <w:rPr>
+          <w:noProof/>
+          <w:lang w:eastAsia="en-GB"/>
+        </w:rPr>
+        <mc:AlternateContent>
+          <mc:Choice Requires="wps">
+            <w:drawing>
+              <wp:anchor distT="0" distB="0" distL="114300" distR="114300" simplePos="0" relativeHeight="251701248" behindDoc="0" locked="0" layoutInCell="1" allowOverlap="1" wp14:anchorId="5A1301F4" wp14:editId="263EE30E">
+                <wp:simplePos x="0" y="0"/>
+                <wp:positionH relativeFrom="column">
+                  <wp:posOffset>4243705</wp:posOffset>
+                </wp:positionH>
+                <wp:positionV relativeFrom="paragraph">
+                  <wp:posOffset>-171450</wp:posOffset>
+                </wp:positionV>
+                <wp:extent cx="552091" cy="293299"/>
+                <wp:effectExtent l="0" t="0" r="19685" b="12065"/>
+                <wp:wrapNone/>
+                <wp:docPr id="29" name="Text Box 29"/>
+                <wp:cNvGraphicFramePr/>
+                <a:graphic xmlns:a="http://schemas.openxmlformats.org/drawingml/2006/main">
+                  <a:graphicData uri="http://schemas.microsoft.com/office/word/2010/wordprocessingShape">
+                    <wps:wsp>
+                      <wps:cNvSpPr txBox="1"/>
+                      <wps:spPr>
+                        <a:xfrm>
+                          <a:off x="0" y="0"/>
+                          <a:ext cx="552091" cy="293299"/>
+                        </a:xfrm>
+                        <a:prstGeom prst="rect">
+                          <a:avLst/>
+                        </a:prstGeom>
+                        <a:solidFill>
+                          <a:schemeClr val="lt1"/>
+                        </a:solidFill>
+                        <a:ln w="6350">
+                          <a:solidFill>
+                            <a:prstClr val="black"/>
+                          </a:solidFill>
+                        </a:ln>
+                        <a:effectLst/>
+                      </wps:spPr>
+                      <wps:style>
+                        <a:lnRef idx="0">
+                          <a:schemeClr val="accent1"/>
+                        </a:lnRef>
+                        <a:fillRef idx="0">
+                          <a:schemeClr val="accent1"/>
+                        </a:fillRef>
+                        <a:effectRef idx="0">
+                          <a:schemeClr val="accent1"/>
+                        </a:effectRef>
+                        <a:fontRef idx="minor">
+                          <a:schemeClr val="dk1"/>
+                        </a:fontRef>
+                      </wps:style>
+                      <wps:txbx>
+                        <w:txbxContent>
+                          <w:p>
+                            <w:r>
+                              <w:t>No</w:t>
+                            </w:r>
+                          </w:p>
+                        </w:txbxContent>
+                      </wps:txbx>
+                      <wps:bodyPr rot="0" spcFirstLastPara="0" vertOverflow="overflow" horzOverflow="overflow" vert="horz" wrap="square" lIns="91440" tIns="45720" rIns="91440" bIns="45720" numCol="1" spcCol="0" rtlCol="0" fromWordArt="0" anchor="t" anchorCtr="0" forceAA="0" compatLnSpc="1">
+                        <a:prstTxWarp prst="textNoShape">
+                          <a:avLst/>
+                        </a:prstTxWarp>
+                        <a:noAutofit/>
+                      </wps:bodyPr>
+                    </wps:wsp>
+                  </a:graphicData>
+                </a:graphic>
+              </wp:anchor>
+            </w:drawing>
+          </mc:Choice>
+          <mc:Fallback>
+            <w:pict>
+              <v:shape w14:anchorId="5A1301F4" id="Text Box 29" o:spid="_x0000_s1047" type="#_x0000_t202" style="position:absolute;margin-left:334.15pt;margin-top:-13.5pt;width:43.45pt;height:23.1pt;z-index:251701248;visibility:visible;mso-wrap-style:square;mso-wrap-distance-left:9pt;mso-wrap-distance-top:0;mso-wrap-distance-right:9pt;mso-wrap-distance-bottom:0;mso-position-horizontal:absolute;mso-position-horizontal-relative:text;mso-position-vertical:absolute;mso-position-vertical-relative:text;v-text-anchor:top" o:gfxdata="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" fillcolor="white [3201]" strokeweight=".5pt">
+                <v:textbox>
+                  <w:txbxContent>
+                    <w:p>
+                      <w:r>
+                        <w:t>No</w:t>
+                      </w:r>
+                    </w:p>
+                  </w:txbxContent>
+                </v:textbox>
+              </v:shape>
+            </w:pict>
+          </mc:Fallback>
+        </mc:AlternateContent>
+      </w:r>
+      <w:r>
+        <w:rPr>
+          <w:noProof/>
+          <w:lang w:eastAsia="en-GB"/>
+        </w:rPr>
+        <mc:AlternateContent>
+          <mc:Choice Requires="wps">
+            <w:drawing>
+              <wp:anchor distT="0" distB="0" distL="114300" distR="114300" simplePos="0" relativeHeight="251584512" behindDoc="0" locked="0" layoutInCell="1" allowOverlap="1" wp14:anchorId="55995BC3" wp14:editId="77623336">
+                <wp:simplePos x="0" y="0"/>
+                <wp:positionH relativeFrom="column">
+                  <wp:posOffset>3981450</wp:posOffset>
+                </wp:positionH>
+                <wp:positionV relativeFrom="paragraph">
+                  <wp:posOffset>-962025</wp:posOffset>
+                </wp:positionV>
+                <wp:extent cx="447675" cy="1360805"/>
+                <wp:effectExtent l="0" t="0" r="66675" b="48895"/>
+                <wp:wrapNone/>
+                <wp:docPr id="27" name="Straight Arrow Connector 27"/>
+                <wp:cNvGraphicFramePr/>
+                <a:graphic xmlns:a="http://schemas.openxmlformats.org/drawingml/2006/main">
+                  <a:graphicData uri="http://schemas.microsoft.com/office/word/2010/wordprocessingShape">
+                    <wps:wsp>
+                      <wps:cNvCnPr/>
+                      <wps:spPr>
+                        <a:xfrm>
+                          <a:off x="0" y="0"/>
+                          <a:ext cx="447675" cy="1360805"/>
+                        </a:xfrm>
+                        <a:prstGeom prst="straightConnector1">
+                          <a:avLst/>
+                        </a:prstGeom>
+                        <a:ln>
+                          <a:tailEnd type="triangle"/>
+                        </a:ln>
+                      </wps:spPr>
+                      <wps:style>
+                        <a:lnRef idx="1">
+                          <a:schemeClr val="accent1"/>
+                        </a:lnRef>
+                        <a:fillRef idx="0">
+                          <a:schemeClr val="accent1"/>
+                        </a:fillRef>
+                        <a:effectRef idx="0">
+                          <a:schemeClr val="accent1"/>
+                        </a:effectRef>
+                        <a:fontRef idx="minor">
+                          <a:schemeClr val="tx1"/>
+                        </a:fontRef>
+                      </wps:style>
+                      <wps:bodyPr/>
+                    </wps:wsp>
+                  </a:graphicData>
+                </a:graphic>
+                <wp14:sizeRelH relativeFrom="margin">
+                  <wp14:pctWidth>0</wp14:pctWidth>
+                </wp14:sizeRelH>
+                <wp14:sizeRelV relativeFrom="margin">
+                  <wp14:pctHeight>0</wp14:pctHeight>
+                </wp14:sizeRelV>
+              </wp:anchor>
+            </w:drawing>
+          </mc:Choice>
+          <mc:Fallback>
+            <w:pict>
+              <v:shape w14:anchorId="6E148EA5" id="Straight Arrow Connector 27" o:spid="_x0000_s1026" type="#_x0000_t32" style="position:absolute;margin-left:313.5pt;margin-top:-75.75pt;width:35.25pt;height:107.15pt;z-index:251584512;visibility:visible;mso-wrap-style:square;mso-width-percent:0;mso-height-percent:0;mso-wrap-distance-left:9pt;mso-wrap-distance-top:0;mso-wrap-distance-right:9pt;mso-wrap-distance-bottom:0;mso-position-horizontal:absolute;mso-position-horizontal-relative:text;mso-position-vertical:absolute;mso-position-vertical-relative:text;mso-width-percent:0;mso-height-percent:0;mso-width-relative:margin;mso-height-relative:margin" o:gfxdata="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" strokecolor="#5b9bd5 [3204]" strokeweight=".5pt">
+                <v:stroke endarrow="block" joinstyle="miter"/>
+              </v:shape>
+            </w:pict>
+          </mc:Fallback>
+        </mc:AlternateContent>
+      </w:r>
+      <w:r>
+        <w:rPr>
+          <w:noProof/>
+          <w:lang w:eastAsia="en-GB"/>
+        </w:rPr>
+        <mc:AlternateContent>
+          <mc:Choice Requires="wps">
+            <w:drawing>
+              <wp:anchor distT="0" distB="0" distL="114300" distR="114300" simplePos="0" relativeHeight="251556864" behindDoc="0" locked="0" layoutInCell="1" allowOverlap="1" wp14:anchorId="0D5383A0" wp14:editId="57ED3EE8">
+                <wp:simplePos x="0" y="0"/>
+                <wp:positionH relativeFrom="column">
+                  <wp:posOffset>1200149</wp:posOffset>
+                </wp:positionH>
+                <wp:positionV relativeFrom="paragraph">
+                  <wp:posOffset>-971550</wp:posOffset>
+                </wp:positionV>
+                <wp:extent cx="733425" cy="1370330"/>
+                <wp:effectExtent l="38100" t="0" r="28575" b="58420"/>
+                <wp:wrapNone/>
+                <wp:docPr id="26" name="Straight Arrow Connector 26"/>
+                <wp:cNvGraphicFramePr/>
+                <a:graphic xmlns:a="http://schemas.openxmlformats.org/drawingml/2006/main">
+                  <a:graphicData uri="http://schemas.microsoft.com/office/word/2010/wordprocessingShape">
+                    <wps:wsp>
+                      <wps:cNvCnPr/>
+                      <wps:spPr>
+                        <a:xfrm flipH="1">
+                          <a:off x="0" y="0"/>
+                          <a:ext cx="733425" cy="1370330"/>
+                        </a:xfrm>
+                        <a:prstGeom prst="straightConnector1">
+                          <a:avLst/>
+                        </a:prstGeom>
+                        <a:ln>
+                          <a:tailEnd type="triangle"/>
+                        </a:ln>
+                      </wps:spPr>
+                      <wps:style>
+                        <a:lnRef idx="1">
+                          <a:schemeClr val="accent1"/>
+                        </a:lnRef>
+                        <a:fillRef idx="0">
+                          <a:schemeClr val="accent1"/>
+                        </a:fillRef>
+                        <a:effectRef idx="0">
+                          <a:schemeClr val="accent1"/>
+                        </a:effectRef>
+                        <a:fontRef idx="minor">
+                          <a:schemeClr val="tx1"/>
+                        </a:fontRef>
+                      </wps:style>
+                      <wps:bodyPr/>
+                    </wps:wsp>
+                  </a:graphicData>
+                </a:graphic>
+                <wp14:sizeRelH relativeFrom="margin">
+                  <wp14:pctWidth>0</wp14:pctWidth>
+                </wp14:sizeRelH>
+                <wp14:sizeRelV relativeFrom="margin">
+                  <wp14:pctHeight>0</wp14:pctHeight>
+                </wp14:sizeRelV>
+              </wp:anchor>
+            </w:drawing>
+          </mc:Choice>
+          <mc:Fallback>
+            <w:pict>
+              <v:shape w14:anchorId="5FDC3789" id="Straight Arrow Connector 26" o:spid="_x0000_s1026" type="#_x0000_t32" style="position:absolute;margin-left:94.5pt;margin-top:-76.5pt;width:57.75pt;height:107.9pt;flip:x;z-index:251556864;visibility:visible;mso-wrap-style:square;mso-width-percent:0;mso-height-percent:0;mso-wrap-distance-left:9pt;mso-wrap-distance-top:0;mso-wrap-distance-right:9pt;mso-wrap-distance-bottom:0;mso-position-horizontal:absolute;mso-position-horizontal-relative:text;mso-position-vertical:absolute;mso-position-vertical-relative:text;mso-width-percent:0;mso-height-percent:0;mso-width-relative:margin;mso-height-relative:margin" o:gfxdata="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" strokecolor="#5b9bd5 [3204]" strokeweight=".5pt">
+                <v:stroke endarrow="block" joinstyle="miter"/>
+              </v:shape>
+            </w:pict>
+          </mc:Fallback>
+        </mc:AlternateContent>
+      </w:r>
+      <w:r>
+        <w:rPr>
+          <w:noProof/>
+          <w:lang w:eastAsia="en-GB"/>
+        </w:rPr>
+        <mc:AlternateContent>
+          <mc:Choice Requires="wps">
+            <w:drawing>
+              <wp:anchor distT="0" distB="0" distL="114300" distR="114300" simplePos="0" relativeHeight="251594752" behindDoc="0" locked="0" layoutInCell="1" allowOverlap="1" wp14:anchorId="43932372" wp14:editId="7EC3AC18">
+                <wp:simplePos x="0" y="0"/>
+                <wp:positionH relativeFrom="column">
+                  <wp:posOffset>-1733550</wp:posOffset>
+                </wp:positionH>
+                <wp:positionV relativeFrom="paragraph">
+                  <wp:posOffset>-1352550</wp:posOffset>
+                </wp:positionV>
+                <wp:extent cx="3543300" cy="3611245"/>
+                <wp:effectExtent l="38100" t="76200" r="19050" b="27305"/>
+                <wp:wrapNone/>
+                <wp:docPr id="37" name="Elbow Connector 37"/>
+                <wp:cNvGraphicFramePr/>
+                <a:graphic xmlns:a="http://schemas.openxmlformats.org/drawingml/2006/main">
+                  <a:graphicData uri="http://schemas.microsoft.com/office/word/2010/wordprocessingShape">
+                    <wps:wsp>
+                      <wps:cNvCnPr/>
+                      <wps:spPr>
+                        <a:xfrm flipH="1" flipV="1">
+                          <a:off x="0" y="0"/>
+                          <a:ext cx="3543300" cy="3611245"/>
+                        </a:xfrm>
+                        <a:prstGeom prst="bentConnector3">
+                          <a:avLst/>
+                        </a:prstGeom>
+                        <a:ln>
+                          <a:tailEnd type="triangle"/>
+                        </a:ln>
+                      </wps:spPr>
+                      <wps:style>
+                        <a:lnRef idx="1">
+                          <a:schemeClr val="accent1"/>
+                        </a:lnRef>
+                        <a:fillRef idx="0">
+                          <a:schemeClr val="accent1"/>
+                        </a:fillRef>
+                        <a:effectRef idx="0">
+                          <a:schemeClr val="accent1"/>
+                        </a:effectRef>
+                        <a:fontRef idx="minor">
+                          <a:schemeClr val="tx1"/>
+                        </a:fontRef>
+                      </wps:style>
+                      <wps:bodyPr/>
+                    </wps:wsp>
+                  </a:graphicData>
+                </a:graphic>
+                <wp14:sizeRelH relativeFrom="margin">
+                  <wp14:pctWidth>0</wp14:pctWidth>
+                </wp14:sizeRelH>
+                <wp14:sizeRelV relativeFrom="margin">
+                  <wp14:pctHeight>0</wp14:pctHeight>
+                </wp14:sizeRelV>
+              </wp:anchor>
+            </w:drawing>
+          </mc:Choice>
+          <mc:Fallback>
+            <w:pict>
+              <v:shape w14:anchorId="25230C12" id="Elbow Connector 37" o:spid="_x0000_s1026" type="#_x0000_t34" style="position:absolute;margin-left:-136.5pt;margin-top:-106.5pt;width:279pt;height:284.35pt;flip:x y;z-index:251594752;visibility:visible;mso-wrap-style:square;mso-width-percent:0;mso-height-percent:0;mso-wrap-distance-left:9pt;mso-wrap-distance-top:0;mso-wrap-distance-right:9pt;mso-wrap-distance-bottom:0;mso-position-horizontal:absolute;mso-position-horizontal-relative:text;mso-position-vertical:absolute;mso-position-vertical-relative:text;mso-width-percent:0;mso-height-percent:0;mso-width-relative:margin;mso-height-relative:margin" o:gfxdata="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" strokecolor="#5b9bd5 [3204]" strokeweight=".5pt">
+                <v:stroke endarrow="block"/>
+              </v:shape>
+            </w:pict>
+          </mc:Fallback>
+        </mc:AlternateContent>
+      </w:r>
+    </w:p>
+    <w:p/>
+    <w:p>
+      <w:r>
+        <w:rPr>
+          <w:noProof/>
+          <w:lang w:eastAsia="en-GB"/>
+        </w:rPr>
+        <mc:AlternateContent>
+          <mc:Choice Requires="wps">
+            <w:drawing>
+              <wp:anchor distT="0" distB="0" distL="114300" distR="114300" simplePos="0" relativeHeight="251686912" behindDoc="0" locked="0" layoutInCell="1" allowOverlap="1" wp14:anchorId="44D9C3FF" wp14:editId="7140F4CF">
                 <wp:simplePos x="0" y="0"/>
                 <wp:positionH relativeFrom="column">
                   <wp:posOffset>-491319</wp:posOffset>
@@ -2063,7 +2472,7 @@
           </mc:Choice>
           <mc:Fallback>
             <w:pict>
-              <v:shape id="Text Box 52" o:spid="_x0000_s1046" type="#_x0000_t202" style="position:absolute;margin-left:-38.7pt;margin-top:247.15pt;width:38.7pt;height:24.7pt;z-index:251715072;visibility:visible;mso-wrap-style:square;mso-width-percent:0;mso-height-percent:0;mso-wrap-distance-left:9pt;mso-wrap-distance-top:0;mso-wrap-distance-right:9pt;mso-wrap-distance-bottom:0;mso-position-horizontal:absolute;mso-position-horizontal-relative:text;mso-position-vertical:absolute;mso-position-vertical-relative:text;mso-width-percent:0;mso-height-percent:0;mso-width-relative:margin;mso-height-relative:margin;v-text-anchor:top" o:gfxdata="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" fillcolor="white [3201]" strokeweight=".5pt">
+              <v:shape w14:anchorId="44D9C3FF" id="Text Box 52" o:spid="_x0000_s1048" type="#_x0000_t202" style="position:absolute;margin-left:-38.7pt;margin-top:247.15pt;width:38.7pt;height:24.7pt;z-index:251686912;visibility:visible;mso-wrap-style:square;mso-width-percent:0;mso-height-percent:0;mso-wrap-distance-left:9pt;mso-wrap-distance-top:0;mso-wrap-distance-right:9pt;mso-wrap-distance-bottom:0;mso-position-horizontal:absolute;mso-position-horizontal-relative:text;mso-position-vertical:absolute;mso-position-vertical-relative:text;mso-width-percent:0;mso-height-percent:0;mso-width-relative:margin;mso-height-relative:margin;v-text-anchor:top" o:gfxdata="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" fillcolor="white [3201]" strokeweight=".5pt">
                 <v:textbox>
                   <w:txbxContent>
                     <w:p>
@@ -2086,7 +2495,7 @@
         <mc:AlternateContent>
           <mc:Choice Requires="wps">
             <w:drawing>
-              <wp:anchor distT="0" distB="0" distL="114300" distR="114300" simplePos="0" relativeHeight="251714048" behindDoc="0" locked="0" layoutInCell="1" allowOverlap="1">
+              <wp:anchor distT="0" distB="0" distL="114300" distR="114300" simplePos="0" relativeHeight="251680768" behindDoc="0" locked="0" layoutInCell="1" allowOverlap="1" wp14:anchorId="63FCADF8" wp14:editId="6FAAFE33">
                 <wp:simplePos x="0" y="0"/>
                 <wp:positionH relativeFrom="column">
                   <wp:posOffset>-2483087</wp:posOffset>
@@ -2138,7 +2547,7 @@
           </mc:Choice>
           <mc:Fallback>
             <w:pict>
-              <v:shape w14:anchorId="3A1E1672" id="Elbow Connector 51" o:spid="_x0000_s1026" type="#_x0000_t34" style="position:absolute;margin-left:-195.5pt;margin-top:-117.1pt;width:339.6pt;height:645.85pt;flip:x y;z-index:251714048;visibility:visible;mso-wrap-style:square;mso-wrap-distance-left:9pt;mso-wrap-distance-top:0;mso-wrap-distance-right:9pt;mso-wrap-distance-bottom:0;mso-position-horizontal:absolute;mso-position-horizontal-relative:text;mso-position-vertical:absolute;mso-position-vertical-relative:text" o:gfxdata="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" strokecolor="#5b9bd5 [3204]" strokeweight=".5pt">
+              <v:shape w14:anchorId="00C22EFA" id="Elbow Connector 51" o:spid="_x0000_s1026" type="#_x0000_t34" style="position:absolute;margin-left:-195.5pt;margin-top:-117.1pt;width:339.6pt;height:645.85pt;flip:x y;z-index:251680768;visibility:visible;mso-wrap-style:square;mso-wrap-distance-left:9pt;mso-wrap-distance-top:0;mso-wrap-distance-right:9pt;mso-wrap-distance-bottom:0;mso-position-horizontal:absolute;mso-position-horizontal-relative:text;mso-position-vertical:absolute;mso-position-vertical-relative:text" o:gfxdata="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" strokecolor="#5b9bd5 [3204]" strokeweight=".5pt">
                 <v:stroke endarrow="block"/>
               </v:shape>
             </w:pict>
@@ -2153,7 +2562,7 @@
         <mc:AlternateContent>
           <mc:Choice Requires="wps">
             <w:drawing>
-              <wp:anchor distT="0" distB="0" distL="114300" distR="114300" simplePos="0" relativeHeight="251713024" behindDoc="0" locked="0" layoutInCell="1" allowOverlap="1">
+              <wp:anchor distT="0" distB="0" distL="114300" distR="114300" simplePos="0" relativeHeight="251674624" behindDoc="0" locked="0" layoutInCell="1" allowOverlap="1" wp14:anchorId="0DE6D514" wp14:editId="6B891F21">
                 <wp:simplePos x="0" y="0"/>
                 <wp:positionH relativeFrom="column">
                   <wp:posOffset>2483893</wp:posOffset>
@@ -2231,7 +2640,7 @@
           </mc:Choice>
           <mc:Fallback>
             <w:pict>
-              <v:shape id="Text Box 50" o:spid="_x0000_s1047" type="#_x0000_t202" style="position:absolute;margin-left:195.6pt;margin-top:581.35pt;width:30.1pt;height:23.65pt;z-index:251713024;visibility:visible;mso-wrap-style:square;mso-width-percent:0;mso-height-percent:0;mso-wrap-distance-left:9pt;mso-wrap-distance-top:0;mso-wrap-distance-right:9pt;mso-wrap-distance-bottom:0;mso-position-horizontal:absolute;mso-position-horizontal-relative:text;mso-position-vertical:absolute;mso-position-vertical-relative:text;mso-width-percent:0;mso-height-percent:0;mso-width-relative:margin;mso-height-relative:margin;v-text-anchor:top" o:gfxdata="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" fillcolor="white [3201]" strokeweight=".5pt">
+              <v:shape w14:anchorId="0DE6D514" id="Text Box 50" o:spid="_x0000_s1049" type="#_x0000_t202" style="position:absolute;margin-left:195.6pt;margin-top:581.35pt;width:30.1pt;height:23.65pt;z-index:251674624;visibility:visible;mso-wrap-style:square;mso-width-percent:0;mso-height-percent:0;mso-wrap-distance-left:9pt;mso-wrap-distance-top:0;mso-wrap-distance-right:9pt;mso-wrap-distance-bottom:0;mso-position-horizontal:absolute;mso-position-horizontal-relative:text;mso-position-vertical:absolute;mso-position-vertical-relative:text;mso-width-percent:0;mso-height-percent:0;mso-width-relative:margin;mso-height-relative:margin;v-text-anchor:top" o:gfxdata="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" fillcolor="white [3201]" strokeweight=".5pt">
                 <v:textbox>
                   <w:txbxContent>
                     <w:p>
@@ -2254,7 +2663,7 @@
         <mc:AlternateContent>
           <mc:Choice Requires="wps">
             <w:drawing>
-              <wp:anchor distT="0" distB="0" distL="114300" distR="114300" simplePos="0" relativeHeight="251712000" behindDoc="0" locked="0" layoutInCell="1" allowOverlap="1">
+              <wp:anchor distT="0" distB="0" distL="114300" distR="114300" simplePos="0" relativeHeight="251668480" behindDoc="0" locked="0" layoutInCell="1" allowOverlap="1" wp14:anchorId="067C1E0B" wp14:editId="62993295">
                 <wp:simplePos x="0" y="0"/>
                 <wp:positionH relativeFrom="column">
                   <wp:posOffset>2442333</wp:posOffset>
@@ -2320,7 +2729,7 @@
           </mc:Choice>
           <mc:Fallback>
             <w:pict>
-              <v:shape id="Flowchart: Terminator 49" o:spid="_x0000_s1048" type="#_x0000_t116" style="position:absolute;margin-left:192.3pt;margin-top:628.05pt;width:64.5pt;height:32.25pt;z-index:251712000;visibility:visible;mso-wrap-style:square;mso-wrap-distance-left:9pt;mso-wrap-distance-top:0;mso-wrap-distance-right:9pt;mso-wrap-distance-bottom:0;mso-position-horizontal:absolute;mso-position-horizontal-relative:text;mso-position-vertical:absolute;mso-position-vertical-relative:text;v-text-anchor:middle" o:gfxdata="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" fillcolor="white [3201]" strokecolor="black [3200]" strokeweight="1pt">
+              <v:shape w14:anchorId="067C1E0B" id="Flowchart: Terminator 49" o:spid="_x0000_s1050" type="#_x0000_t116" style="position:absolute;margin-left:192.3pt;margin-top:628.05pt;width:64.5pt;height:32.25pt;z-index:251668480;visibility:visible;mso-wrap-style:square;mso-wrap-distance-left:9pt;mso-wrap-distance-top:0;mso-wrap-distance-right:9pt;mso-wrap-distance-bottom:0;mso-position-horizontal:absolute;mso-position-horizontal-relative:text;mso-position-vertical:absolute;mso-position-vertical-relative:text;v-text-anchor:middle" o:gfxdata="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" fillcolor="white [3201]" strokecolor="black [3200]" strokeweight="1pt">
                 <v:textbox>
                   <w:txbxContent>
                     <w:p>
@@ -2346,7 +2755,7 @@
         <mc:AlternateContent>
           <mc:Choice Requires="wps">
             <w:drawing>
-              <wp:anchor distT="0" distB="0" distL="114300" distR="114300" simplePos="0" relativeHeight="251710976" behindDoc="0" locked="0" layoutInCell="1" allowOverlap="1">
+              <wp:anchor distT="0" distB="0" distL="114300" distR="114300" simplePos="0" relativeHeight="251662336" behindDoc="0" locked="0" layoutInCell="1" allowOverlap="1" wp14:anchorId="2A366CE0" wp14:editId="04FB92B0">
                 <wp:simplePos x="0" y="0"/>
                 <wp:positionH relativeFrom="column">
                   <wp:posOffset>2866030</wp:posOffset>
@@ -2398,7 +2807,7 @@
           </mc:Choice>
           <mc:Fallback>
             <w:pict>
-              <v:shape w14:anchorId="7A43E1E2" id="Straight Arrow Connector 48" o:spid="_x0000_s1026" type="#_x0000_t32" style="position:absolute;margin-left:225.65pt;margin-top:572.8pt;width:.55pt;height:55.35pt;z-index:251710976;visibility:visible;mso-wrap-style:square;mso-wrap-distance-left:9pt;mso-wrap-distance-top:0;mso-wrap-distance-right:9pt;mso-wrap-distance-bottom:0;mso-position-horizontal:absolute;mso-position-horizontal-relative:text;mso-position-vertical:absolute;mso-position-vertical-relative:text" o:gfxdata="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" strokecolor="#5b9bd5 [3204]" strokeweight=".5pt">
+              <v:shape w14:anchorId="77F6F963" id="Straight Arrow Connector 48" o:spid="_x0000_s1026" type="#_x0000_t32" style="position:absolute;margin-left:225.65pt;margin-top:572.8pt;width:.55pt;height:55.35pt;z-index:251662336;visibility:visible;mso-wrap-style:square;mso-wrap-distance-left:9pt;mso-wrap-distance-top:0;mso-wrap-distance-right:9pt;mso-wrap-distance-bottom:0;mso-position-horizontal:absolute;mso-position-horizontal-relative:text;mso-position-vertical:absolute;mso-position-vertical-relative:text" o:gfxdata="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" strokecolor="#5b9bd5 [3204]" strokeweight=".5pt">
                 <v:stroke endarrow="block" joinstyle="miter"/>
               </v:shape>
             </w:pict>
@@ -2413,7 +2822,7 @@
         <mc:AlternateContent>
           <mc:Choice Requires="wps">
             <w:drawing>
-              <wp:anchor distT="0" distB="0" distL="114300" distR="114300" simplePos="0" relativeHeight="251708416" behindDoc="0" locked="0" layoutInCell="1" allowOverlap="1" wp14:anchorId="3F2EF296" wp14:editId="071D4A8C">
+              <wp:anchor distT="0" distB="0" distL="114300" distR="114300" simplePos="0" relativeHeight="251650048" behindDoc="0" locked="0" layoutInCell="1" allowOverlap="1" wp14:anchorId="42371E16" wp14:editId="578A1C04">
                 <wp:simplePos x="0" y="0"/>
                 <wp:positionH relativeFrom="column">
                   <wp:posOffset>2852381</wp:posOffset>
@@ -2471,7 +2880,7 @@
           </mc:Choice>
           <mc:Fallback>
             <w:pict>
-              <v:shape w14:anchorId="1F749DF7" id="Straight Arrow Connector 46" o:spid="_x0000_s1026" type="#_x0000_t32" style="position:absolute;margin-left:224.6pt;margin-top:379.9pt;width:3.6pt;height:20.95pt;z-index:251708416;visibility:visible;mso-wrap-style:square;mso-width-percent:0;mso-height-percent:0;mso-wrap-distance-left:9pt;mso-wrap-distance-top:0;mso-wrap-distance-right:9pt;mso-wrap-distance-bottom:0;mso-position-horizontal:absolute;mso-position-horizontal-relative:text;mso-position-vertical:absolute;mso-position-vertical-relative:text;mso-width-percent:0;mso-height-percent:0;mso-width-relative:margin;mso-height-relative:margin" o:gfxdata="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" strokecolor="#5b9bd5 [3204]" strokeweight=".5pt">
+              <v:shape w14:anchorId="14E6F2D7" id="Straight Arrow Connector 46" o:spid="_x0000_s1026" type="#_x0000_t32" style="position:absolute;margin-left:224.6pt;margin-top:379.9pt;width:3.6pt;height:20.95pt;z-index:251650048;visibility:visible;mso-wrap-style:square;mso-width-percent:0;mso-height-percent:0;mso-wrap-distance-left:9pt;mso-wrap-distance-top:0;mso-wrap-distance-right:9pt;mso-wrap-distance-bottom:0;mso-position-horizontal:absolute;mso-position-horizontal-relative:text;mso-position-vertical:absolute;mso-position-vertical-relative:text;mso-width-percent:0;mso-height-percent:0;mso-width-relative:margin;mso-height-relative:margin" o:gfxdata="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" strokecolor="#5b9bd5 [3204]" strokeweight=".5pt">
                 <v:stroke endarrow="block" joinstyle="miter"/>
               </v:shape>
             </w:pict>
@@ -2486,7 +2895,7 @@
         <mc:AlternateContent>
           <mc:Choice Requires="wps">
             <w:drawing>
-              <wp:anchor distT="0" distB="0" distL="114300" distR="114300" simplePos="0" relativeHeight="251709440" behindDoc="0" locked="0" layoutInCell="1" allowOverlap="1" wp14:anchorId="64E0BAFC" wp14:editId="1C724797">
+              <wp:anchor distT="0" distB="0" distL="114300" distR="114300" simplePos="0" relativeHeight="251656192" behindDoc="0" locked="0" layoutInCell="1" allowOverlap="1" wp14:anchorId="6861A01D" wp14:editId="04487080">
                 <wp:simplePos x="0" y="0"/>
                 <wp:positionH relativeFrom="column">
                   <wp:posOffset>2873200</wp:posOffset>
@@ -2538,7 +2947,7 @@
           </mc:Choice>
           <mc:Fallback>
             <w:pict>
-              <v:shape w14:anchorId="262E68F5" id="Straight Arrow Connector 47" o:spid="_x0000_s1026" type="#_x0000_t32" style="position:absolute;margin-left:226.25pt;margin-top:467.4pt;width:0;height:22.5pt;z-index:251709440;visibility:visible;mso-wrap-style:square;mso-wrap-distance-left:9pt;mso-wrap-distance-top:0;mso-wrap-distance-right:9pt;mso-wrap-distance-bottom:0;mso-position-horizontal:absolute;mso-position-horizontal-relative:text;mso-position-vertical:absolute;mso-position-vertical-relative:text" o:gfxdata="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" strokecolor="#5b9bd5 [3204]" strokeweight=".5pt">
+              <v:shape w14:anchorId="71BEE4DC" id="Straight Arrow Connector 47" o:spid="_x0000_s1026" type="#_x0000_t32" style="position:absolute;margin-left:226.25pt;margin-top:467.4pt;width:0;height:22.5pt;z-index:251656192;visibility:visible;mso-wrap-style:square;mso-wrap-distance-left:9pt;mso-wrap-distance-top:0;mso-wrap-distance-right:9pt;mso-wrap-distance-bottom:0;mso-position-horizontal:absolute;mso-position-horizontal-relative:text;mso-position-vertical:absolute;mso-position-vertical-relative:text" o:gfxdata="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" strokecolor="#5b9bd5 [3204]" strokeweight=".5pt">
                 <v:stroke endarrow="block" joinstyle="miter"/>
               </v:shape>
             </w:pict>
@@ -2553,7 +2962,7 @@
         <mc:AlternateContent>
           <mc:Choice Requires="wps">
             <w:drawing>
-              <wp:anchor distT="0" distB="0" distL="114300" distR="114300" simplePos="0" relativeHeight="251706368" behindDoc="0" locked="0" layoutInCell="1" allowOverlap="1" wp14:anchorId="5B6A6A0C" wp14:editId="1C7323C8">
+              <wp:anchor distT="0" distB="0" distL="114300" distR="114300" simplePos="0" relativeHeight="251643904" behindDoc="0" locked="0" layoutInCell="1" allowOverlap="1" wp14:anchorId="6A108A8E" wp14:editId="17A0624C">
                 <wp:simplePos x="0" y="0"/>
                 <wp:positionH relativeFrom="column">
                   <wp:posOffset>2081049</wp:posOffset>
@@ -2642,7 +3051,7 @@
           </mc:Choice>
           <mc:Fallback>
             <w:pict>
-              <v:shape w14:anchorId="5B6A6A0C" id="Flowchart: Data 45" o:spid="_x0000_s1049" type="#_x0000_t111" style="position:absolute;margin-left:163.85pt;margin-top:399.75pt;width:123.8pt;height:70.1pt;z-index:251706368;visibility:visible;mso-wrap-style:square;mso-wrap-distance-left:9pt;mso-wrap-distance-top:0;mso-wrap-distance-right:9pt;mso-wrap-distance-bottom:0;mso-position-horizontal:absolute;mso-position-horizontal-relative:text;mso-position-vertical:absolute;mso-position-vertical-relative:text;v-text-anchor:middle" o:gfxdata="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" filled="f" strokecolor="#1f4d78 [1604]" strokeweight="1pt">
+              <v:shape w14:anchorId="6A108A8E" id="Flowchart: Data 45" o:spid="_x0000_s1051" type="#_x0000_t111" style="position:absolute;margin-left:163.85pt;margin-top:399.75pt;width:123.8pt;height:70.1pt;z-index:251643904;visibility:visible;mso-wrap-style:square;mso-wrap-distance-left:9pt;mso-wrap-distance-top:0;mso-wrap-distance-right:9pt;mso-wrap-distance-bottom:0;mso-position-horizontal:absolute;mso-position-horizontal-relative:text;mso-position-vertical:absolute;mso-position-vertical-relative:text;v-text-anchor:middle" o:gfxdata="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" filled="f" strokecolor="#1f4d78 [1604]" strokeweight="1pt">
                 <v:textbox>
                   <w:txbxContent>
                     <w:p>
@@ -2688,7 +3097,7 @@
         <mc:AlternateContent>
           <mc:Choice Requires="wps">
             <w:drawing>
-              <wp:anchor distT="0" distB="0" distL="114300" distR="114300" simplePos="0" relativeHeight="251702272" behindDoc="0" locked="0" layoutInCell="1" allowOverlap="1" wp14:anchorId="41CF6EE1" wp14:editId="4DDD9750">
+              <wp:anchor distT="0" distB="0" distL="114300" distR="114300" simplePos="0" relativeHeight="251637760" behindDoc="0" locked="0" layoutInCell="1" allowOverlap="1" wp14:anchorId="7EE7C8FC" wp14:editId="1D166169">
                 <wp:simplePos x="0" y="0"/>
                 <wp:positionH relativeFrom="column">
                   <wp:posOffset>1838960</wp:posOffset>
@@ -2760,7 +3169,7 @@
           </mc:Choice>
           <mc:Fallback>
             <w:pict>
-              <v:shape w14:anchorId="41CF6EE1" id="Flowchart: Decision 44" o:spid="_x0000_s1050" type="#_x0000_t110" style="position:absolute;margin-left:144.8pt;margin-top:491.15pt;width:162.35pt;height:81pt;z-index:251702272;visibility:visible;mso-wrap-style:square;mso-width-percent:0;mso-height-percent:0;mso-wrap-distance-left:9pt;mso-wrap-distance-top:0;mso-wrap-distance-right:9pt;mso-wrap-distance-bottom:0;mso-position-horizontal:absolute;mso-position-horizontal-relative:text;mso-position-vertical:absolute;mso-position-vertical-relative:text;mso-width-percent:0;mso-height-percent:0;mso-width-relative:margin;mso-height-relative:margin;v-text-anchor:middle" o:gfxdata="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" fillcolor="white [3201]" strokecolor="black [3200]" strokeweight="1pt">
+              <v:shape w14:anchorId="7EE7C8FC" id="Flowchart: Decision 44" o:spid="_x0000_s1052" type="#_x0000_t110" style="position:absolute;margin-left:144.8pt;margin-top:491.15pt;width:162.35pt;height:81pt;z-index:251637760;visibility:visible;mso-wrap-style:square;mso-width-percent:0;mso-height-percent:0;mso-wrap-distance-left:9pt;mso-wrap-distance-top:0;mso-wrap-distance-right:9pt;mso-wrap-distance-bottom:0;mso-position-horizontal:absolute;mso-position-horizontal-relative:text;mso-position-vertical:absolute;mso-position-vertical-relative:text;mso-width-percent:0;mso-height-percent:0;mso-width-relative:margin;mso-height-relative:margin;v-text-anchor:middle" o:gfxdata="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" fillcolor="white [3201]" strokecolor="black [3200]" strokeweight="1pt">
                 <v:textbox>
                   <w:txbxContent>
                     <w:p>
@@ -2786,7 +3195,7 @@
         <mc:AlternateContent>
           <mc:Choice Requires="wps">
             <w:drawing>
-              <wp:anchor distT="0" distB="0" distL="114300" distR="114300" simplePos="0" relativeHeight="251700224" behindDoc="0" locked="0" layoutInCell="1" allowOverlap="1" wp14:anchorId="44185C65" wp14:editId="759D6FCC">
+              <wp:anchor distT="0" distB="0" distL="114300" distR="114300" simplePos="0" relativeHeight="251631616" behindDoc="0" locked="0" layoutInCell="1" allowOverlap="1" wp14:anchorId="7EA3C857" wp14:editId="6C49B195">
                 <wp:simplePos x="0" y="0"/>
                 <wp:positionH relativeFrom="column">
                   <wp:posOffset>2898475</wp:posOffset>
@@ -2838,7 +3247,7 @@
           </mc:Choice>
           <mc:Fallback>
             <w:pict>
-              <v:shape w14:anchorId="5E4F5306" id="Straight Arrow Connector 43" o:spid="_x0000_s1026" type="#_x0000_t32" style="position:absolute;margin-left:228.25pt;margin-top:299.55pt;width:.7pt;height:19pt;z-index:251700224;visibility:visible;mso-wrap-style:square;mso-wrap-distance-left:9pt;mso-wrap-distance-top:0;mso-wrap-distance-right:9pt;mso-wrap-distance-bottom:0;mso-position-horizontal:absolute;mso-position-horizontal-relative:text;mso-position-vertical:absolute;mso-position-vertical-relative:text" o:gfxdata="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" strokecolor="#5b9bd5 [3204]" strokeweight=".5pt">
+              <v:shape w14:anchorId="185604D6" id="Straight Arrow Connector 43" o:spid="_x0000_s1026" type="#_x0000_t32" style="position:absolute;margin-left:228.25pt;margin-top:299.55pt;width:.7pt;height:19pt;z-index:251631616;visibility:visible;mso-wrap-style:square;mso-wrap-distance-left:9pt;mso-wrap-distance-top:0;mso-wrap-distance-right:9pt;mso-wrap-distance-bottom:0;mso-position-horizontal:absolute;mso-position-horizontal-relative:text;mso-position-vertical:absolute;mso-position-vertical-relative:text" o:gfxdata="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" strokecolor="#5b9bd5 [3204]" strokeweight=".5pt">
                 <v:stroke endarrow="block" joinstyle="miter"/>
               </v:shape>
             </w:pict>
@@ -2853,7 +3262,7 @@
         <mc:AlternateContent>
           <mc:Choice Requires="wps">
             <w:drawing>
-              <wp:anchor distT="0" distB="0" distL="114300" distR="114300" simplePos="0" relativeHeight="251699200" behindDoc="0" locked="0" layoutInCell="1" allowOverlap="1" wp14:anchorId="33D6CE89" wp14:editId="52BE2720">
+              <wp:anchor distT="0" distB="0" distL="114300" distR="114300" simplePos="0" relativeHeight="251625472" behindDoc="0" locked="0" layoutInCell="1" allowOverlap="1" wp14:anchorId="622E8442" wp14:editId="2D94BDCE">
                 <wp:simplePos x="0" y="0"/>
                 <wp:positionH relativeFrom="column">
                   <wp:posOffset>2187874</wp:posOffset>
@@ -2919,7 +3328,7 @@
           </mc:Choice>
           <mc:Fallback>
             <w:pict>
-              <v:rect w14:anchorId="33D6CE89" id="Rectangle 42" o:spid="_x0000_s1051" style="position:absolute;margin-left:172.25pt;margin-top:316.25pt;width:103.9pt;height:63.15pt;z-index:251699200;visibility:visible;mso-wrap-style:square;mso-wrap-distance-left:9pt;mso-wrap-distance-top:0;mso-wrap-distance-right:9pt;mso-wrap-distance-bottom:0;mso-position-horizontal:absolute;mso-position-horizontal-relative:text;mso-position-vertical:absolute;mso-position-vertical-relative:text;v-text-anchor:middle" o:gfxdata="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" fillcolor="white [3201]" strokecolor="black [3200]" strokeweight="1pt">
+              <v:rect w14:anchorId="622E8442" id="Rectangle 42" o:spid="_x0000_s1053" style="position:absolute;margin-left:172.25pt;margin-top:316.25pt;width:103.9pt;height:63.15pt;z-index:251625472;visibility:visible;mso-wrap-style:square;mso-wrap-distance-left:9pt;mso-wrap-distance-top:0;mso-wrap-distance-right:9pt;mso-wrap-distance-bottom:0;mso-position-horizontal:absolute;mso-position-horizontal-relative:text;mso-position-vertical:absolute;mso-position-vertical-relative:text;v-text-anchor:middle" o:gfxdata="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" fillcolor="white [3201]" strokecolor="black [3200]" strokeweight="1pt">
                 <v:textbox>
                   <w:txbxContent>
                     <w:p>
@@ -2945,7 +3354,7 @@
         <mc:AlternateContent>
           <mc:Choice Requires="wps">
             <w:drawing>
-              <wp:anchor distT="0" distB="0" distL="114300" distR="114300" simplePos="0" relativeHeight="251698176" behindDoc="0" locked="0" layoutInCell="1" allowOverlap="1" wp14:anchorId="63EFC9CB" wp14:editId="011D626B">
+              <wp:anchor distT="0" distB="0" distL="114300" distR="114300" simplePos="0" relativeHeight="251619328" behindDoc="0" locked="0" layoutInCell="1" allowOverlap="1" wp14:anchorId="3E425BE8" wp14:editId="12CCA57B">
                 <wp:simplePos x="0" y="0"/>
                 <wp:positionH relativeFrom="column">
                   <wp:posOffset>2188067</wp:posOffset>
@@ -3011,7 +3420,7 @@
           </mc:Choice>
           <mc:Fallback>
             <w:pict>
-              <v:rect w14:anchorId="63EFC9CB" id="Rectangle 41" o:spid="_x0000_s1052" style="position:absolute;margin-left:172.3pt;margin-top:236.05pt;width:103.9pt;height:63.15pt;z-index:251698176;visibility:visible;mso-wrap-style:square;mso-wrap-distance-left:9pt;mso-wrap-distance-top:0;mso-wrap-distance-right:9pt;mso-wrap-distance-bottom:0;mso-position-horizontal:absolute;mso-position-horizontal-relative:text;mso-position-vertical:absolute;mso-position-vertical-relative:text;v-text-anchor:middle" o:gfxdata="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" fillcolor="white [3201]" strokecolor="black [3200]" strokeweight="1pt">
+              <v:rect w14:anchorId="3E425BE8" id="Rectangle 41" o:spid="_x0000_s1054" style="position:absolute;margin-left:172.3pt;margin-top:236.05pt;width:103.9pt;height:63.15pt;z-index:251619328;visibility:visible;mso-wrap-style:square;mso-wrap-distance-left:9pt;mso-wrap-distance-top:0;mso-wrap-distance-right:9pt;mso-wrap-distance-bottom:0;mso-position-horizontal:absolute;mso-position-horizontal-relative:text;mso-position-vertical:absolute;mso-position-vertical-relative:text;v-text-anchor:middle" o:gfxdata="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" fillcolor="white [3201]" strokecolor="black [3200]" strokeweight="1pt">
                 <v:textbox>
                   <w:txbxContent>
                     <w:p>
@@ -3037,7 +3446,7 @@
         <mc:AlternateContent>
           <mc:Choice Requires="wps">
             <w:drawing>
-              <wp:anchor distT="0" distB="0" distL="114300" distR="114300" simplePos="0" relativeHeight="251696128" behindDoc="0" locked="0" layoutInCell="1" allowOverlap="1" wp14:anchorId="5F554509" wp14:editId="654663E1">
+              <wp:anchor distT="0" distB="0" distL="114300" distR="114300" simplePos="0" relativeHeight="251613184" behindDoc="0" locked="0" layoutInCell="1" allowOverlap="1" wp14:anchorId="4FF51D20" wp14:editId="096B2C5F">
                 <wp:simplePos x="0" y="0"/>
                 <wp:positionH relativeFrom="column">
                   <wp:posOffset>2602278</wp:posOffset>
@@ -3109,7 +3518,7 @@
           </mc:Choice>
           <mc:Fallback>
             <w:pict>
-              <v:shape w14:anchorId="5F554509" id="Text Box 40" o:spid="_x0000_s1053" type="#_x0000_t202" style="position:absolute;margin-left:204.9pt;margin-top:183.2pt;width:43.45pt;height:23.1pt;z-index:251696128;visibility:visible;mso-wrap-style:square;mso-wrap-distance-left:9pt;mso-wrap-distance-top:0;mso-wrap-distance-right:9pt;mso-wrap-distance-bottom:0;mso-position-horizontal:absolute;mso-position-horizontal-relative:text;mso-position-vertical:absolute;mso-position-vertical-relative:text;v-text-anchor:top" o:gfxdata="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" fillcolor="white [3201]" strokeweight=".5pt">
+              <v:shape w14:anchorId="4FF51D20" id="Text Box 40" o:spid="_x0000_s1055" type="#_x0000_t202" style="position:absolute;margin-left:204.9pt;margin-top:183.2pt;width:43.45pt;height:23.1pt;z-index:251613184;visibility:visible;mso-wrap-style:square;mso-wrap-distance-left:9pt;mso-wrap-distance-top:0;mso-wrap-distance-right:9pt;mso-wrap-distance-bottom:0;mso-position-horizontal:absolute;mso-position-horizontal-relative:text;mso-position-vertical:absolute;mso-position-vertical-relative:text;v-text-anchor:top" o:gfxdata="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" fillcolor="white [3201]" strokeweight=".5pt">
                 <v:textbox>
                   <w:txbxContent>
                     <w:p>
@@ -3132,7 +3541,7 @@
         <mc:AlternateContent>
           <mc:Choice Requires="wps">
             <w:drawing>
-              <wp:anchor distT="0" distB="0" distL="114300" distR="114300" simplePos="0" relativeHeight="251694080" behindDoc="0" locked="0" layoutInCell="1" allowOverlap="1" wp14:anchorId="58728C79" wp14:editId="3D83E0B7">
+              <wp:anchor distT="0" distB="0" distL="114300" distR="114300" simplePos="0" relativeHeight="251607040" behindDoc="0" locked="0" layoutInCell="1" allowOverlap="1" wp14:anchorId="6F91E085" wp14:editId="4A5F4E5E">
                 <wp:simplePos x="0" y="0"/>
                 <wp:positionH relativeFrom="column">
                   <wp:posOffset>2855343</wp:posOffset>
@@ -3184,7 +3593,7 @@
           </mc:Choice>
           <mc:Fallback>
             <w:pict>
-              <v:shape w14:anchorId="32B201B6" id="Straight Arrow Connector 39" o:spid="_x0000_s1026" type="#_x0000_t32" style="position:absolute;margin-left:224.85pt;margin-top:174pt;width:2.05pt;height:62.35pt;z-index:251694080;visibility:visible;mso-wrap-style:square;mso-wrap-distance-left:9pt;mso-wrap-distance-top:0;mso-wrap-distance-right:9pt;mso-wrap-distance-bottom:0;mso-position-horizontal:absolute;mso-position-horizontal-relative:text;mso-position-vertical:absolute;mso-position-vertical-relative:text" o:gfxdata="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" strokecolor="#5b9bd5 [3204]" strokeweight=".5pt">
+              <v:shape w14:anchorId="3CCDDEDB" id="Straight Arrow Connector 39" o:spid="_x0000_s1026" type="#_x0000_t32" style="position:absolute;margin-left:224.85pt;margin-top:174pt;width:2.05pt;height:62.35pt;z-index:251607040;visibility:visible;mso-wrap-style:square;mso-wrap-distance-left:9pt;mso-wrap-distance-top:0;mso-wrap-distance-right:9pt;mso-wrap-distance-bottom:0;mso-position-horizontal:absolute;mso-position-horizontal-relative:text;mso-position-vertical:absolute;mso-position-vertical-relative:text" o:gfxdata="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" strokecolor="#5b9bd5 [3204]" strokeweight=".5pt">
                 <v:stroke endarrow="block" joinstyle="miter"/>
               </v:shape>
             </w:pict>
@@ -3199,7 +3608,7 @@
         <mc:AlternateContent>
           <mc:Choice Requires="wps">
             <w:drawing>
-              <wp:anchor distT="0" distB="0" distL="114300" distR="114300" simplePos="0" relativeHeight="251691008" behindDoc="0" locked="0" layoutInCell="1" allowOverlap="1" wp14:anchorId="07508F65" wp14:editId="3899D109">
+              <wp:anchor distT="0" distB="0" distL="114300" distR="114300" simplePos="0" relativeHeight="251600896" behindDoc="0" locked="0" layoutInCell="1" allowOverlap="1" wp14:anchorId="454E5652" wp14:editId="69527063">
                 <wp:simplePos x="0" y="0"/>
                 <wp:positionH relativeFrom="column">
                   <wp:posOffset>-184042</wp:posOffset>
@@ -3271,7 +3680,7 @@
           </mc:Choice>
           <mc:Fallback>
             <w:pict>
-              <v:shape w14:anchorId="07508F65" id="Text Box 38" o:spid="_x0000_s1054" type="#_x0000_t202" style="position:absolute;margin-left:-14.5pt;margin-top:73.85pt;width:43.45pt;height:23.1pt;z-index:251691008;visibility:visible;mso-wrap-style:square;mso-wrap-distance-left:9pt;mso-wrap-distance-top:0;mso-wrap-distance-right:9pt;mso-wrap-distance-bottom:0;mso-position-horizontal:absolute;mso-position-horizontal-relative:text;mso-position-vertical:absolute;mso-position-vertical-relative:text;v-text-anchor:top" o:gfxdata="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" fillcolor="white [3201]" strokeweight=".5pt">
+              <v:shape w14:anchorId="454E5652" id="Text Box 38" o:spid="_x0000_s1056" type="#_x0000_t202" style="position:absolute;margin-left:-14.5pt;margin-top:73.85pt;width:43.45pt;height:23.1pt;z-index:251600896;visibility:visible;mso-wrap-style:square;mso-wrap-distance-left:9pt;mso-wrap-distance-top:0;mso-wrap-distance-right:9pt;mso-wrap-distance-bottom:0;mso-position-horizontal:absolute;mso-position-horizontal-relative:text;mso-position-vertical:absolute;mso-position-vertical-relative:text;v-text-anchor:top" o:gfxdata="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" fillcolor="white [3201]" strokeweight=".5pt">
                 <v:textbox>
                   <w:txbxContent>
                     <w:p>
@@ -3294,74 +3703,7 @@
         <mc:AlternateContent>
           <mc:Choice Requires="wps">
             <w:drawing>
-              <wp:anchor distT="0" distB="0" distL="114300" distR="114300" simplePos="0" relativeHeight="251687936" behindDoc="0" locked="0" layoutInCell="1" allowOverlap="1" wp14:anchorId="7FF51AB6" wp14:editId="790EAD27">
-                <wp:simplePos x="0" y="0"/>
-                <wp:positionH relativeFrom="column">
-                  <wp:posOffset>-1362974</wp:posOffset>
-                </wp:positionH>
-                <wp:positionV relativeFrom="paragraph">
-                  <wp:posOffset>-1035170</wp:posOffset>
-                </wp:positionV>
-                <wp:extent cx="3200400" cy="2725947"/>
-                <wp:effectExtent l="38100" t="76200" r="19050" b="36830"/>
-                <wp:wrapNone/>
-                <wp:docPr id="37" name="Elbow Connector 37"/>
-                <wp:cNvGraphicFramePr/>
-                <a:graphic xmlns:a="http://schemas.openxmlformats.org/drawingml/2006/main">
-                  <a:graphicData uri="http://schemas.microsoft.com/office/word/2010/wordprocessingShape">
-                    <wps:wsp>
-                      <wps:cNvCnPr/>
-                      <wps:spPr>
-                        <a:xfrm flipH="1" flipV="1">
-                          <a:off x="0" y="0"/>
-                          <a:ext cx="3200400" cy="2725947"/>
-                        </a:xfrm>
-                        <a:prstGeom prst="bentConnector3">
-                          <a:avLst/>
-                        </a:prstGeom>
-                        <a:ln>
-                          <a:tailEnd type="triangle"/>
-                        </a:ln>
-                      </wps:spPr>
-                      <wps:style>
-                        <a:lnRef idx="1">
-                          <a:schemeClr val="accent1"/>
-                        </a:lnRef>
-                        <a:fillRef idx="0">
-                          <a:schemeClr val="accent1"/>
-                        </a:fillRef>
-                        <a:effectRef idx="0">
-                          <a:schemeClr val="accent1"/>
-                        </a:effectRef>
-                        <a:fontRef idx="minor">
-                          <a:schemeClr val="tx1"/>
-                        </a:fontRef>
-                      </wps:style>
-                      <wps:bodyPr/>
-                    </wps:wsp>
-                  </a:graphicData>
-                </a:graphic>
-              </wp:anchor>
-            </w:drawing>
-          </mc:Choice>
-          <mc:Fallback>
-            <w:pict>
-              <v:shape w14:anchorId="015666C0" id="Elbow Connector 37" o:spid="_x0000_s1026" type="#_x0000_t34" style="position:absolute;margin-left:-107.3pt;margin-top:-81.5pt;width:252pt;height:214.65pt;flip:x y;z-index:251687936;visibility:visible;mso-wrap-style:square;mso-wrap-distance-left:9pt;mso-wrap-distance-top:0;mso-wrap-distance-right:9pt;mso-wrap-distance-bottom:0;mso-position-horizontal:absolute;mso-position-horizontal-relative:text;mso-position-vertical:absolute;mso-position-vertical-relative:text" o:gfxdata="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" strokecolor="#5b9bd5 [3204]" strokeweight=".5pt">
-                <v:stroke endarrow="block"/>
-              </v:shape>
-            </w:pict>
-          </mc:Fallback>
-        </mc:AlternateContent>
-      </w:r>
-      <w:r>
-        <w:rPr>
-          <w:noProof/>
-          <w:lang w:eastAsia="en-GB"/>
-        </w:rPr>
-        <mc:AlternateContent>
-          <mc:Choice Requires="wps">
-            <w:drawing>
-              <wp:anchor distT="0" distB="0" distL="114300" distR="114300" simplePos="0" relativeHeight="251682816" behindDoc="0" locked="0" layoutInCell="1" allowOverlap="1" wp14:anchorId="4315A6E1" wp14:editId="30AFED5E">
+              <wp:anchor distT="0" distB="0" distL="114300" distR="114300" simplePos="0" relativeHeight="251589632" behindDoc="0" locked="0" layoutInCell="1" allowOverlap="1" wp14:anchorId="1AAE75AF" wp14:editId="31E58DBF">
                 <wp:simplePos x="0" y="0"/>
                 <wp:positionH relativeFrom="column">
                   <wp:posOffset>3416060</wp:posOffset>
@@ -3419,7 +3761,7 @@
           </mc:Choice>
           <mc:Fallback>
             <w:pict>
-              <v:shape w14:anchorId="668A9F08" id="Straight Arrow Connector 35" o:spid="_x0000_s1026" type="#_x0000_t32" style="position:absolute;margin-left:269pt;margin-top:48.9pt;width:81.5pt;height:67.9pt;flip:x;z-index:251682816;visibility:visible;mso-wrap-style:square;mso-width-percent:0;mso-height-percent:0;mso-wrap-distance-left:9pt;mso-wrap-distance-top:0;mso-wrap-distance-right:9pt;mso-wrap-distance-bottom:0;mso-position-horizontal:absolute;mso-position-horizontal-relative:text;mso-position-vertical:absolute;mso-position-vertical-relative:text;mso-width-percent:0;mso-height-percent:0;mso-width-relative:margin;mso-height-relative:margin" o:gfxdata="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" strokecolor="#5b9bd5 [3204]" strokeweight=".5pt">
+              <v:shape w14:anchorId="261E74FF" id="Straight Arrow Connector 35" o:spid="_x0000_s1026" type="#_x0000_t32" style="position:absolute;margin-left:269pt;margin-top:48.9pt;width:81.5pt;height:67.9pt;flip:x;z-index:251589632;visibility:visible;mso-wrap-style:square;mso-width-percent:0;mso-height-percent:0;mso-wrap-distance-left:9pt;mso-wrap-distance-top:0;mso-wrap-distance-right:9pt;mso-wrap-distance-bottom:0;mso-position-horizontal:absolute;mso-position-horizontal-relative:text;mso-position-vertical:absolute;mso-position-vertical-relative:text;mso-width-percent:0;mso-height-percent:0;mso-width-relative:margin;mso-height-relative:margin" o:gfxdata="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" strokecolor="#5b9bd5 [3204]" strokeweight=".5pt">
                 <v:stroke endarrow="block" joinstyle="miter"/>
               </v:shape>
             </w:pict>
@@ -3434,7 +3776,7 @@
         <mc:AlternateContent>
           <mc:Choice Requires="wps">
             <w:drawing>
-              <wp:anchor distT="0" distB="0" distL="114300" distR="114300" simplePos="0" relativeHeight="251678720" behindDoc="0" locked="0" layoutInCell="1" allowOverlap="1" wp14:anchorId="6831EAA4" wp14:editId="5E0377F5">
+              <wp:anchor distT="0" distB="0" distL="114300" distR="114300" simplePos="0" relativeHeight="251580416" behindDoc="0" locked="0" layoutInCell="1" allowOverlap="1" wp14:anchorId="4E7BA3B0" wp14:editId="784385D4">
                 <wp:simplePos x="0" y="0"/>
                 <wp:positionH relativeFrom="column">
                   <wp:posOffset>1199072</wp:posOffset>
@@ -3486,7 +3828,7 @@
           </mc:Choice>
           <mc:Fallback>
             <w:pict>
-              <v:shape w14:anchorId="3E411DC4" id="Straight Arrow Connector 34" o:spid="_x0000_s1026" type="#_x0000_t32" style="position:absolute;margin-left:94.4pt;margin-top:51.6pt;width:81.5pt;height:67.25pt;z-index:251678720;visibility:visible;mso-wrap-style:square;mso-wrap-distance-left:9pt;mso-wrap-distance-top:0;mso-wrap-distance-right:9pt;mso-wrap-distance-bottom:0;mso-position-horizontal:absolute;mso-position-horizontal-relative:text;mso-position-vertical:absolute;mso-position-vertical-relative:text" o:gfxdata="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" strokecolor="#5b9bd5 [3204]" strokeweight=".5pt">
+              <v:shape w14:anchorId="3450D504" id="Straight Arrow Connector 34" o:spid="_x0000_s1026" type="#_x0000_t32" style="position:absolute;margin-left:94.4pt;margin-top:51.6pt;width:81.5pt;height:67.25pt;z-index:251580416;visibility:visible;mso-wrap-style:square;mso-wrap-distance-left:9pt;mso-wrap-distance-top:0;mso-wrap-distance-right:9pt;mso-wrap-distance-bottom:0;mso-position-horizontal:absolute;mso-position-horizontal-relative:text;mso-position-vertical:absolute;mso-position-vertical-relative:text" o:gfxdata="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" strokecolor="#5b9bd5 [3204]" strokeweight=".5pt">
                 <v:stroke endarrow="block" joinstyle="miter"/>
               </v:shape>
             </w:pict>
@@ -3501,7 +3843,7 @@
         <mc:AlternateContent>
           <mc:Choice Requires="wps">
             <w:drawing>
-              <wp:anchor distT="0" distB="0" distL="114300" distR="114300" simplePos="0" relativeHeight="251673600" behindDoc="0" locked="0" layoutInCell="1" allowOverlap="1" wp14:anchorId="238653DA" wp14:editId="734BA1EB">
+              <wp:anchor distT="0" distB="0" distL="114300" distR="114300" simplePos="0" relativeHeight="251575296" behindDoc="0" locked="0" layoutInCell="1" allowOverlap="1" wp14:anchorId="51720FA0" wp14:editId="1FCE3F79">
                 <wp:simplePos x="0" y="0"/>
                 <wp:positionH relativeFrom="column">
                   <wp:posOffset>1825062</wp:posOffset>
@@ -3573,7 +3915,7 @@
           </mc:Choice>
           <mc:Fallback>
             <w:pict>
-              <v:shape w14:anchorId="238653DA" id="Flowchart: Decision 33" o:spid="_x0000_s1055" type="#_x0000_t110" style="position:absolute;margin-left:143.7pt;margin-top:93.5pt;width:162.35pt;height:81pt;z-index:251673600;visibility:visible;mso-wrap-style:square;mso-width-percent:0;mso-height-percent:0;mso-wrap-distance-left:9pt;mso-wrap-distance-top:0;mso-wrap-distance-right:9pt;mso-wrap-distance-bottom:0;mso-position-horizontal:absolute;mso-position-horizontal-relative:text;mso-position-vertical:absolute;mso-position-vertical-relative:text;mso-width-percent:0;mso-height-percent:0;mso-width-relative:margin;mso-height-relative:margin;v-text-anchor:middle" o:gfxdata="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" fillcolor="white [3201]" strokecolor="black [3200]" strokeweight="1pt">
+              <v:shape w14:anchorId="51720FA0" id="Flowchart: Decision 33" o:spid="_x0000_s1057" type="#_x0000_t110" style="position:absolute;margin-left:143.7pt;margin-top:93.5pt;width:162.35pt;height:81pt;z-index:251575296;visibility:visible;mso-wrap-style:square;mso-width-percent:0;mso-height-percent:0;mso-wrap-distance-left:9pt;mso-wrap-distance-top:0;mso-wrap-distance-right:9pt;mso-wrap-distance-bottom:0;mso-position-horizontal:absolute;mso-position-horizontal-relative:text;mso-position-vertical:absolute;mso-position-vertical-relative:text;mso-width-percent:0;mso-height-percent:0;mso-width-relative:margin;mso-height-relative:margin;v-text-anchor:middle" o:gfxdata="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" fillcolor="white [3201]" strokecolor="black [3200]" strokeweight="1pt">
                 <v:textbox>
                   <w:txbxContent>
                     <w:p>
@@ -3599,7 +3941,7 @@
         <mc:AlternateContent>
           <mc:Choice Requires="wps">
             <w:drawing>
-              <wp:anchor distT="0" distB="0" distL="114300" distR="114300" simplePos="0" relativeHeight="251668480" behindDoc="0" locked="0" layoutInCell="1" allowOverlap="1" wp14:anchorId="6C1713D0" wp14:editId="4C5FFBFC">
+              <wp:anchor distT="0" distB="0" distL="114300" distR="114300" simplePos="0" relativeHeight="251570176" behindDoc="0" locked="0" layoutInCell="1" allowOverlap="1" wp14:anchorId="4665D056" wp14:editId="4AF642BE">
                 <wp:simplePos x="0" y="0"/>
                 <wp:positionH relativeFrom="column">
                   <wp:posOffset>3783953</wp:posOffset>
@@ -3665,7 +4007,7 @@
           </mc:Choice>
           <mc:Fallback>
             <w:pict>
-              <v:rect w14:anchorId="6C1713D0" id="Rectangle 32" o:spid="_x0000_s1056" style="position:absolute;margin-left:297.95pt;margin-top:-13.1pt;width:103.9pt;height:63.15pt;z-index:251668480;visibility:visible;mso-wrap-style:square;mso-wrap-distance-left:9pt;mso-wrap-distance-top:0;mso-wrap-distance-right:9pt;mso-wrap-distance-bottom:0;mso-position-horizontal:absolute;mso-position-horizontal-relative:text;mso-position-vertical:absolute;mso-position-vertical-relative:text;v-text-anchor:middle" o:gfxdata="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" fillcolor="white [3201]" strokecolor="black [3200]" strokeweight="1pt">
+              <v:rect w14:anchorId="4665D056" id="Rectangle 32" o:spid="_x0000_s1058" style="position:absolute;margin-left:297.95pt;margin-top:-13.1pt;width:103.9pt;height:63.15pt;z-index:251570176;visibility:visible;mso-wrap-style:square;mso-wrap-distance-left:9pt;mso-wrap-distance-top:0;mso-wrap-distance-right:9pt;mso-wrap-distance-bottom:0;mso-position-horizontal:absolute;mso-position-horizontal-relative:text;mso-position-vertical:absolute;mso-position-vertical-relative:text;v-text-anchor:middle" o:gfxdata="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" fillcolor="white [3201]" strokecolor="black [3200]" strokeweight="1pt">
                 <v:textbox>
                   <w:txbxContent>
                     <w:p>
@@ -3691,7 +4033,7 @@
         <mc:AlternateContent>
           <mc:Choice Requires="wps">
             <w:drawing>
-              <wp:anchor distT="0" distB="0" distL="114300" distR="114300" simplePos="0" relativeHeight="251665408" behindDoc="0" locked="0" layoutInCell="1" allowOverlap="1" wp14:anchorId="62139B03" wp14:editId="252EBC13">
+              <wp:anchor distT="0" distB="0" distL="114300" distR="114300" simplePos="0" relativeHeight="251565056" behindDoc="0" locked="0" layoutInCell="1" allowOverlap="1" wp14:anchorId="646B4225" wp14:editId="01D57E74">
                 <wp:simplePos x="0" y="0"/>
                 <wp:positionH relativeFrom="column">
                   <wp:posOffset>534826</wp:posOffset>
@@ -3757,7 +4099,7 @@
           </mc:Choice>
           <mc:Fallback>
             <w:pict>
-              <v:rect w14:anchorId="62139B03" id="Rectangle 30" o:spid="_x0000_s1057" style="position:absolute;margin-left:42.1pt;margin-top:-12.2pt;width:103.9pt;height:63.15pt;z-index:251665408;visibility:visible;mso-wrap-style:square;mso-wrap-distance-left:9pt;mso-wrap-distance-top:0;mso-wrap-distance-right:9pt;mso-wrap-distance-bottom:0;mso-position-horizontal:absolute;mso-position-horizontal-relative:text;mso-position-vertical:absolute;mso-position-vertical-relative:text;v-text-anchor:middle" o:gfxdata="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" fillcolor="white [3201]" strokecolor="black [3200]" strokeweight="1pt">
+              <v:rect w14:anchorId="646B4225" id="Rectangle 30" o:spid="_x0000_s1059" style="position:absolute;margin-left:42.1pt;margin-top:-12.2pt;width:103.9pt;height:63.15pt;z-index:251565056;visibility:visible;mso-wrap-style:square;mso-wrap-distance-left:9pt;mso-wrap-distance-top:0;mso-wrap-distance-right:9pt;mso-wrap-distance-bottom:0;mso-position-horizontal:absolute;mso-position-horizontal-relative:text;mso-position-vertical:absolute;mso-position-vertical-relative:text;v-text-anchor:middle" o:gfxdata="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" fillcolor="white [3201]" strokecolor="black [3200]" strokeweight="1pt">
                 <v:textbox>
                   <w:txbxContent>
                     <w:p>
@@ -3771,330 +4113,6 @@
                   </w:txbxContent>
                 </v:textbox>
               </v:rect>
-            </w:pict>
-          </mc:Fallback>
-        </mc:AlternateContent>
-      </w:r>
-      <w:r>
-        <w:rPr>
-          <w:noProof/>
-          <w:lang w:eastAsia="en-GB"/>
-        </w:rPr>
-        <mc:AlternateContent>
-          <mc:Choice Requires="wps">
-            <w:drawing>
-              <wp:anchor distT="0" distB="0" distL="114300" distR="114300" simplePos="0" relativeHeight="251661312" behindDoc="0" locked="0" layoutInCell="1" allowOverlap="1" wp14:anchorId="3800DE70" wp14:editId="14624442">
-                <wp:simplePos x="0" y="0"/>
-                <wp:positionH relativeFrom="column">
-                  <wp:posOffset>4215418</wp:posOffset>
-                </wp:positionH>
-                <wp:positionV relativeFrom="paragraph">
-                  <wp:posOffset>-753074</wp:posOffset>
-                </wp:positionV>
-                <wp:extent cx="552091" cy="293299"/>
-                <wp:effectExtent l="0" t="0" r="19685" b="12065"/>
-                <wp:wrapNone/>
-                <wp:docPr id="29" name="Text Box 29"/>
-                <wp:cNvGraphicFramePr/>
-                <a:graphic xmlns:a="http://schemas.openxmlformats.org/drawingml/2006/main">
-                  <a:graphicData uri="http://schemas.microsoft.com/office/word/2010/wordprocessingShape">
-                    <wps:wsp>
-                      <wps:cNvSpPr txBox="1"/>
-                      <wps:spPr>
-                        <a:xfrm>
-                          <a:off x="0" y="0"/>
-                          <a:ext cx="552091" cy="293299"/>
-                        </a:xfrm>
-                        <a:prstGeom prst="rect">
-                          <a:avLst/>
-                        </a:prstGeom>
-                        <a:solidFill>
-                          <a:schemeClr val="lt1"/>
-                        </a:solidFill>
-                        <a:ln w="6350">
-                          <a:solidFill>
-                            <a:prstClr val="black"/>
-                          </a:solidFill>
-                        </a:ln>
-                        <a:effectLst/>
-                      </wps:spPr>
-                      <wps:style>
-                        <a:lnRef idx="0">
-                          <a:schemeClr val="accent1"/>
-                        </a:lnRef>
-                        <a:fillRef idx="0">
-                          <a:schemeClr val="accent1"/>
-                        </a:fillRef>
-                        <a:effectRef idx="0">
-                          <a:schemeClr val="accent1"/>
-                        </a:effectRef>
-                        <a:fontRef idx="minor">
-                          <a:schemeClr val="dk1"/>
-                        </a:fontRef>
-                      </wps:style>
-                      <wps:txbx>
-                        <w:txbxContent>
-                          <w:p>
-                            <w:r>
-                              <w:t>No</w:t>
-                            </w:r>
-                          </w:p>
-                        </w:txbxContent>
-                      </wps:txbx>
-                      <wps:bodyPr rot="0" spcFirstLastPara="0" vertOverflow="overflow" horzOverflow="overflow" vert="horz" wrap="square" lIns="91440" tIns="45720" rIns="91440" bIns="45720" numCol="1" spcCol="0" rtlCol="0" fromWordArt="0" anchor="t" anchorCtr="0" forceAA="0" compatLnSpc="1">
-                        <a:prstTxWarp prst="textNoShape">
-                          <a:avLst/>
-                        </a:prstTxWarp>
-                        <a:noAutofit/>
-                      </wps:bodyPr>
-                    </wps:wsp>
-                  </a:graphicData>
-                </a:graphic>
-              </wp:anchor>
-            </w:drawing>
-          </mc:Choice>
-          <mc:Fallback>
-            <w:pict>
-              <v:shape w14:anchorId="3800DE70" id="Text Box 29" o:spid="_x0000_s1058" type="#_x0000_t202" style="position:absolute;margin-left:331.9pt;margin-top:-59.3pt;width:43.45pt;height:23.1pt;z-index:251661312;visibility:visible;mso-wrap-style:square;mso-wrap-distance-left:9pt;mso-wrap-distance-top:0;mso-wrap-distance-right:9pt;mso-wrap-distance-bottom:0;mso-position-horizontal:absolute;mso-position-horizontal-relative:text;mso-position-vertical:absolute;mso-position-vertical-relative:text;v-text-anchor:top" o:gfxdata="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" fillcolor="white [3201]" strokeweight=".5pt">
-                <v:textbox>
-                  <w:txbxContent>
-                    <w:p>
-                      <w:r>
-                        <w:t>No</w:t>
-                      </w:r>
-                    </w:p>
-                  </w:txbxContent>
-                </v:textbox>
-              </v:shape>
-            </w:pict>
-          </mc:Fallback>
-        </mc:AlternateContent>
-      </w:r>
-      <w:r>
-        <w:rPr>
-          <w:noProof/>
-          <w:lang w:eastAsia="en-GB"/>
-        </w:rPr>
-        <mc:AlternateContent>
-          <mc:Choice Requires="wps">
-            <w:drawing>
-              <wp:anchor distT="0" distB="0" distL="114300" distR="114300" simplePos="0" relativeHeight="251659264" behindDoc="0" locked="0" layoutInCell="1" allowOverlap="1" wp14:anchorId="066448DE" wp14:editId="504C1EDA">
-                <wp:simplePos x="0" y="0"/>
-                <wp:positionH relativeFrom="column">
-                  <wp:posOffset>664234</wp:posOffset>
-                </wp:positionH>
-                <wp:positionV relativeFrom="paragraph">
-                  <wp:posOffset>-759125</wp:posOffset>
-                </wp:positionV>
-                <wp:extent cx="552091" cy="293299"/>
-                <wp:effectExtent l="0" t="0" r="19685" b="12065"/>
-                <wp:wrapNone/>
-                <wp:docPr id="28" name="Text Box 28"/>
-                <wp:cNvGraphicFramePr/>
-                <a:graphic xmlns:a="http://schemas.openxmlformats.org/drawingml/2006/main">
-                  <a:graphicData uri="http://schemas.microsoft.com/office/word/2010/wordprocessingShape">
-                    <wps:wsp>
-                      <wps:cNvSpPr txBox="1"/>
-                      <wps:spPr>
-                        <a:xfrm>
-                          <a:off x="0" y="0"/>
-                          <a:ext cx="552091" cy="293299"/>
-                        </a:xfrm>
-                        <a:prstGeom prst="rect">
-                          <a:avLst/>
-                        </a:prstGeom>
-                        <a:solidFill>
-                          <a:schemeClr val="lt1"/>
-                        </a:solidFill>
-                        <a:ln w="6350">
-                          <a:solidFill>
-                            <a:prstClr val="black"/>
-                          </a:solidFill>
-                        </a:ln>
-                        <a:effectLst/>
-                      </wps:spPr>
-                      <wps:style>
-                        <a:lnRef idx="0">
-                          <a:schemeClr val="accent1"/>
-                        </a:lnRef>
-                        <a:fillRef idx="0">
-                          <a:schemeClr val="accent1"/>
-                        </a:fillRef>
-                        <a:effectRef idx="0">
-                          <a:schemeClr val="accent1"/>
-                        </a:effectRef>
-                        <a:fontRef idx="minor">
-                          <a:schemeClr val="dk1"/>
-                        </a:fontRef>
-                      </wps:style>
-                      <wps:txbx>
-                        <w:txbxContent>
-                          <w:p>
-                            <w:r>
-                              <w:t>Yes</w:t>
-                            </w:r>
-                          </w:p>
-                        </w:txbxContent>
-                      </wps:txbx>
-                      <wps:bodyPr rot="0" spcFirstLastPara="0" vertOverflow="overflow" horzOverflow="overflow" vert="horz" wrap="square" lIns="91440" tIns="45720" rIns="91440" bIns="45720" numCol="1" spcCol="0" rtlCol="0" fromWordArt="0" anchor="t" anchorCtr="0" forceAA="0" compatLnSpc="1">
-                        <a:prstTxWarp prst="textNoShape">
-                          <a:avLst/>
-                        </a:prstTxWarp>
-                        <a:noAutofit/>
-                      </wps:bodyPr>
-                    </wps:wsp>
-                  </a:graphicData>
-                </a:graphic>
-              </wp:anchor>
-            </w:drawing>
-          </mc:Choice>
-          <mc:Fallback>
-            <w:pict>
-              <v:shape w14:anchorId="066448DE" id="Text Box 28" o:spid="_x0000_s1059" type="#_x0000_t202" style="position:absolute;margin-left:52.3pt;margin-top:-59.75pt;width:43.45pt;height:23.1pt;z-index:251659264;visibility:visible;mso-wrap-style:square;mso-wrap-distance-left:9pt;mso-wrap-distance-top:0;mso-wrap-distance-right:9pt;mso-wrap-distance-bottom:0;mso-position-horizontal:absolute;mso-position-horizontal-relative:text;mso-position-vertical:absolute;mso-position-vertical-relative:text;v-text-anchor:top" o:gfxdata="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" fillcolor="white [3201]" strokeweight=".5pt">
-                <v:textbox>
-                  <w:txbxContent>
-                    <w:p>
-                      <w:r>
-                        <w:t>Yes</w:t>
-                      </w:r>
-                    </w:p>
-                  </w:txbxContent>
-                </v:textbox>
-              </v:shape>
-            </w:pict>
-          </mc:Fallback>
-        </mc:AlternateContent>
-      </w:r>
-      <w:r>
-        <w:rPr>
-          <w:noProof/>
-          <w:lang w:eastAsia="en-GB"/>
-        </w:rPr>
-        <mc:AlternateContent>
-          <mc:Choice Requires="wps">
-            <w:drawing>
-              <wp:anchor distT="0" distB="0" distL="114300" distR="114300" simplePos="0" relativeHeight="251679232" behindDoc="0" locked="0" layoutInCell="1" allowOverlap="1" wp14:anchorId="23A73E7E" wp14:editId="62153C4A">
-                <wp:simplePos x="0" y="0"/>
-                <wp:positionH relativeFrom="column">
-                  <wp:posOffset>4430911</wp:posOffset>
-                </wp:positionH>
-                <wp:positionV relativeFrom="paragraph">
-                  <wp:posOffset>-917275</wp:posOffset>
-                </wp:positionV>
-                <wp:extent cx="0" cy="741872"/>
-                <wp:effectExtent l="76200" t="0" r="57150" b="58420"/>
-                <wp:wrapNone/>
-                <wp:docPr id="27" name="Straight Arrow Connector 27"/>
-                <wp:cNvGraphicFramePr/>
-                <a:graphic xmlns:a="http://schemas.openxmlformats.org/drawingml/2006/main">
-                  <a:graphicData uri="http://schemas.microsoft.com/office/word/2010/wordprocessingShape">
-                    <wps:wsp>
-                      <wps:cNvCnPr/>
-                      <wps:spPr>
-                        <a:xfrm>
-                          <a:off x="0" y="0"/>
-                          <a:ext cx="0" cy="741872"/>
-                        </a:xfrm>
-                        <a:prstGeom prst="straightConnector1">
-                          <a:avLst/>
-                        </a:prstGeom>
-                        <a:ln>
-                          <a:tailEnd type="triangle"/>
-                        </a:ln>
-                      </wps:spPr>
-                      <wps:style>
-                        <a:lnRef idx="1">
-                          <a:schemeClr val="accent1"/>
-                        </a:lnRef>
-                        <a:fillRef idx="0">
-                          <a:schemeClr val="accent1"/>
-                        </a:fillRef>
-                        <a:effectRef idx="0">
-                          <a:schemeClr val="accent1"/>
-                        </a:effectRef>
-                        <a:fontRef idx="minor">
-                          <a:schemeClr val="tx1"/>
-                        </a:fontRef>
-                      </wps:style>
-                      <wps:bodyPr/>
-                    </wps:wsp>
-                  </a:graphicData>
-                </a:graphic>
-              </wp:anchor>
-            </w:drawing>
-          </mc:Choice>
-          <mc:Fallback>
-            <w:pict>
-              <v:shape w14:anchorId="65F0252E" id="Straight Arrow Connector 27" o:spid="_x0000_s1026" type="#_x0000_t32" style="position:absolute;margin-left:348.9pt;margin-top:-72.25pt;width:0;height:58.4pt;z-index:251679232;visibility:visible;mso-wrap-style:square;mso-wrap-distance-left:9pt;mso-wrap-distance-top:0;mso-wrap-distance-right:9pt;mso-wrap-distance-bottom:0;mso-position-horizontal:absolute;mso-position-horizontal-relative:text;mso-position-vertical:absolute;mso-position-vertical-relative:text" o:gfxdata="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" strokecolor="#5b9bd5 [3204]" strokeweight=".5pt">
-                <v:stroke endarrow="block" joinstyle="miter"/>
-              </v:shape>
-            </w:pict>
-          </mc:Fallback>
-        </mc:AlternateContent>
-      </w:r>
-      <w:r>
-        <w:rPr>
-          <w:noProof/>
-          <w:lang w:eastAsia="en-GB"/>
-        </w:rPr>
-        <mc:AlternateContent>
-          <mc:Choice Requires="wps">
-            <w:drawing>
-              <wp:anchor distT="0" distB="0" distL="114300" distR="114300" simplePos="0" relativeHeight="251657216" behindDoc="0" locked="0" layoutInCell="1" allowOverlap="1">
-                <wp:simplePos x="0" y="0"/>
-                <wp:positionH relativeFrom="column">
-                  <wp:posOffset>1199288</wp:posOffset>
-                </wp:positionH>
-                <wp:positionV relativeFrom="paragraph">
-                  <wp:posOffset>-914136</wp:posOffset>
-                </wp:positionV>
-                <wp:extent cx="0" cy="741872"/>
-                <wp:effectExtent l="76200" t="0" r="57150" b="58420"/>
-                <wp:wrapNone/>
-                <wp:docPr id="26" name="Straight Arrow Connector 26"/>
-                <wp:cNvGraphicFramePr/>
-                <a:graphic xmlns:a="http://schemas.openxmlformats.org/drawingml/2006/main">
-                  <a:graphicData uri="http://schemas.microsoft.com/office/word/2010/wordprocessingShape">
-                    <wps:wsp>
-                      <wps:cNvCnPr/>
-                      <wps:spPr>
-                        <a:xfrm>
-                          <a:off x="0" y="0"/>
-                          <a:ext cx="0" cy="741872"/>
-                        </a:xfrm>
-                        <a:prstGeom prst="straightConnector1">
-                          <a:avLst/>
-                        </a:prstGeom>
-                        <a:ln>
-                          <a:tailEnd type="triangle"/>
-                        </a:ln>
-                      </wps:spPr>
-                      <wps:style>
-                        <a:lnRef idx="1">
-                          <a:schemeClr val="accent1"/>
-                        </a:lnRef>
-                        <a:fillRef idx="0">
-                          <a:schemeClr val="accent1"/>
-                        </a:fillRef>
-                        <a:effectRef idx="0">
-                          <a:schemeClr val="accent1"/>
-                        </a:effectRef>
-                        <a:fontRef idx="minor">
-                          <a:schemeClr val="tx1"/>
-                        </a:fontRef>
-                      </wps:style>
-                      <wps:bodyPr/>
-                    </wps:wsp>
-                  </a:graphicData>
-                </a:graphic>
-              </wp:anchor>
-            </w:drawing>
-          </mc:Choice>
-          <mc:Fallback>
-            <w:pict>
-              <v:shape w14:anchorId="0536BF93" id="Straight Arrow Connector 26" o:spid="_x0000_s1026" type="#_x0000_t32" style="position:absolute;margin-left:94.45pt;margin-top:-1in;width:0;height:58.4pt;z-index:251657216;visibility:visible;mso-wrap-style:square;mso-wrap-distance-left:9pt;mso-wrap-distance-top:0;mso-wrap-distance-right:9pt;mso-wrap-distance-bottom:0;mso-position-horizontal:absolute;mso-position-horizontal-relative:text;mso-position-vertical:absolute;mso-position-vertical-relative:text" o:gfxdata="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" strokecolor="#5b9bd5 [3204]" strokeweight=".5pt">
-                <v:stroke endarrow="block" joinstyle="miter"/>
-              </v:shape>
             </w:pict>
           </mc:Fallback>
         </mc:AlternateContent>
@@ -4328,8 +4346,824 @@
         </w:tabs>
       </w:pPr>
       <w:r>
-        <w:t>It will return an answer to be checked with the mark scheme. In the case of a long answer question, the mark scheme will be shown to the user for them to check themselves and enter their score.</w:t>
-      </w:r>
+        <w:t>It will return an answer to be checked with the mark scheme. In the case of a long answer question, the mark scheme will be shown to the user for them to check t</w:t>
+      </w:r>
+      <w:r>
+        <w:t xml:space="preserve">hemselves and enter their score into a textfield. </w:t>
+      </w:r>
+    </w:p>
+    <w:p>
+      <w:pPr>
+        <w:tabs>
+          <w:tab w:val="left" w:pos="6125"/>
+        </w:tabs>
+        <w:rPr>
+          <w:rFonts w:ascii="Calibri" w:eastAsia="Calibri" w:hAnsi="Calibri" w:cs="Calibri"/>
+        </w:rPr>
+      </w:pPr>
+      <w:r>
+        <w:rPr>
+          <w:rFonts w:ascii="Calibri" w:eastAsia="Calibri" w:hAnsi="Calibri" w:cs="Calibri"/>
+        </w:rPr>
+        <w:t>The user interface is an important part of the design as it enables the user to use the program efficiently and with ease.</w:t>
+      </w:r>
+    </w:p>
+    <w:p>
+      <w:pPr>
+        <w:tabs>
+          <w:tab w:val="left" w:pos="6125"/>
+        </w:tabs>
+        <w:rPr>
+          <w:rFonts w:ascii="Calibri" w:eastAsia="Calibri" w:hAnsi="Calibri" w:cs="Calibri"/>
+        </w:rPr>
+      </w:pPr>
+      <w:r>
+        <w:rPr>
+          <w:rFonts w:ascii="Calibri" w:eastAsia="Calibri" w:hAnsi="Calibri" w:cs="Calibri"/>
+        </w:rPr>
+        <w:t>Here are the initial designs for the UI.</w:t>
+      </w:r>
+    </w:p>
+    <w:p>
+      <w:pPr>
+        <w:tabs>
+          <w:tab w:val="left" w:pos="6125"/>
+        </w:tabs>
+        <w:rPr>
+          <w:rFonts w:ascii="Calibri" w:eastAsia="Calibri" w:hAnsi="Calibri" w:cs="Calibri"/>
+        </w:rPr>
+      </w:pPr>
+      <w:r>
+        <w:rPr>
+          <w:noProof/>
+          <w:lang w:eastAsia="en-GB"/>
+        </w:rPr>
+        <mc:AlternateContent>
+          <mc:Choice Requires="wps">
+            <w:drawing>
+              <wp:anchor distT="0" distB="0" distL="114300" distR="114300" simplePos="0" relativeHeight="251753984" behindDoc="0" locked="0" layoutInCell="1" allowOverlap="1" wp14:anchorId="36899BE1" wp14:editId="582DD257">
+                <wp:simplePos x="0" y="0"/>
+                <wp:positionH relativeFrom="column">
+                  <wp:posOffset>3371850</wp:posOffset>
+                </wp:positionH>
+                <wp:positionV relativeFrom="paragraph">
+                  <wp:posOffset>679450</wp:posOffset>
+                </wp:positionV>
+                <wp:extent cx="409575" cy="104775"/>
+                <wp:effectExtent l="0" t="0" r="66675" b="66675"/>
+                <wp:wrapNone/>
+                <wp:docPr id="202" name="Straight Arrow Connector 202"/>
+                <wp:cNvGraphicFramePr/>
+                <a:graphic xmlns:a="http://schemas.openxmlformats.org/drawingml/2006/main">
+                  <a:graphicData uri="http://schemas.microsoft.com/office/word/2010/wordprocessingShape">
+                    <wps:wsp>
+                      <wps:cNvCnPr/>
+                      <wps:spPr>
+                        <a:xfrm>
+                          <a:off x="0" y="0"/>
+                          <a:ext cx="409575" cy="104775"/>
+                        </a:xfrm>
+                        <a:prstGeom prst="straightConnector1">
+                          <a:avLst/>
+                        </a:prstGeom>
+                        <a:ln>
+                          <a:tailEnd type="triangle"/>
+                        </a:ln>
+                      </wps:spPr>
+                      <wps:style>
+                        <a:lnRef idx="1">
+                          <a:schemeClr val="accent1"/>
+                        </a:lnRef>
+                        <a:fillRef idx="0">
+                          <a:schemeClr val="accent1"/>
+                        </a:fillRef>
+                        <a:effectRef idx="0">
+                          <a:schemeClr val="accent1"/>
+                        </a:effectRef>
+                        <a:fontRef idx="minor">
+                          <a:schemeClr val="tx1"/>
+                        </a:fontRef>
+                      </wps:style>
+                      <wps:bodyPr/>
+                    </wps:wsp>
+                  </a:graphicData>
+                </a:graphic>
+                <wp14:sizeRelH relativeFrom="margin">
+                  <wp14:pctWidth>0</wp14:pctWidth>
+                </wp14:sizeRelH>
+                <wp14:sizeRelV relativeFrom="margin">
+                  <wp14:pctHeight>0</wp14:pctHeight>
+                </wp14:sizeRelV>
+              </wp:anchor>
+            </w:drawing>
+          </mc:Choice>
+          <mc:Fallback>
+            <w:pict>
+              <v:shape w14:anchorId="6F670EDA" id="Straight Arrow Connector 202" o:spid="_x0000_s1026" type="#_x0000_t32" style="position:absolute;margin-left:265.5pt;margin-top:53.5pt;width:32.25pt;height:8.25pt;z-index:251753984;visibility:visible;mso-wrap-style:square;mso-width-percent:0;mso-height-percent:0;mso-wrap-distance-left:9pt;mso-wrap-distance-top:0;mso-wrap-distance-right:9pt;mso-wrap-distance-bottom:0;mso-position-horizontal:absolute;mso-position-horizontal-relative:text;mso-position-vertical:absolute;mso-position-vertical-relative:text;mso-width-percent:0;mso-height-percent:0;mso-width-relative:margin;mso-height-relative:margin" o:gfxdata="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" strokecolor="#5b9bd5 [3204]" strokeweight=".5pt">
+                <v:stroke endarrow="block" joinstyle="miter"/>
+              </v:shape>
+            </w:pict>
+          </mc:Fallback>
+        </mc:AlternateContent>
+      </w:r>
+      <w:r>
+        <w:rPr>
+          <w:noProof/>
+          <w:lang w:eastAsia="en-GB"/>
+        </w:rPr>
+        <mc:AlternateContent>
+          <mc:Choice Requires="wps">
+            <w:drawing>
+              <wp:anchor distT="0" distB="0" distL="114300" distR="114300" simplePos="0" relativeHeight="251761664" behindDoc="0" locked="0" layoutInCell="1" allowOverlap="1" wp14:anchorId="698C994E" wp14:editId="51E2373A">
+                <wp:simplePos x="0" y="0"/>
+                <wp:positionH relativeFrom="column">
+                  <wp:posOffset>2238375</wp:posOffset>
+                </wp:positionH>
+                <wp:positionV relativeFrom="paragraph">
+                  <wp:posOffset>584200</wp:posOffset>
+                </wp:positionV>
+                <wp:extent cx="1123950" cy="304800"/>
+                <wp:effectExtent l="0" t="0" r="19050" b="19050"/>
+                <wp:wrapNone/>
+                <wp:docPr id="201" name="Text Box 201"/>
+                <wp:cNvGraphicFramePr/>
+                <a:graphic xmlns:a="http://schemas.openxmlformats.org/drawingml/2006/main">
+                  <a:graphicData uri="http://schemas.microsoft.com/office/word/2010/wordprocessingShape">
+                    <wps:wsp>
+                      <wps:cNvSpPr txBox="1"/>
+                      <wps:spPr>
+                        <a:xfrm>
+                          <a:off x="0" y="0"/>
+                          <a:ext cx="1123950" cy="304800"/>
+                        </a:xfrm>
+                        <a:prstGeom prst="rect">
+                          <a:avLst/>
+                        </a:prstGeom>
+                        <a:solidFill>
+                          <a:schemeClr val="lt1"/>
+                        </a:solidFill>
+                        <a:ln w="6350">
+                          <a:solidFill>
+                            <a:prstClr val="black"/>
+                          </a:solidFill>
+                        </a:ln>
+                        <a:effectLst/>
+                      </wps:spPr>
+                      <wps:style>
+                        <a:lnRef idx="0">
+                          <a:schemeClr val="accent1"/>
+                        </a:lnRef>
+                        <a:fillRef idx="0">
+                          <a:schemeClr val="accent1"/>
+                        </a:fillRef>
+                        <a:effectRef idx="0">
+                          <a:schemeClr val="accent1"/>
+                        </a:effectRef>
+                        <a:fontRef idx="minor">
+                          <a:schemeClr val="dk1"/>
+                        </a:fontRef>
+                      </wps:style>
+                      <wps:txbx>
+                        <w:txbxContent>
+                          <w:p>
+                            <w:r>
+                              <w:t>CheckboxGroup</w:t>
+                            </w:r>
+                          </w:p>
+                        </w:txbxContent>
+                      </wps:txbx>
+                      <wps:bodyPr rot="0" spcFirstLastPara="0" vertOverflow="overflow" horzOverflow="overflow" vert="horz" wrap="square" lIns="91440" tIns="45720" rIns="91440" bIns="45720" numCol="1" spcCol="0" rtlCol="0" fromWordArt="0" anchor="t" anchorCtr="0" forceAA="0" compatLnSpc="1">
+                        <a:prstTxWarp prst="textNoShape">
+                          <a:avLst/>
+                        </a:prstTxWarp>
+                        <a:noAutofit/>
+                      </wps:bodyPr>
+                    </wps:wsp>
+                  </a:graphicData>
+                </a:graphic>
+                <wp14:sizeRelH relativeFrom="margin">
+                  <wp14:pctWidth>0</wp14:pctWidth>
+                </wp14:sizeRelH>
+                <wp14:sizeRelV relativeFrom="margin">
+                  <wp14:pctHeight>0</wp14:pctHeight>
+                </wp14:sizeRelV>
+              </wp:anchor>
+            </w:drawing>
+          </mc:Choice>
+          <mc:Fallback>
+            <w:pict>
+              <v:shape w14:anchorId="698C994E" id="Text Box 201" o:spid="_x0000_s1060" type="#_x0000_t202" style="position:absolute;margin-left:176.25pt;margin-top:46pt;width:88.5pt;height:24pt;z-index:251761664;visibility:visible;mso-wrap-style:square;mso-width-percent:0;mso-height-percent:0;mso-wrap-distance-left:9pt;mso-wrap-distance-top:0;mso-wrap-distance-right:9pt;mso-wrap-distance-bottom:0;mso-position-horizontal:absolute;mso-position-horizontal-relative:text;mso-position-vertical:absolute;mso-position-vertical-relative:text;mso-width-percent:0;mso-height-percent:0;mso-width-relative:margin;mso-height-relative:margin;v-text-anchor:top" o:gfxdata="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" fillcolor="white [3201]" strokeweight=".5pt">
+                <v:textbox>
+                  <w:txbxContent>
+                    <w:p>
+                      <w:r>
+                        <w:t>CheckboxGroup</w:t>
+                      </w:r>
+                    </w:p>
+                  </w:txbxContent>
+                </v:textbox>
+              </v:shape>
+            </w:pict>
+          </mc:Fallback>
+        </mc:AlternateContent>
+      </w:r>
+      <w:r>
+        <w:rPr>
+          <w:noProof/>
+          <w:lang w:eastAsia="en-GB"/>
+        </w:rPr>
+        <mc:AlternateContent>
+          <mc:Choice Requires="wps">
+            <w:drawing>
+              <wp:anchor distT="0" distB="0" distL="114300" distR="114300" simplePos="0" relativeHeight="251760640" behindDoc="0" locked="0" layoutInCell="1" allowOverlap="1" wp14:anchorId="7CF77648" wp14:editId="3C819FAB">
+                <wp:simplePos x="0" y="0"/>
+                <wp:positionH relativeFrom="column">
+                  <wp:posOffset>3267075</wp:posOffset>
+                </wp:positionH>
+                <wp:positionV relativeFrom="paragraph">
+                  <wp:posOffset>1479550</wp:posOffset>
+                </wp:positionV>
+                <wp:extent cx="742950" cy="466725"/>
+                <wp:effectExtent l="0" t="0" r="76200" b="47625"/>
+                <wp:wrapNone/>
+                <wp:docPr id="200" name="Straight Arrow Connector 200"/>
+                <wp:cNvGraphicFramePr/>
+                <a:graphic xmlns:a="http://schemas.openxmlformats.org/drawingml/2006/main">
+                  <a:graphicData uri="http://schemas.microsoft.com/office/word/2010/wordprocessingShape">
+                    <wps:wsp>
+                      <wps:cNvCnPr/>
+                      <wps:spPr>
+                        <a:xfrm>
+                          <a:off x="0" y="0"/>
+                          <a:ext cx="742950" cy="466725"/>
+                        </a:xfrm>
+                        <a:prstGeom prst="straightConnector1">
+                          <a:avLst/>
+                        </a:prstGeom>
+                        <a:ln>
+                          <a:tailEnd type="triangle"/>
+                        </a:ln>
+                      </wps:spPr>
+                      <wps:style>
+                        <a:lnRef idx="1">
+                          <a:schemeClr val="accent1"/>
+                        </a:lnRef>
+                        <a:fillRef idx="0">
+                          <a:schemeClr val="accent1"/>
+                        </a:fillRef>
+                        <a:effectRef idx="0">
+                          <a:schemeClr val="accent1"/>
+                        </a:effectRef>
+                        <a:fontRef idx="minor">
+                          <a:schemeClr val="tx1"/>
+                        </a:fontRef>
+                      </wps:style>
+                      <wps:bodyPr/>
+                    </wps:wsp>
+                  </a:graphicData>
+                </a:graphic>
+              </wp:anchor>
+            </w:drawing>
+          </mc:Choice>
+          <mc:Fallback>
+            <w:pict>
+              <v:shape w14:anchorId="204296F6" id="Straight Arrow Connector 200" o:spid="_x0000_s1026" type="#_x0000_t32" style="position:absolute;margin-left:257.25pt;margin-top:116.5pt;width:58.5pt;height:36.75pt;z-index:251760640;visibility:visible;mso-wrap-style:square;mso-wrap-distance-left:9pt;mso-wrap-distance-top:0;mso-wrap-distance-right:9pt;mso-wrap-distance-bottom:0;mso-position-horizontal:absolute;mso-position-horizontal-relative:text;mso-position-vertical:absolute;mso-position-vertical-relative:text" o:gfxdata="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" strokecolor="#5b9bd5 [3204]" strokeweight=".5pt">
+                <v:stroke endarrow="block" joinstyle="miter"/>
+              </v:shape>
+            </w:pict>
+          </mc:Fallback>
+        </mc:AlternateContent>
+      </w:r>
+      <w:r>
+        <w:rPr>
+          <w:noProof/>
+          <w:lang w:eastAsia="en-GB"/>
+        </w:rPr>
+        <mc:AlternateContent>
+          <mc:Choice Requires="wps">
+            <w:drawing>
+              <wp:anchor distT="0" distB="0" distL="114300" distR="114300" simplePos="0" relativeHeight="251758592" behindDoc="0" locked="0" layoutInCell="1" allowOverlap="1" wp14:anchorId="445162AF" wp14:editId="0143AF5E">
+                <wp:simplePos x="0" y="0"/>
+                <wp:positionH relativeFrom="column">
+                  <wp:posOffset>2266950</wp:posOffset>
+                </wp:positionH>
+                <wp:positionV relativeFrom="paragraph">
+                  <wp:posOffset>1136649</wp:posOffset>
+                </wp:positionV>
+                <wp:extent cx="990600" cy="676275"/>
+                <wp:effectExtent l="0" t="0" r="19050" b="28575"/>
+                <wp:wrapNone/>
+                <wp:docPr id="199" name="Text Box 199"/>
+                <wp:cNvGraphicFramePr/>
+                <a:graphic xmlns:a="http://schemas.openxmlformats.org/drawingml/2006/main">
+                  <a:graphicData uri="http://schemas.microsoft.com/office/word/2010/wordprocessingShape">
+                    <wps:wsp>
+                      <wps:cNvSpPr txBox="1"/>
+                      <wps:spPr>
+                        <a:xfrm>
+                          <a:off x="0" y="0"/>
+                          <a:ext cx="990600" cy="676275"/>
+                        </a:xfrm>
+                        <a:prstGeom prst="rect">
+                          <a:avLst/>
+                        </a:prstGeom>
+                        <a:solidFill>
+                          <a:schemeClr val="lt1"/>
+                        </a:solidFill>
+                        <a:ln w="6350">
+                          <a:solidFill>
+                            <a:prstClr val="black"/>
+                          </a:solidFill>
+                        </a:ln>
+                        <a:effectLst/>
+                      </wps:spPr>
+                      <wps:style>
+                        <a:lnRef idx="0">
+                          <a:schemeClr val="accent1"/>
+                        </a:lnRef>
+                        <a:fillRef idx="0">
+                          <a:schemeClr val="accent1"/>
+                        </a:fillRef>
+                        <a:effectRef idx="0">
+                          <a:schemeClr val="accent1"/>
+                        </a:effectRef>
+                        <a:fontRef idx="minor">
+                          <a:schemeClr val="dk1"/>
+                        </a:fontRef>
+                      </wps:style>
+                      <wps:txbx>
+                        <w:txbxContent>
+                          <w:p>
+                            <w:r>
+                              <w:t>Will open a pdf with the formula sheet</w:t>
+                            </w:r>
+                          </w:p>
+                        </w:txbxContent>
+                      </wps:txbx>
+                      <wps:bodyPr rot="0" spcFirstLastPara="0" vertOverflow="overflow" horzOverflow="overflow" vert="horz" wrap="square" lIns="91440" tIns="45720" rIns="91440" bIns="45720" numCol="1" spcCol="0" rtlCol="0" fromWordArt="0" anchor="t" anchorCtr="0" forceAA="0" compatLnSpc="1">
+                        <a:prstTxWarp prst="textNoShape">
+                          <a:avLst/>
+                        </a:prstTxWarp>
+                        <a:noAutofit/>
+                      </wps:bodyPr>
+                    </wps:wsp>
+                  </a:graphicData>
+                </a:graphic>
+                <wp14:sizeRelV relativeFrom="margin">
+                  <wp14:pctHeight>0</wp14:pctHeight>
+                </wp14:sizeRelV>
+              </wp:anchor>
+            </w:drawing>
+          </mc:Choice>
+          <mc:Fallback>
+            <w:pict>
+              <v:shape w14:anchorId="445162AF" id="Text Box 199" o:spid="_x0000_s1061" type="#_x0000_t202" style="position:absolute;margin-left:178.5pt;margin-top:89.5pt;width:78pt;height:53.25pt;z-index:251758592;visibility:visible;mso-wrap-style:square;mso-height-percent:0;mso-wrap-distance-left:9pt;mso-wrap-distance-top:0;mso-wrap-distance-right:9pt;mso-wrap-distance-bottom:0;mso-position-horizontal:absolute;mso-position-horizontal-relative:text;mso-position-vertical:absolute;mso-position-vertical-relative:text;mso-height-percent:0;mso-height-relative:margin;v-text-anchor:top" o:gfxdata="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" fillcolor="white [3201]" strokeweight=".5pt">
+                <v:textbox>
+                  <w:txbxContent>
+                    <w:p>
+                      <w:r>
+                        <w:t>Will open a pdf with the formula sheet</w:t>
+                      </w:r>
+                    </w:p>
+                  </w:txbxContent>
+                </v:textbox>
+              </v:shape>
+            </w:pict>
+          </mc:Fallback>
+        </mc:AlternateContent>
+      </w:r>
+      <w:r>
+        <w:rPr>
+          <w:noProof/>
+          <w:lang w:eastAsia="en-GB"/>
+        </w:rPr>
+        <mc:AlternateContent>
+          <mc:Choice Requires="wps">
+            <w:drawing>
+              <wp:anchor distT="0" distB="0" distL="114300" distR="114300" simplePos="0" relativeHeight="251697152" behindDoc="0" locked="0" layoutInCell="1" allowOverlap="1" wp14:anchorId="1C1DB72F" wp14:editId="3B093ECC">
+                <wp:simplePos x="0" y="0"/>
+                <wp:positionH relativeFrom="column">
+                  <wp:posOffset>3686175</wp:posOffset>
+                </wp:positionH>
+                <wp:positionV relativeFrom="paragraph">
+                  <wp:posOffset>2546350</wp:posOffset>
+                </wp:positionV>
+                <wp:extent cx="2019300" cy="276225"/>
+                <wp:effectExtent l="0" t="0" r="19050" b="28575"/>
+                <wp:wrapNone/>
+                <wp:docPr id="31" name="Text Box 31"/>
+                <wp:cNvGraphicFramePr/>
+                <a:graphic xmlns:a="http://schemas.openxmlformats.org/drawingml/2006/main">
+                  <a:graphicData uri="http://schemas.microsoft.com/office/word/2010/wordprocessingShape">
+                    <wps:wsp>
+                      <wps:cNvSpPr txBox="1"/>
+                      <wps:spPr>
+                        <a:xfrm>
+                          <a:off x="0" y="0"/>
+                          <a:ext cx="2019300" cy="276225"/>
+                        </a:xfrm>
+                        <a:prstGeom prst="rect">
+                          <a:avLst/>
+                        </a:prstGeom>
+                        <a:solidFill>
+                          <a:schemeClr val="lt1"/>
+                        </a:solidFill>
+                        <a:ln w="6350">
+                          <a:solidFill>
+                            <a:prstClr val="black"/>
+                          </a:solidFill>
+                        </a:ln>
+                        <a:effectLst/>
+                      </wps:spPr>
+                      <wps:style>
+                        <a:lnRef idx="0">
+                          <a:schemeClr val="accent1"/>
+                        </a:lnRef>
+                        <a:fillRef idx="0">
+                          <a:schemeClr val="accent1"/>
+                        </a:fillRef>
+                        <a:effectRef idx="0">
+                          <a:schemeClr val="accent1"/>
+                        </a:effectRef>
+                        <a:fontRef idx="minor">
+                          <a:schemeClr val="dk1"/>
+                        </a:fontRef>
+                      </wps:style>
+                      <wps:txbx>
+                        <w:txbxContent>
+                          <w:p>
+                            <w:r>
+                              <w:t>Multiple choice question</w:t>
+                            </w:r>
+                            <w:r>
+                              <w:t xml:space="preserve"> layout</w:t>
+                            </w:r>
+                          </w:p>
+                        </w:txbxContent>
+                      </wps:txbx>
+                      <wps:bodyPr rot="0" spcFirstLastPara="0" vertOverflow="overflow" horzOverflow="overflow" vert="horz" wrap="square" lIns="91440" tIns="45720" rIns="91440" bIns="45720" numCol="1" spcCol="0" rtlCol="0" fromWordArt="0" anchor="t" anchorCtr="0" forceAA="0" compatLnSpc="1">
+                        <a:prstTxWarp prst="textNoShape">
+                          <a:avLst/>
+                        </a:prstTxWarp>
+                        <a:noAutofit/>
+                      </wps:bodyPr>
+                    </wps:wsp>
+                  </a:graphicData>
+                </a:graphic>
+                <wp14:sizeRelH relativeFrom="margin">
+                  <wp14:pctWidth>0</wp14:pctWidth>
+                </wp14:sizeRelH>
+                <wp14:sizeRelV relativeFrom="margin">
+                  <wp14:pctHeight>0</wp14:pctHeight>
+                </wp14:sizeRelV>
+              </wp:anchor>
+            </w:drawing>
+          </mc:Choice>
+          <mc:Fallback>
+            <w:pict>
+              <v:shape w14:anchorId="1C1DB72F" id="Text Box 31" o:spid="_x0000_s1062" type="#_x0000_t202" style="position:absolute;margin-left:290.25pt;margin-top:200.5pt;width:159pt;height:21.75pt;z-index:251697152;visibility:visible;mso-wrap-style:square;mso-width-percent:0;mso-height-percent:0;mso-wrap-distance-left:9pt;mso-wrap-distance-top:0;mso-wrap-distance-right:9pt;mso-wrap-distance-bottom:0;mso-position-horizontal:absolute;mso-position-horizontal-relative:text;mso-position-vertical:absolute;mso-position-vertical-relative:text;mso-width-percent:0;mso-height-percent:0;mso-width-relative:margin;mso-height-relative:margin;v-text-anchor:top" o:gfxdata="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" fillcolor="white [3201]" strokeweight=".5pt">
+                <v:textbox>
+                  <w:txbxContent>
+                    <w:p>
+                      <w:r>
+                        <w:t>Multiple choice question</w:t>
+                      </w:r>
+                      <w:r>
+                        <w:t xml:space="preserve"> layout</w:t>
+                      </w:r>
+                    </w:p>
+                  </w:txbxContent>
+                </v:textbox>
+              </v:shape>
+            </w:pict>
+          </mc:Fallback>
+        </mc:AlternateContent>
+      </w:r>
+      <w:r>
+        <w:rPr>
+          <w:noProof/>
+          <w:lang w:eastAsia="en-GB"/>
+        </w:rPr>
+        <mc:AlternateContent>
+          <mc:Choice Requires="wps">
+            <w:drawing>
+              <wp:anchor distT="0" distB="0" distL="114300" distR="114300" simplePos="0" relativeHeight="251692032" behindDoc="0" locked="0" layoutInCell="1" allowOverlap="1" wp14:anchorId="0B9A5CF9" wp14:editId="3BED75C7">
+                <wp:simplePos x="0" y="0"/>
+                <wp:positionH relativeFrom="column">
+                  <wp:posOffset>-581025</wp:posOffset>
+                </wp:positionH>
+                <wp:positionV relativeFrom="paragraph">
+                  <wp:posOffset>2536825</wp:posOffset>
+                </wp:positionV>
+                <wp:extent cx="2886075" cy="285750"/>
+                <wp:effectExtent l="0" t="0" r="28575" b="19050"/>
+                <wp:wrapNone/>
+                <wp:docPr id="21" name="Text Box 21"/>
+                <wp:cNvGraphicFramePr/>
+                <a:graphic xmlns:a="http://schemas.openxmlformats.org/drawingml/2006/main">
+                  <a:graphicData uri="http://schemas.microsoft.com/office/word/2010/wordprocessingShape">
+                    <wps:wsp>
+                      <wps:cNvSpPr txBox="1"/>
+                      <wps:spPr>
+                        <a:xfrm>
+                          <a:off x="0" y="0"/>
+                          <a:ext cx="2886075" cy="285750"/>
+                        </a:xfrm>
+                        <a:prstGeom prst="rect">
+                          <a:avLst/>
+                        </a:prstGeom>
+                        <a:solidFill>
+                          <a:schemeClr val="lt1"/>
+                        </a:solidFill>
+                        <a:ln w="6350">
+                          <a:solidFill>
+                            <a:prstClr val="black"/>
+                          </a:solidFill>
+                        </a:ln>
+                        <a:effectLst/>
+                      </wps:spPr>
+                      <wps:style>
+                        <a:lnRef idx="0">
+                          <a:schemeClr val="accent1"/>
+                        </a:lnRef>
+                        <a:fillRef idx="0">
+                          <a:schemeClr val="accent1"/>
+                        </a:fillRef>
+                        <a:effectRef idx="0">
+                          <a:schemeClr val="accent1"/>
+                        </a:effectRef>
+                        <a:fontRef idx="minor">
+                          <a:schemeClr val="dk1"/>
+                        </a:fontRef>
+                      </wps:style>
+                      <wps:txbx>
+                        <w:txbxContent>
+                          <w:p>
+                            <w:r>
+                              <w:t>Main menu</w:t>
+                            </w:r>
+                            <w:r>
+                              <w:t>, where the user chooses their topic</w:t>
+                            </w:r>
+                          </w:p>
+                        </w:txbxContent>
+                      </wps:txbx>
+                      <wps:bodyPr rot="0" spcFirstLastPara="0" vertOverflow="overflow" horzOverflow="overflow" vert="horz" wrap="square" lIns="91440" tIns="45720" rIns="91440" bIns="45720" numCol="1" spcCol="0" rtlCol="0" fromWordArt="0" anchor="t" anchorCtr="0" forceAA="0" compatLnSpc="1">
+                        <a:prstTxWarp prst="textNoShape">
+                          <a:avLst/>
+                        </a:prstTxWarp>
+                        <a:noAutofit/>
+                      </wps:bodyPr>
+                    </wps:wsp>
+                  </a:graphicData>
+                </a:graphic>
+                <wp14:sizeRelH relativeFrom="margin">
+                  <wp14:pctWidth>0</wp14:pctWidth>
+                </wp14:sizeRelH>
+                <wp14:sizeRelV relativeFrom="margin">
+                  <wp14:pctHeight>0</wp14:pctHeight>
+                </wp14:sizeRelV>
+              </wp:anchor>
+            </w:drawing>
+          </mc:Choice>
+          <mc:Fallback>
+            <w:pict>
+              <v:shape w14:anchorId="0B9A5CF9" id="Text Box 21" o:spid="_x0000_s1063" type="#_x0000_t202" style="position:absolute;margin-left:-45.75pt;margin-top:199.75pt;width:227.25pt;height:22.5pt;z-index:251692032;visibility:visible;mso-wrap-style:square;mso-width-percent:0;mso-height-percent:0;mso-wrap-distance-left:9pt;mso-wrap-distance-top:0;mso-wrap-distance-right:9pt;mso-wrap-distance-bottom:0;mso-position-horizontal:absolute;mso-position-horizontal-relative:text;mso-position-vertical:absolute;mso-position-vertical-relative:text;mso-width-percent:0;mso-height-percent:0;mso-width-relative:margin;mso-height-relative:margin;v-text-anchor:top" o:gfxdata="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" fillcolor="white [3201]" strokeweight=".5pt">
+                <v:textbox>
+                  <w:txbxContent>
+                    <w:p>
+                      <w:r>
+                        <w:t>Main menu</w:t>
+                      </w:r>
+                      <w:r>
+                        <w:t>, where the user chooses their topic</w:t>
+                      </w:r>
+                    </w:p>
+                  </w:txbxContent>
+                </v:textbox>
+              </v:shape>
+            </w:pict>
+          </mc:Fallback>
+        </mc:AlternateContent>
+      </w:r>
+      <w:r>
+        <w:rPr>
+          <w:noProof/>
+        </w:rPr>
+        <w:object w:dxaOrig="3509" w:dyaOrig="4185">
+          <v:shapetype id="_x0000_t75" coordsize="21600,21600" o:spt="75" o:preferrelative="t" path="m@4@5l@4@11@9@11@9@5xe" filled="f" stroked="f">
+            <v:stroke joinstyle="miter"/>
+            <v:formulas>
+              <v:f eqn="if lineDrawn pixelLineWidth 0"/>
+              <v:f eqn="sum @0 1 0"/>
+              <v:f eqn="sum 0 0 @1"/>
+              <v:f eqn="prod @2 1 2"/>
+              <v:f eqn="prod @3 21600 pixelWidth"/>
+              <v:f eqn="prod @3 21600 pixelHeight"/>
+              <v:f eqn="sum @0 0 1"/>
+              <v:f eqn="prod @6 1 2"/>
+              <v:f eqn="prod @7 21600 pixelWidth"/>
+              <v:f eqn="sum @8 21600 0"/>
+              <v:f eqn="prod @7 21600 pixelHeight"/>
+              <v:f eqn="sum @10 21600 0"/>
+            </v:formulas>
+            <v:path o:extrusionok="f" gradientshapeok="t" o:connecttype="rect"/>
+            <o:lock v:ext="edit" aspectratio="t"/>
+          </v:shapetype>
+          <v:shape id="_x0000_s1026" type="#_x0000_t75" style="position:absolute;margin-left:265.5pt;margin-top:3pt;width:178.5pt;height:207.75pt;z-index:251720192;mso-position-horizontal-relative:text;mso-position-vertical-relative:text;mso-width-relative:page;mso-height-relative:page" filled="t">
+            <v:imagedata r:id="rId6" o:title=""/>
+            <o:lock v:ext="edit" aspectratio="f"/>
+          </v:shape>
+          <o:OLEObject Type="Embed" ProgID="StaticMetafile" ShapeID="_x0000_s1026" DrawAspect="Content" ObjectID="_1476780337" r:id="rId7"/>
+        </w:object>
+      </w:r>
+      <w:r>
+        <w:rPr>
+          <w:noProof/>
+        </w:rPr>
+        <w:object w:dxaOrig="3509" w:dyaOrig="4185">
+          <v:shape id="_x0000_s1027" type="#_x0000_t75" style="position:absolute;margin-left:0;margin-top:0;width:175.5pt;height:209.25pt;z-index:251722240;mso-position-horizontal:absolute;mso-position-horizontal-relative:text;mso-position-vertical:absolute;mso-position-vertical-relative:text;mso-width-relative:page;mso-height-relative:page" filled="t">
+            <v:imagedata r:id="rId8" o:title=""/>
+            <o:lock v:ext="edit" aspectratio="f"/>
+          </v:shape>
+          <o:OLEObject Type="Embed" ProgID="StaticMetafile" ShapeID="_x0000_s1027" DrawAspect="Content" ObjectID="_1476780338" r:id="rId9"/>
+        </w:object>
+      </w:r>
+      <w:r>
+        <w:object w:dxaOrig="2835" w:dyaOrig="2835">
+          <v:rect id="rectole0000000001" o:spid="_x0000_i1025" style="width:141.75pt;height:141.75pt" o:ole="" o:preferrelative="t" stroked="f">
+            <v:imagedata r:id="rId10" o:title=""/>
+          </v:rect>
+          <o:OLEObject Type="Embed" ProgID="PBrush" ShapeID="rectole0000000001" DrawAspect="Content" ObjectID="_1476780336" r:id="rId11"/>
+        </w:object>
+      </w:r>
+      <w:bookmarkStart w:id="0" w:name="_GoBack"/>
+      <w:bookmarkEnd w:id="0"/>
+    </w:p>
+    <w:p>
+      <w:pPr>
+        <w:tabs>
+          <w:tab w:val="left" w:pos="6125"/>
+        </w:tabs>
+        <w:spacing w:line="240" w:lineRule="auto"/>
+        <w:rPr>
+          <w:rFonts w:ascii="Calibri" w:eastAsia="Calibri" w:hAnsi="Calibri" w:cs="Calibri"/>
+        </w:rPr>
+      </w:pPr>
+      <w:r>
+        <w:rPr>
+          <w:noProof/>
+          <w:lang w:eastAsia="en-GB"/>
+        </w:rPr>
+        <w:lastRenderedPageBreak/>
+        <w:drawing>
+          <wp:anchor distT="0" distB="0" distL="114300" distR="114300" simplePos="0" relativeHeight="251746304" behindDoc="1" locked="0" layoutInCell="1" allowOverlap="1" wp14:anchorId="5266D376" wp14:editId="4DCB3314">
+            <wp:simplePos x="0" y="0"/>
+            <wp:positionH relativeFrom="column">
+              <wp:posOffset>3133725</wp:posOffset>
+            </wp:positionH>
+            <wp:positionV relativeFrom="paragraph">
+              <wp:posOffset>-762000</wp:posOffset>
+            </wp:positionV>
+            <wp:extent cx="2509737" cy="2867025"/>
+            <wp:effectExtent l="0" t="0" r="5080" b="0"/>
+            <wp:wrapNone/>
+            <wp:docPr id="58" name="Picture 58"/>
+            <wp:cNvGraphicFramePr>
+              <a:graphicFrameLocks xmlns:a="http://schemas.openxmlformats.org/drawingml/2006/main" noChangeAspect="1"/>
+            </wp:cNvGraphicFramePr>
+            <a:graphic xmlns:a="http://schemas.openxmlformats.org/drawingml/2006/main">
+              <a:graphicData uri="http://schemas.openxmlformats.org/drawingml/2006/picture">
+                <pic:pic xmlns:pic="http://schemas.openxmlformats.org/drawingml/2006/picture">
+                  <pic:nvPicPr>
+                    <pic:cNvPr id="58" name="UI design long answer question.png"/>
+                    <pic:cNvPicPr/>
+                  </pic:nvPicPr>
+                  <pic:blipFill>
+                    <a:blip r:embed="rId12">
+                      <a:extLst>
+                        <a:ext uri="{28A0092B-C50C-407E-A947-70E740481C1C}">
+                          <a14:useLocalDpi xmlns:a14="http://schemas.microsoft.com/office/drawing/2010/main" val="0"/>
+                        </a:ext>
+                      </a:extLst>
+                    </a:blip>
+                    <a:stretch>
+                      <a:fillRect/>
+                    </a:stretch>
+                  </pic:blipFill>
+                  <pic:spPr>
+                    <a:xfrm>
+                      <a:off x="0" y="0"/>
+                      <a:ext cx="2509737" cy="2867025"/>
+                    </a:xfrm>
+                    <a:prstGeom prst="rect">
+                      <a:avLst/>
+                    </a:prstGeom>
+                  </pic:spPr>
+                </pic:pic>
+              </a:graphicData>
+            </a:graphic>
+            <wp14:sizeRelH relativeFrom="page">
+              <wp14:pctWidth>0</wp14:pctWidth>
+            </wp14:sizeRelH>
+            <wp14:sizeRelV relativeFrom="page">
+              <wp14:pctHeight>0</wp14:pctHeight>
+            </wp14:sizeRelV>
+          </wp:anchor>
+        </w:drawing>
+      </w:r>
+      <w:r>
+        <w:rPr>
+          <w:noProof/>
+          <w:lang w:eastAsia="en-GB"/>
+        </w:rPr>
+        <w:drawing>
+          <wp:anchor distT="0" distB="0" distL="114300" distR="114300" simplePos="0" relativeHeight="251732992" behindDoc="1" locked="0" layoutInCell="1" allowOverlap="1" wp14:anchorId="700A25CB" wp14:editId="5058C126">
+            <wp:simplePos x="0" y="0"/>
+            <wp:positionH relativeFrom="column">
+              <wp:posOffset>-190500</wp:posOffset>
+            </wp:positionH>
+            <wp:positionV relativeFrom="paragraph">
+              <wp:posOffset>-857250</wp:posOffset>
+            </wp:positionV>
+            <wp:extent cx="2468047" cy="2819400"/>
+            <wp:effectExtent l="0" t="0" r="8890" b="0"/>
+            <wp:wrapNone/>
+            <wp:docPr id="56" name="Picture 56"/>
+            <wp:cNvGraphicFramePr>
+              <a:graphicFrameLocks xmlns:a="http://schemas.openxmlformats.org/drawingml/2006/main" noChangeAspect="1"/>
+            </wp:cNvGraphicFramePr>
+            <a:graphic xmlns:a="http://schemas.openxmlformats.org/drawingml/2006/main">
+              <a:graphicData uri="http://schemas.openxmlformats.org/drawingml/2006/picture">
+                <pic:pic xmlns:pic="http://schemas.openxmlformats.org/drawingml/2006/picture">
+                  <pic:nvPicPr>
+                    <pic:cNvPr id="56" name="UI design word question.png"/>
+                    <pic:cNvPicPr/>
+                  </pic:nvPicPr>
+                  <pic:blipFill>
+                    <a:blip r:embed="rId13">
+                      <a:extLst>
+                        <a:ext uri="{28A0092B-C50C-407E-A947-70E740481C1C}">
+                          <a14:useLocalDpi xmlns:a14="http://schemas.microsoft.com/office/drawing/2010/main" val="0"/>
+                        </a:ext>
+                      </a:extLst>
+                    </a:blip>
+                    <a:stretch>
+                      <a:fillRect/>
+                    </a:stretch>
+                  </pic:blipFill>
+                  <pic:spPr>
+                    <a:xfrm>
+                      <a:off x="0" y="0"/>
+                      <a:ext cx="2476696" cy="2829280"/>
+                    </a:xfrm>
+                    <a:prstGeom prst="rect">
+                      <a:avLst/>
+                    </a:prstGeom>
+                  </pic:spPr>
+                </pic:pic>
+              </a:graphicData>
+            </a:graphic>
+            <wp14:sizeRelH relativeFrom="page">
+              <wp14:pctWidth>0</wp14:pctWidth>
+            </wp14:sizeRelH>
+            <wp14:sizeRelV relativeFrom="page">
+              <wp14:pctHeight>0</wp14:pctHeight>
+            </wp14:sizeRelV>
+          </wp:anchor>
+        </w:drawing>
+      </w:r>
+    </w:p>
+    <w:p>
+      <w:pPr>
+        <w:tabs>
+          <w:tab w:val="left" w:pos="6125"/>
+        </w:tabs>
+        <w:rPr>
+          <w:rFonts w:ascii="Calibri" w:eastAsia="Calibri" w:hAnsi="Calibri" w:cs="Calibri"/>
+        </w:rPr>
+      </w:pPr>
+    </w:p>
+    <w:p>
+      <w:pPr>
+        <w:tabs>
+          <w:tab w:val="left" w:pos="6125"/>
+        </w:tabs>
+        <w:spacing w:line="240" w:lineRule="auto"/>
+        <w:rPr>
+          <w:rFonts w:ascii="Calibri" w:eastAsia="Calibri" w:hAnsi="Calibri" w:cs="Calibri"/>
+        </w:rPr>
+      </w:pPr>
+    </w:p>
+    <w:p>
+      <w:pPr>
+        <w:tabs>
+          <w:tab w:val="left" w:pos="6125"/>
+        </w:tabs>
+        <w:rPr>
+          <w:rFonts w:ascii="Calibri" w:eastAsia="Calibri" w:hAnsi="Calibri" w:cs="Calibri"/>
+        </w:rPr>
+      </w:pPr>
     </w:p>
     <w:p>
       <w:pPr>
@@ -4344,6 +5178,1026 @@
           <w:tab w:val="left" w:pos="6125"/>
         </w:tabs>
       </w:pPr>
+      <w:r>
+        <w:rPr>
+          <w:noProof/>
+          <w:lang w:eastAsia="en-GB"/>
+        </w:rPr>
+        <mc:AlternateContent>
+          <mc:Choice Requires="wps">
+            <w:drawing>
+              <wp:anchor distT="0" distB="0" distL="114300" distR="114300" simplePos="0" relativeHeight="251747840" behindDoc="0" locked="0" layoutInCell="1" allowOverlap="1" wp14:anchorId="36A80F48" wp14:editId="685F1545">
+                <wp:simplePos x="0" y="0"/>
+                <wp:positionH relativeFrom="column">
+                  <wp:posOffset>2428875</wp:posOffset>
+                </wp:positionH>
+                <wp:positionV relativeFrom="paragraph">
+                  <wp:posOffset>4370705</wp:posOffset>
+                </wp:positionV>
+                <wp:extent cx="1114425" cy="647700"/>
+                <wp:effectExtent l="0" t="38100" r="47625" b="19050"/>
+                <wp:wrapNone/>
+                <wp:docPr id="198" name="Straight Arrow Connector 198"/>
+                <wp:cNvGraphicFramePr/>
+                <a:graphic xmlns:a="http://schemas.openxmlformats.org/drawingml/2006/main">
+                  <a:graphicData uri="http://schemas.microsoft.com/office/word/2010/wordprocessingShape">
+                    <wps:wsp>
+                      <wps:cNvCnPr/>
+                      <wps:spPr>
+                        <a:xfrm flipV="1">
+                          <a:off x="0" y="0"/>
+                          <a:ext cx="1114425" cy="647700"/>
+                        </a:xfrm>
+                        <a:prstGeom prst="straightConnector1">
+                          <a:avLst/>
+                        </a:prstGeom>
+                        <a:ln>
+                          <a:tailEnd type="triangle"/>
+                        </a:ln>
+                      </wps:spPr>
+                      <wps:style>
+                        <a:lnRef idx="1">
+                          <a:schemeClr val="accent1"/>
+                        </a:lnRef>
+                        <a:fillRef idx="0">
+                          <a:schemeClr val="accent1"/>
+                        </a:fillRef>
+                        <a:effectRef idx="0">
+                          <a:schemeClr val="accent1"/>
+                        </a:effectRef>
+                        <a:fontRef idx="minor">
+                          <a:schemeClr val="tx1"/>
+                        </a:fontRef>
+                      </wps:style>
+                      <wps:bodyPr/>
+                    </wps:wsp>
+                  </a:graphicData>
+                </a:graphic>
+                <wp14:sizeRelH relativeFrom="margin">
+                  <wp14:pctWidth>0</wp14:pctWidth>
+                </wp14:sizeRelH>
+                <wp14:sizeRelV relativeFrom="margin">
+                  <wp14:pctHeight>0</wp14:pctHeight>
+                </wp14:sizeRelV>
+              </wp:anchor>
+            </w:drawing>
+          </mc:Choice>
+          <mc:Fallback>
+            <w:pict>
+              <v:shape w14:anchorId="07E310D9" id="Straight Arrow Connector 198" o:spid="_x0000_s1026" type="#_x0000_t32" style="position:absolute;margin-left:191.25pt;margin-top:344.15pt;width:87.75pt;height:51pt;flip:y;z-index:251747840;visibility:visible;mso-wrap-style:square;mso-width-percent:0;mso-height-percent:0;mso-wrap-distance-left:9pt;mso-wrap-distance-top:0;mso-wrap-distance-right:9pt;mso-wrap-distance-bottom:0;mso-position-horizontal:absolute;mso-position-horizontal-relative:text;mso-position-vertical:absolute;mso-position-vertical-relative:text;mso-width-percent:0;mso-height-percent:0;mso-width-relative:margin;mso-height-relative:margin" o:gfxdata="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" strokecolor="#5b9bd5 [3204]" strokeweight=".5pt">
+                <v:stroke endarrow="block" joinstyle="miter"/>
+              </v:shape>
+            </w:pict>
+          </mc:Fallback>
+        </mc:AlternateContent>
+      </w:r>
+      <w:r>
+        <w:rPr>
+          <w:noProof/>
+          <w:lang w:eastAsia="en-GB"/>
+        </w:rPr>
+        <mc:AlternateContent>
+          <mc:Choice Requires="wps">
+            <w:drawing>
+              <wp:anchor distT="0" distB="0" distL="114300" distR="114300" simplePos="0" relativeHeight="251757568" behindDoc="0" locked="0" layoutInCell="1" allowOverlap="1" wp14:anchorId="7FB42C56" wp14:editId="3E15EC42">
+                <wp:simplePos x="0" y="0"/>
+                <wp:positionH relativeFrom="column">
+                  <wp:posOffset>2419351</wp:posOffset>
+                </wp:positionH>
+                <wp:positionV relativeFrom="paragraph">
+                  <wp:posOffset>4056379</wp:posOffset>
+                </wp:positionV>
+                <wp:extent cx="1143000" cy="542925"/>
+                <wp:effectExtent l="0" t="38100" r="57150" b="28575"/>
+                <wp:wrapNone/>
+                <wp:docPr id="197" name="Straight Arrow Connector 197"/>
+                <wp:cNvGraphicFramePr/>
+                <a:graphic xmlns:a="http://schemas.openxmlformats.org/drawingml/2006/main">
+                  <a:graphicData uri="http://schemas.microsoft.com/office/word/2010/wordprocessingShape">
+                    <wps:wsp>
+                      <wps:cNvCnPr/>
+                      <wps:spPr>
+                        <a:xfrm flipV="1">
+                          <a:off x="0" y="0"/>
+                          <a:ext cx="1143000" cy="542925"/>
+                        </a:xfrm>
+                        <a:prstGeom prst="straightConnector1">
+                          <a:avLst/>
+                        </a:prstGeom>
+                        <a:ln>
+                          <a:tailEnd type="triangle"/>
+                        </a:ln>
+                      </wps:spPr>
+                      <wps:style>
+                        <a:lnRef idx="1">
+                          <a:schemeClr val="accent1"/>
+                        </a:lnRef>
+                        <a:fillRef idx="0">
+                          <a:schemeClr val="accent1"/>
+                        </a:fillRef>
+                        <a:effectRef idx="0">
+                          <a:schemeClr val="accent1"/>
+                        </a:effectRef>
+                        <a:fontRef idx="minor">
+                          <a:schemeClr val="tx1"/>
+                        </a:fontRef>
+                      </wps:style>
+                      <wps:bodyPr/>
+                    </wps:wsp>
+                  </a:graphicData>
+                </a:graphic>
+                <wp14:sizeRelH relativeFrom="margin">
+                  <wp14:pctWidth>0</wp14:pctWidth>
+                </wp14:sizeRelH>
+                <wp14:sizeRelV relativeFrom="margin">
+                  <wp14:pctHeight>0</wp14:pctHeight>
+                </wp14:sizeRelV>
+              </wp:anchor>
+            </w:drawing>
+          </mc:Choice>
+          <mc:Fallback>
+            <w:pict>
+              <v:shape w14:anchorId="631186FF" id="Straight Arrow Connector 197" o:spid="_x0000_s1026" type="#_x0000_t32" style="position:absolute;margin-left:190.5pt;margin-top:319.4pt;width:90pt;height:42.75pt;flip:y;z-index:251757568;visibility:visible;mso-wrap-style:square;mso-width-percent:0;mso-height-percent:0;mso-wrap-distance-left:9pt;mso-wrap-distance-top:0;mso-wrap-distance-right:9pt;mso-wrap-distance-bottom:0;mso-position-horizontal:absolute;mso-position-horizontal-relative:text;mso-position-vertical:absolute;mso-position-vertical-relative:text;mso-width-percent:0;mso-height-percent:0;mso-width-relative:margin;mso-height-relative:margin" o:gfxdata="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" strokecolor="#5b9bd5 [3204]" strokeweight=".5pt">
+                <v:stroke endarrow="block" joinstyle="miter"/>
+              </v:shape>
+            </w:pict>
+          </mc:Fallback>
+        </mc:AlternateContent>
+      </w:r>
+      <w:r>
+        <w:rPr>
+          <w:noProof/>
+          <w:lang w:eastAsia="en-GB"/>
+        </w:rPr>
+        <mc:AlternateContent>
+          <mc:Choice Requires="wps">
+            <w:drawing>
+              <wp:anchor distT="0" distB="0" distL="114300" distR="114300" simplePos="0" relativeHeight="251756544" behindDoc="0" locked="0" layoutInCell="1" allowOverlap="1">
+                <wp:simplePos x="0" y="0"/>
+                <wp:positionH relativeFrom="column">
+                  <wp:posOffset>2257424</wp:posOffset>
+                </wp:positionH>
+                <wp:positionV relativeFrom="paragraph">
+                  <wp:posOffset>3618230</wp:posOffset>
+                </wp:positionV>
+                <wp:extent cx="1304925" cy="609600"/>
+                <wp:effectExtent l="0" t="38100" r="47625" b="19050"/>
+                <wp:wrapNone/>
+                <wp:docPr id="196" name="Straight Arrow Connector 196"/>
+                <wp:cNvGraphicFramePr/>
+                <a:graphic xmlns:a="http://schemas.openxmlformats.org/drawingml/2006/main">
+                  <a:graphicData uri="http://schemas.microsoft.com/office/word/2010/wordprocessingShape">
+                    <wps:wsp>
+                      <wps:cNvCnPr/>
+                      <wps:spPr>
+                        <a:xfrm flipV="1">
+                          <a:off x="0" y="0"/>
+                          <a:ext cx="1304925" cy="609600"/>
+                        </a:xfrm>
+                        <a:prstGeom prst="straightConnector1">
+                          <a:avLst/>
+                        </a:prstGeom>
+                        <a:ln>
+                          <a:tailEnd type="triangle"/>
+                        </a:ln>
+                      </wps:spPr>
+                      <wps:style>
+                        <a:lnRef idx="1">
+                          <a:schemeClr val="accent1"/>
+                        </a:lnRef>
+                        <a:fillRef idx="0">
+                          <a:schemeClr val="accent1"/>
+                        </a:fillRef>
+                        <a:effectRef idx="0">
+                          <a:schemeClr val="accent1"/>
+                        </a:effectRef>
+                        <a:fontRef idx="minor">
+                          <a:schemeClr val="tx1"/>
+                        </a:fontRef>
+                      </wps:style>
+                      <wps:bodyPr/>
+                    </wps:wsp>
+                  </a:graphicData>
+                </a:graphic>
+              </wp:anchor>
+            </w:drawing>
+          </mc:Choice>
+          <mc:Fallback>
+            <w:pict>
+              <v:shape w14:anchorId="23F4047E" id="Straight Arrow Connector 196" o:spid="_x0000_s1026" type="#_x0000_t32" style="position:absolute;margin-left:177.75pt;margin-top:284.9pt;width:102.75pt;height:48pt;flip:y;z-index:251756544;visibility:visible;mso-wrap-style:square;mso-wrap-distance-left:9pt;mso-wrap-distance-top:0;mso-wrap-distance-right:9pt;mso-wrap-distance-bottom:0;mso-position-horizontal:absolute;mso-position-horizontal-relative:text;mso-position-vertical:absolute;mso-position-vertical-relative:text" o:gfxdata="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" strokecolor="#5b9bd5 [3204]" strokeweight=".5pt">
+                <v:stroke endarrow="block" joinstyle="miter"/>
+              </v:shape>
+            </w:pict>
+          </mc:Fallback>
+        </mc:AlternateContent>
+      </w:r>
+      <w:r>
+        <w:rPr>
+          <w:noProof/>
+          <w:lang w:eastAsia="en-GB"/>
+        </w:rPr>
+        <mc:AlternateContent>
+          <mc:Choice Requires="wps">
+            <w:drawing>
+              <wp:anchor distT="0" distB="0" distL="114300" distR="114300" simplePos="0" relativeHeight="251742720" behindDoc="0" locked="0" layoutInCell="1" allowOverlap="1" wp14:anchorId="20EA4E7D" wp14:editId="57D1D751">
+                <wp:simplePos x="0" y="0"/>
+                <wp:positionH relativeFrom="column">
+                  <wp:posOffset>990600</wp:posOffset>
+                </wp:positionH>
+                <wp:positionV relativeFrom="paragraph">
+                  <wp:posOffset>4856480</wp:posOffset>
+                </wp:positionV>
+                <wp:extent cx="1428750" cy="314325"/>
+                <wp:effectExtent l="0" t="0" r="19050" b="28575"/>
+                <wp:wrapNone/>
+                <wp:docPr id="195" name="Text Box 195"/>
+                <wp:cNvGraphicFramePr/>
+                <a:graphic xmlns:a="http://schemas.openxmlformats.org/drawingml/2006/main">
+                  <a:graphicData uri="http://schemas.microsoft.com/office/word/2010/wordprocessingShape">
+                    <wps:wsp>
+                      <wps:cNvSpPr txBox="1"/>
+                      <wps:spPr>
+                        <a:xfrm>
+                          <a:off x="0" y="0"/>
+                          <a:ext cx="1428750" cy="314325"/>
+                        </a:xfrm>
+                        <a:prstGeom prst="rect">
+                          <a:avLst/>
+                        </a:prstGeom>
+                        <a:solidFill>
+                          <a:schemeClr val="lt1"/>
+                        </a:solidFill>
+                        <a:ln w="6350">
+                          <a:solidFill>
+                            <a:prstClr val="black"/>
+                          </a:solidFill>
+                        </a:ln>
+                        <a:effectLst/>
+                      </wps:spPr>
+                      <wps:style>
+                        <a:lnRef idx="0">
+                          <a:schemeClr val="accent1"/>
+                        </a:lnRef>
+                        <a:fillRef idx="0">
+                          <a:schemeClr val="accent1"/>
+                        </a:fillRef>
+                        <a:effectRef idx="0">
+                          <a:schemeClr val="accent1"/>
+                        </a:effectRef>
+                        <a:fontRef idx="minor">
+                          <a:schemeClr val="dk1"/>
+                        </a:fontRef>
+                      </wps:style>
+                      <wps:txbx>
+                        <w:txbxContent>
+                          <w:p>
+                            <w:r>
+                              <w:t>Goes back to menu</w:t>
+                            </w:r>
+                          </w:p>
+                        </w:txbxContent>
+                      </wps:txbx>
+                      <wps:bodyPr rot="0" spcFirstLastPara="0" vertOverflow="overflow" horzOverflow="overflow" vert="horz" wrap="square" lIns="91440" tIns="45720" rIns="91440" bIns="45720" numCol="1" spcCol="0" rtlCol="0" fromWordArt="0" anchor="t" anchorCtr="0" forceAA="0" compatLnSpc="1">
+                        <a:prstTxWarp prst="textNoShape">
+                          <a:avLst/>
+                        </a:prstTxWarp>
+                        <a:noAutofit/>
+                      </wps:bodyPr>
+                    </wps:wsp>
+                  </a:graphicData>
+                </a:graphic>
+                <wp14:sizeRelH relativeFrom="margin">
+                  <wp14:pctWidth>0</wp14:pctWidth>
+                </wp14:sizeRelH>
+                <wp14:sizeRelV relativeFrom="margin">
+                  <wp14:pctHeight>0</wp14:pctHeight>
+                </wp14:sizeRelV>
+              </wp:anchor>
+            </w:drawing>
+          </mc:Choice>
+          <mc:Fallback>
+            <w:pict>
+              <v:shape w14:anchorId="20EA4E7D" id="Text Box 195" o:spid="_x0000_s1064" type="#_x0000_t202" style="position:absolute;margin-left:78pt;margin-top:382.4pt;width:112.5pt;height:24.75pt;z-index:251742720;visibility:visible;mso-wrap-style:square;mso-width-percent:0;mso-height-percent:0;mso-wrap-distance-left:9pt;mso-wrap-distance-top:0;mso-wrap-distance-right:9pt;mso-wrap-distance-bottom:0;mso-position-horizontal:absolute;mso-position-horizontal-relative:text;mso-position-vertical:absolute;mso-position-vertical-relative:text;mso-width-percent:0;mso-height-percent:0;mso-width-relative:margin;mso-height-relative:margin;v-text-anchor:top" o:gfxdata="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" fillcolor="white [3201]" strokeweight=".5pt">
+                <v:textbox>
+                  <w:txbxContent>
+                    <w:p>
+                      <w:r>
+                        <w:t>Goes back to menu</w:t>
+                      </w:r>
+                    </w:p>
+                  </w:txbxContent>
+                </v:textbox>
+              </v:shape>
+            </w:pict>
+          </mc:Fallback>
+        </mc:AlternateContent>
+      </w:r>
+      <w:r>
+        <w:rPr>
+          <w:noProof/>
+          <w:lang w:eastAsia="en-GB"/>
+        </w:rPr>
+        <mc:AlternateContent>
+          <mc:Choice Requires="wps">
+            <w:drawing>
+              <wp:anchor distT="0" distB="0" distL="114300" distR="114300" simplePos="0" relativeHeight="251755520" behindDoc="0" locked="0" layoutInCell="1" allowOverlap="1" wp14:anchorId="042695A0" wp14:editId="5746DAE3">
+                <wp:simplePos x="0" y="0"/>
+                <wp:positionH relativeFrom="column">
+                  <wp:posOffset>990600</wp:posOffset>
+                </wp:positionH>
+                <wp:positionV relativeFrom="paragraph">
+                  <wp:posOffset>4437380</wp:posOffset>
+                </wp:positionV>
+                <wp:extent cx="1428750" cy="314325"/>
+                <wp:effectExtent l="0" t="0" r="19050" b="28575"/>
+                <wp:wrapNone/>
+                <wp:docPr id="194" name="Text Box 194"/>
+                <wp:cNvGraphicFramePr/>
+                <a:graphic xmlns:a="http://schemas.openxmlformats.org/drawingml/2006/main">
+                  <a:graphicData uri="http://schemas.microsoft.com/office/word/2010/wordprocessingShape">
+                    <wps:wsp>
+                      <wps:cNvSpPr txBox="1"/>
+                      <wps:spPr>
+                        <a:xfrm>
+                          <a:off x="0" y="0"/>
+                          <a:ext cx="1428750" cy="314325"/>
+                        </a:xfrm>
+                        <a:prstGeom prst="rect">
+                          <a:avLst/>
+                        </a:prstGeom>
+                        <a:solidFill>
+                          <a:schemeClr val="lt1"/>
+                        </a:solidFill>
+                        <a:ln w="6350">
+                          <a:solidFill>
+                            <a:prstClr val="black"/>
+                          </a:solidFill>
+                        </a:ln>
+                        <a:effectLst/>
+                      </wps:spPr>
+                      <wps:style>
+                        <a:lnRef idx="0">
+                          <a:schemeClr val="accent1"/>
+                        </a:lnRef>
+                        <a:fillRef idx="0">
+                          <a:schemeClr val="accent1"/>
+                        </a:fillRef>
+                        <a:effectRef idx="0">
+                          <a:schemeClr val="accent1"/>
+                        </a:effectRef>
+                        <a:fontRef idx="minor">
+                          <a:schemeClr val="dk1"/>
+                        </a:fontRef>
+                      </wps:style>
+                      <wps:txbx>
+                        <w:txbxContent>
+                          <w:p>
+                            <w:r>
+                              <w:t>Will re-run the test</w:t>
+                            </w:r>
+                          </w:p>
+                        </w:txbxContent>
+                      </wps:txbx>
+                      <wps:bodyPr rot="0" spcFirstLastPara="0" vertOverflow="overflow" horzOverflow="overflow" vert="horz" wrap="square" lIns="91440" tIns="45720" rIns="91440" bIns="45720" numCol="1" spcCol="0" rtlCol="0" fromWordArt="0" anchor="t" anchorCtr="0" forceAA="0" compatLnSpc="1">
+                        <a:prstTxWarp prst="textNoShape">
+                          <a:avLst/>
+                        </a:prstTxWarp>
+                        <a:noAutofit/>
+                      </wps:bodyPr>
+                    </wps:wsp>
+                  </a:graphicData>
+                </a:graphic>
+                <wp14:sizeRelH relativeFrom="margin">
+                  <wp14:pctWidth>0</wp14:pctWidth>
+                </wp14:sizeRelH>
+                <wp14:sizeRelV relativeFrom="margin">
+                  <wp14:pctHeight>0</wp14:pctHeight>
+                </wp14:sizeRelV>
+              </wp:anchor>
+            </w:drawing>
+          </mc:Choice>
+          <mc:Fallback>
+            <w:pict>
+              <v:shape w14:anchorId="042695A0" id="Text Box 194" o:spid="_x0000_s1065" type="#_x0000_t202" style="position:absolute;margin-left:78pt;margin-top:349.4pt;width:112.5pt;height:24.75pt;z-index:251755520;visibility:visible;mso-wrap-style:square;mso-width-percent:0;mso-height-percent:0;mso-wrap-distance-left:9pt;mso-wrap-distance-top:0;mso-wrap-distance-right:9pt;mso-wrap-distance-bottom:0;mso-position-horizontal:absolute;mso-position-horizontal-relative:text;mso-position-vertical:absolute;mso-position-vertical-relative:text;mso-width-percent:0;mso-height-percent:0;mso-width-relative:margin;mso-height-relative:margin;v-text-anchor:top" o:gfxdata="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" fillcolor="white [3201]" strokeweight=".5pt">
+                <v:textbox>
+                  <w:txbxContent>
+                    <w:p>
+                      <w:r>
+                        <w:t>Will re-run the test</w:t>
+                      </w:r>
+                    </w:p>
+                  </w:txbxContent>
+                </v:textbox>
+              </v:shape>
+            </w:pict>
+          </mc:Fallback>
+        </mc:AlternateContent>
+      </w:r>
+      <w:r>
+        <w:rPr>
+          <w:noProof/>
+          <w:lang w:eastAsia="en-GB"/>
+        </w:rPr>
+        <mc:AlternateContent>
+          <mc:Choice Requires="wps">
+            <w:drawing>
+              <wp:anchor distT="0" distB="0" distL="114300" distR="114300" simplePos="0" relativeHeight="251754496" behindDoc="0" locked="0" layoutInCell="1" allowOverlap="1" wp14:anchorId="39DA82C3" wp14:editId="0ED73D3F">
+                <wp:simplePos x="0" y="0"/>
+                <wp:positionH relativeFrom="column">
+                  <wp:posOffset>1000124</wp:posOffset>
+                </wp:positionH>
+                <wp:positionV relativeFrom="paragraph">
+                  <wp:posOffset>4065905</wp:posOffset>
+                </wp:positionV>
+                <wp:extent cx="1247775" cy="314325"/>
+                <wp:effectExtent l="0" t="0" r="28575" b="28575"/>
+                <wp:wrapNone/>
+                <wp:docPr id="193" name="Text Box 193"/>
+                <wp:cNvGraphicFramePr/>
+                <a:graphic xmlns:a="http://schemas.openxmlformats.org/drawingml/2006/main">
+                  <a:graphicData uri="http://schemas.microsoft.com/office/word/2010/wordprocessingShape">
+                    <wps:wsp>
+                      <wps:cNvSpPr txBox="1"/>
+                      <wps:spPr>
+                        <a:xfrm>
+                          <a:off x="0" y="0"/>
+                          <a:ext cx="1247775" cy="314325"/>
+                        </a:xfrm>
+                        <a:prstGeom prst="rect">
+                          <a:avLst/>
+                        </a:prstGeom>
+                        <a:solidFill>
+                          <a:schemeClr val="lt1"/>
+                        </a:solidFill>
+                        <a:ln w="6350">
+                          <a:solidFill>
+                            <a:prstClr val="black"/>
+                          </a:solidFill>
+                        </a:ln>
+                        <a:effectLst/>
+                      </wps:spPr>
+                      <wps:style>
+                        <a:lnRef idx="0">
+                          <a:schemeClr val="accent1"/>
+                        </a:lnRef>
+                        <a:fillRef idx="0">
+                          <a:schemeClr val="accent1"/>
+                        </a:fillRef>
+                        <a:effectRef idx="0">
+                          <a:schemeClr val="accent1"/>
+                        </a:effectRef>
+                        <a:fontRef idx="minor">
+                          <a:schemeClr val="dk1"/>
+                        </a:fontRef>
+                      </wps:style>
+                      <wps:txbx>
+                        <w:txbxContent>
+                          <w:p>
+                            <w:r>
+                              <w:t>Closes application</w:t>
+                            </w:r>
+                          </w:p>
+                        </w:txbxContent>
+                      </wps:txbx>
+                      <wps:bodyPr rot="0" spcFirstLastPara="0" vertOverflow="overflow" horzOverflow="overflow" vert="horz" wrap="square" lIns="91440" tIns="45720" rIns="91440" bIns="45720" numCol="1" spcCol="0" rtlCol="0" fromWordArt="0" anchor="t" anchorCtr="0" forceAA="0" compatLnSpc="1">
+                        <a:prstTxWarp prst="textNoShape">
+                          <a:avLst/>
+                        </a:prstTxWarp>
+                        <a:noAutofit/>
+                      </wps:bodyPr>
+                    </wps:wsp>
+                  </a:graphicData>
+                </a:graphic>
+                <wp14:sizeRelH relativeFrom="margin">
+                  <wp14:pctWidth>0</wp14:pctWidth>
+                </wp14:sizeRelH>
+                <wp14:sizeRelV relativeFrom="margin">
+                  <wp14:pctHeight>0</wp14:pctHeight>
+                </wp14:sizeRelV>
+              </wp:anchor>
+            </w:drawing>
+          </mc:Choice>
+          <mc:Fallback>
+            <w:pict>
+              <v:shape w14:anchorId="39DA82C3" id="Text Box 193" o:spid="_x0000_s1066" type="#_x0000_t202" style="position:absolute;margin-left:78.75pt;margin-top:320.15pt;width:98.25pt;height:24.75pt;z-index:251754496;visibility:visible;mso-wrap-style:square;mso-width-percent:0;mso-height-percent:0;mso-wrap-distance-left:9pt;mso-wrap-distance-top:0;mso-wrap-distance-right:9pt;mso-wrap-distance-bottom:0;mso-position-horizontal:absolute;mso-position-horizontal-relative:text;mso-position-vertical:absolute;mso-position-vertical-relative:text;mso-width-percent:0;mso-height-percent:0;mso-width-relative:margin;mso-height-relative:margin;v-text-anchor:top" o:gfxdata="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" fillcolor="white [3201]" strokeweight=".5pt">
+                <v:textbox>
+                  <w:txbxContent>
+                    <w:p>
+                      <w:r>
+                        <w:t>Closes application</w:t>
+                      </w:r>
+                    </w:p>
+                  </w:txbxContent>
+                </v:textbox>
+              </v:shape>
+            </w:pict>
+          </mc:Fallback>
+        </mc:AlternateContent>
+      </w:r>
+      <w:r>
+        <w:rPr>
+          <w:noProof/>
+          <w:lang w:eastAsia="en-GB"/>
+        </w:rPr>
+        <mc:AlternateContent>
+          <mc:Choice Requires="wps">
+            <w:drawing>
+              <wp:anchor distT="0" distB="0" distL="114300" distR="114300" simplePos="0" relativeHeight="251753472" behindDoc="0" locked="0" layoutInCell="1" allowOverlap="1" wp14:anchorId="3950F777" wp14:editId="72324F9E">
+                <wp:simplePos x="0" y="0"/>
+                <wp:positionH relativeFrom="column">
+                  <wp:posOffset>3343275</wp:posOffset>
+                </wp:positionH>
+                <wp:positionV relativeFrom="paragraph">
+                  <wp:posOffset>4589145</wp:posOffset>
+                </wp:positionV>
+                <wp:extent cx="1847850" cy="314325"/>
+                <wp:effectExtent l="0" t="0" r="19050" b="28575"/>
+                <wp:wrapNone/>
+                <wp:docPr id="192" name="Text Box 192"/>
+                <wp:cNvGraphicFramePr/>
+                <a:graphic xmlns:a="http://schemas.openxmlformats.org/drawingml/2006/main">
+                  <a:graphicData uri="http://schemas.microsoft.com/office/word/2010/wordprocessingShape">
+                    <wps:wsp>
+                      <wps:cNvSpPr txBox="1"/>
+                      <wps:spPr>
+                        <a:xfrm>
+                          <a:off x="0" y="0"/>
+                          <a:ext cx="1847850" cy="314325"/>
+                        </a:xfrm>
+                        <a:prstGeom prst="rect">
+                          <a:avLst/>
+                        </a:prstGeom>
+                        <a:solidFill>
+                          <a:schemeClr val="lt1"/>
+                        </a:solidFill>
+                        <a:ln w="6350">
+                          <a:solidFill>
+                            <a:prstClr val="black"/>
+                          </a:solidFill>
+                        </a:ln>
+                        <a:effectLst/>
+                      </wps:spPr>
+                      <wps:style>
+                        <a:lnRef idx="0">
+                          <a:schemeClr val="accent1"/>
+                        </a:lnRef>
+                        <a:fillRef idx="0">
+                          <a:schemeClr val="accent1"/>
+                        </a:fillRef>
+                        <a:effectRef idx="0">
+                          <a:schemeClr val="accent1"/>
+                        </a:effectRef>
+                        <a:fontRef idx="minor">
+                          <a:schemeClr val="dk1"/>
+                        </a:fontRef>
+                      </wps:style>
+                      <wps:txbx>
+                        <w:txbxContent>
+                          <w:p>
+                            <w:r>
+                              <w:t>Once the test has finished</w:t>
+                            </w:r>
+                          </w:p>
+                        </w:txbxContent>
+                      </wps:txbx>
+                      <wps:bodyPr rot="0" spcFirstLastPara="0" vertOverflow="overflow" horzOverflow="overflow" vert="horz" wrap="square" lIns="91440" tIns="45720" rIns="91440" bIns="45720" numCol="1" spcCol="0" rtlCol="0" fromWordArt="0" anchor="t" anchorCtr="0" forceAA="0" compatLnSpc="1">
+                        <a:prstTxWarp prst="textNoShape">
+                          <a:avLst/>
+                        </a:prstTxWarp>
+                        <a:noAutofit/>
+                      </wps:bodyPr>
+                    </wps:wsp>
+                  </a:graphicData>
+                </a:graphic>
+                <wp14:sizeRelV relativeFrom="margin">
+                  <wp14:pctHeight>0</wp14:pctHeight>
+                </wp14:sizeRelV>
+              </wp:anchor>
+            </w:drawing>
+          </mc:Choice>
+          <mc:Fallback>
+            <w:pict>
+              <v:shape w14:anchorId="3950F777" id="Text Box 192" o:spid="_x0000_s1067" type="#_x0000_t202" style="position:absolute;margin-left:263.25pt;margin-top:361.35pt;width:145.5pt;height:24.75pt;z-index:251753472;visibility:visible;mso-wrap-style:square;mso-height-percent:0;mso-wrap-distance-left:9pt;mso-wrap-distance-top:0;mso-wrap-distance-right:9pt;mso-wrap-distance-bottom:0;mso-position-horizontal:absolute;mso-position-horizontal-relative:text;mso-position-vertical:absolute;mso-position-vertical-relative:text;mso-height-percent:0;mso-height-relative:margin;v-text-anchor:top" o:gfxdata="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" fillcolor="white [3201]" strokeweight=".5pt">
+                <v:textbox>
+                  <w:txbxContent>
+                    <w:p>
+                      <w:r>
+                        <w:t>Once the test has finished</w:t>
+                      </w:r>
+                    </w:p>
+                  </w:txbxContent>
+                </v:textbox>
+              </v:shape>
+            </w:pict>
+          </mc:Fallback>
+        </mc:AlternateContent>
+      </w:r>
+      <w:r>
+        <w:rPr>
+          <w:noProof/>
+          <w:lang w:eastAsia="en-GB"/>
+        </w:rPr>
+        <w:drawing>
+          <wp:anchor distT="0" distB="0" distL="114300" distR="114300" simplePos="0" relativeHeight="251752448" behindDoc="1" locked="0" layoutInCell="1" allowOverlap="1" wp14:anchorId="748B5D0D" wp14:editId="217DA0CE">
+            <wp:simplePos x="0" y="0"/>
+            <wp:positionH relativeFrom="column">
+              <wp:posOffset>2942125</wp:posOffset>
+            </wp:positionH>
+            <wp:positionV relativeFrom="paragraph">
+              <wp:posOffset>1694179</wp:posOffset>
+            </wp:positionV>
+            <wp:extent cx="2534750" cy="2895599"/>
+            <wp:effectExtent l="0" t="0" r="0" b="635"/>
+            <wp:wrapNone/>
+            <wp:docPr id="63" name="Picture 63"/>
+            <wp:cNvGraphicFramePr>
+              <a:graphicFrameLocks xmlns:a="http://schemas.openxmlformats.org/drawingml/2006/main" noChangeAspect="1"/>
+            </wp:cNvGraphicFramePr>
+            <a:graphic xmlns:a="http://schemas.openxmlformats.org/drawingml/2006/main">
+              <a:graphicData uri="http://schemas.openxmlformats.org/drawingml/2006/picture">
+                <pic:pic xmlns:pic="http://schemas.openxmlformats.org/drawingml/2006/picture">
+                  <pic:nvPicPr>
+                    <pic:cNvPr id="63" name="UI design feedback.png"/>
+                    <pic:cNvPicPr/>
+                  </pic:nvPicPr>
+                  <pic:blipFill>
+                    <a:blip r:embed="rId14">
+                      <a:extLst>
+                        <a:ext uri="{28A0092B-C50C-407E-A947-70E740481C1C}">
+                          <a14:useLocalDpi xmlns:a14="http://schemas.microsoft.com/office/drawing/2010/main" val="0"/>
+                        </a:ext>
+                      </a:extLst>
+                    </a:blip>
+                    <a:stretch>
+                      <a:fillRect/>
+                    </a:stretch>
+                  </pic:blipFill>
+                  <pic:spPr>
+                    <a:xfrm>
+                      <a:off x="0" y="0"/>
+                      <a:ext cx="2539507" cy="2901033"/>
+                    </a:xfrm>
+                    <a:prstGeom prst="rect">
+                      <a:avLst/>
+                    </a:prstGeom>
+                  </pic:spPr>
+                </pic:pic>
+              </a:graphicData>
+            </a:graphic>
+            <wp14:sizeRelH relativeFrom="margin">
+              <wp14:pctWidth>0</wp14:pctWidth>
+            </wp14:sizeRelH>
+            <wp14:sizeRelV relativeFrom="margin">
+              <wp14:pctHeight>0</wp14:pctHeight>
+            </wp14:sizeRelV>
+          </wp:anchor>
+        </w:drawing>
+      </w:r>
+      <w:r>
+        <w:rPr>
+          <w:noProof/>
+          <w:lang w:eastAsia="en-GB"/>
+        </w:rPr>
+        <mc:AlternateContent>
+          <mc:Choice Requires="wps">
+            <w:drawing>
+              <wp:anchor distT="0" distB="0" distL="114300" distR="114300" simplePos="0" relativeHeight="251751424" behindDoc="0" locked="0" layoutInCell="1" allowOverlap="1" wp14:anchorId="6B8EB3A8" wp14:editId="5C8F3668">
+                <wp:simplePos x="0" y="0"/>
+                <wp:positionH relativeFrom="column">
+                  <wp:posOffset>2219325</wp:posOffset>
+                </wp:positionH>
+                <wp:positionV relativeFrom="paragraph">
+                  <wp:posOffset>1313180</wp:posOffset>
+                </wp:positionV>
+                <wp:extent cx="1304925" cy="438150"/>
+                <wp:effectExtent l="38100" t="0" r="28575" b="76200"/>
+                <wp:wrapNone/>
+                <wp:docPr id="62" name="Straight Arrow Connector 62"/>
+                <wp:cNvGraphicFramePr/>
+                <a:graphic xmlns:a="http://schemas.openxmlformats.org/drawingml/2006/main">
+                  <a:graphicData uri="http://schemas.microsoft.com/office/word/2010/wordprocessingShape">
+                    <wps:wsp>
+                      <wps:cNvCnPr/>
+                      <wps:spPr>
+                        <a:xfrm flipH="1">
+                          <a:off x="0" y="0"/>
+                          <a:ext cx="1304925" cy="438150"/>
+                        </a:xfrm>
+                        <a:prstGeom prst="straightConnector1">
+                          <a:avLst/>
+                        </a:prstGeom>
+                        <a:ln>
+                          <a:tailEnd type="triangle"/>
+                        </a:ln>
+                      </wps:spPr>
+                      <wps:style>
+                        <a:lnRef idx="1">
+                          <a:schemeClr val="accent1"/>
+                        </a:lnRef>
+                        <a:fillRef idx="0">
+                          <a:schemeClr val="accent1"/>
+                        </a:fillRef>
+                        <a:effectRef idx="0">
+                          <a:schemeClr val="accent1"/>
+                        </a:effectRef>
+                        <a:fontRef idx="minor">
+                          <a:schemeClr val="tx1"/>
+                        </a:fontRef>
+                      </wps:style>
+                      <wps:bodyPr/>
+                    </wps:wsp>
+                  </a:graphicData>
+                </a:graphic>
+              </wp:anchor>
+            </w:drawing>
+          </mc:Choice>
+          <mc:Fallback>
+            <w:pict>
+              <v:shape w14:anchorId="2A5D49D6" id="Straight Arrow Connector 62" o:spid="_x0000_s1026" type="#_x0000_t32" style="position:absolute;margin-left:174.75pt;margin-top:103.4pt;width:102.75pt;height:34.5pt;flip:x;z-index:251751424;visibility:visible;mso-wrap-style:square;mso-wrap-distance-left:9pt;mso-wrap-distance-top:0;mso-wrap-distance-right:9pt;mso-wrap-distance-bottom:0;mso-position-horizontal:absolute;mso-position-horizontal-relative:text;mso-position-vertical:absolute;mso-position-vertical-relative:text" o:gfxdata="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" strokecolor="#5b9bd5 [3204]" strokeweight=".5pt">
+                <v:stroke endarrow="block" joinstyle="miter"/>
+              </v:shape>
+            </w:pict>
+          </mc:Fallback>
+        </mc:AlternateContent>
+      </w:r>
+      <w:r>
+        <w:rPr>
+          <w:noProof/>
+          <w:lang w:eastAsia="en-GB"/>
+        </w:rPr>
+        <w:drawing>
+          <wp:anchor distT="0" distB="0" distL="114300" distR="114300" simplePos="0" relativeHeight="251750400" behindDoc="1" locked="0" layoutInCell="1" allowOverlap="1" wp14:anchorId="7D270FB7" wp14:editId="5E92DAD0">
+            <wp:simplePos x="0" y="0"/>
+            <wp:positionH relativeFrom="column">
+              <wp:posOffset>-247650</wp:posOffset>
+            </wp:positionH>
+            <wp:positionV relativeFrom="paragraph">
+              <wp:posOffset>846455</wp:posOffset>
+            </wp:positionV>
+            <wp:extent cx="2543175" cy="2905223"/>
+            <wp:effectExtent l="0" t="0" r="0" b="9525"/>
+            <wp:wrapNone/>
+            <wp:docPr id="61" name="Picture 61"/>
+            <wp:cNvGraphicFramePr>
+              <a:graphicFrameLocks xmlns:a="http://schemas.openxmlformats.org/drawingml/2006/main" noChangeAspect="1"/>
+            </wp:cNvGraphicFramePr>
+            <a:graphic xmlns:a="http://schemas.openxmlformats.org/drawingml/2006/main">
+              <a:graphicData uri="http://schemas.openxmlformats.org/drawingml/2006/picture">
+                <pic:pic xmlns:pic="http://schemas.openxmlformats.org/drawingml/2006/picture">
+                  <pic:nvPicPr>
+                    <pic:cNvPr id="61" name="UI design markscheme.png"/>
+                    <pic:cNvPicPr/>
+                  </pic:nvPicPr>
+                  <pic:blipFill>
+                    <a:blip r:embed="rId15">
+                      <a:extLst>
+                        <a:ext uri="{28A0092B-C50C-407E-A947-70E740481C1C}">
+                          <a14:useLocalDpi xmlns:a14="http://schemas.microsoft.com/office/drawing/2010/main" val="0"/>
+                        </a:ext>
+                      </a:extLst>
+                    </a:blip>
+                    <a:stretch>
+                      <a:fillRect/>
+                    </a:stretch>
+                  </pic:blipFill>
+                  <pic:spPr>
+                    <a:xfrm>
+                      <a:off x="0" y="0"/>
+                      <a:ext cx="2550352" cy="2913422"/>
+                    </a:xfrm>
+                    <a:prstGeom prst="rect">
+                      <a:avLst/>
+                    </a:prstGeom>
+                  </pic:spPr>
+                </pic:pic>
+              </a:graphicData>
+            </a:graphic>
+            <wp14:sizeRelH relativeFrom="margin">
+              <wp14:pctWidth>0</wp14:pctWidth>
+            </wp14:sizeRelH>
+            <wp14:sizeRelV relativeFrom="margin">
+              <wp14:pctHeight>0</wp14:pctHeight>
+            </wp14:sizeRelV>
+          </wp:anchor>
+        </w:drawing>
+      </w:r>
+      <w:r>
+        <w:rPr>
+          <w:noProof/>
+          <w:lang w:eastAsia="en-GB"/>
+        </w:rPr>
+        <mc:AlternateContent>
+          <mc:Choice Requires="wps">
+            <w:drawing>
+              <wp:anchor distT="0" distB="0" distL="114300" distR="114300" simplePos="0" relativeHeight="251749376" behindDoc="0" locked="0" layoutInCell="1" allowOverlap="1" wp14:anchorId="34B50004" wp14:editId="1ECE643C">
+                <wp:simplePos x="0" y="0"/>
+                <wp:positionH relativeFrom="column">
+                  <wp:posOffset>3514725</wp:posOffset>
+                </wp:positionH>
+                <wp:positionV relativeFrom="paragraph">
+                  <wp:posOffset>646429</wp:posOffset>
+                </wp:positionV>
+                <wp:extent cx="1847850" cy="695325"/>
+                <wp:effectExtent l="0" t="0" r="19050" b="28575"/>
+                <wp:wrapNone/>
+                <wp:docPr id="59" name="Text Box 59"/>
+                <wp:cNvGraphicFramePr/>
+                <a:graphic xmlns:a="http://schemas.openxmlformats.org/drawingml/2006/main">
+                  <a:graphicData uri="http://schemas.microsoft.com/office/word/2010/wordprocessingShape">
+                    <wps:wsp>
+                      <wps:cNvSpPr txBox="1"/>
+                      <wps:spPr>
+                        <a:xfrm>
+                          <a:off x="0" y="0"/>
+                          <a:ext cx="1847850" cy="695325"/>
+                        </a:xfrm>
+                        <a:prstGeom prst="rect">
+                          <a:avLst/>
+                        </a:prstGeom>
+                        <a:solidFill>
+                          <a:schemeClr val="lt1"/>
+                        </a:solidFill>
+                        <a:ln w="6350">
+                          <a:solidFill>
+                            <a:prstClr val="black"/>
+                          </a:solidFill>
+                        </a:ln>
+                        <a:effectLst/>
+                      </wps:spPr>
+                      <wps:style>
+                        <a:lnRef idx="0">
+                          <a:schemeClr val="accent1"/>
+                        </a:lnRef>
+                        <a:fillRef idx="0">
+                          <a:schemeClr val="accent1"/>
+                        </a:fillRef>
+                        <a:effectRef idx="0">
+                          <a:schemeClr val="accent1"/>
+                        </a:effectRef>
+                        <a:fontRef idx="minor">
+                          <a:schemeClr val="dk1"/>
+                        </a:fontRef>
+                      </wps:style>
+                      <wps:txbx>
+                        <w:txbxContent>
+                          <w:p>
+                            <w:r>
+                              <w:t>Worded answer question</w:t>
+                            </w:r>
+                            <w:r>
+                              <w:t>, clicking check marks opens the mark scheme</w:t>
+                            </w:r>
+                          </w:p>
+                        </w:txbxContent>
+                      </wps:txbx>
+                      <wps:bodyPr rot="0" spcFirstLastPara="0" vertOverflow="overflow" horzOverflow="overflow" vert="horz" wrap="square" lIns="91440" tIns="45720" rIns="91440" bIns="45720" numCol="1" spcCol="0" rtlCol="0" fromWordArt="0" anchor="t" anchorCtr="0" forceAA="0" compatLnSpc="1">
+                        <a:prstTxWarp prst="textNoShape">
+                          <a:avLst/>
+                        </a:prstTxWarp>
+                        <a:noAutofit/>
+                      </wps:bodyPr>
+                    </wps:wsp>
+                  </a:graphicData>
+                </a:graphic>
+                <wp14:sizeRelV relativeFrom="margin">
+                  <wp14:pctHeight>0</wp14:pctHeight>
+                </wp14:sizeRelV>
+              </wp:anchor>
+            </w:drawing>
+          </mc:Choice>
+          <mc:Fallback>
+            <w:pict>
+              <v:shape w14:anchorId="34B50004" id="Text Box 59" o:spid="_x0000_s1068" type="#_x0000_t202" style="position:absolute;margin-left:276.75pt;margin-top:50.9pt;width:145.5pt;height:54.75pt;z-index:251749376;visibility:visible;mso-wrap-style:square;mso-height-percent:0;mso-wrap-distance-left:9pt;mso-wrap-distance-top:0;mso-wrap-distance-right:9pt;mso-wrap-distance-bottom:0;mso-position-horizontal:absolute;mso-position-horizontal-relative:text;mso-position-vertical:absolute;mso-position-vertical-relative:text;mso-height-percent:0;mso-height-relative:margin;v-text-anchor:top" o:gfxdata="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" fillcolor="white [3201]" strokeweight=".5pt">
+                <v:textbox>
+                  <w:txbxContent>
+                    <w:p>
+                      <w:r>
+                        <w:t>Worded answer question</w:t>
+                      </w:r>
+                      <w:r>
+                        <w:t>, clicking check marks opens the mark scheme</w:t>
+                      </w:r>
+                    </w:p>
+                  </w:txbxContent>
+                </v:textbox>
+              </v:shape>
+            </w:pict>
+          </mc:Fallback>
+        </mc:AlternateContent>
+      </w:r>
+      <w:r>
+        <w:rPr>
+          <w:noProof/>
+          <w:lang w:eastAsia="en-GB"/>
+        </w:rPr>
+        <mc:AlternateContent>
+          <mc:Choice Requires="wps">
+            <w:drawing>
+              <wp:anchor distT="0" distB="0" distL="114300" distR="114300" simplePos="0" relativeHeight="251741184" behindDoc="0" locked="0" layoutInCell="1" allowOverlap="1" wp14:anchorId="5E41A226" wp14:editId="16F662CD">
+                <wp:simplePos x="0" y="0"/>
+                <wp:positionH relativeFrom="column">
+                  <wp:posOffset>0</wp:posOffset>
+                </wp:positionH>
+                <wp:positionV relativeFrom="paragraph">
+                  <wp:posOffset>436880</wp:posOffset>
+                </wp:positionV>
+                <wp:extent cx="2181225" cy="276225"/>
+                <wp:effectExtent l="0" t="0" r="28575" b="28575"/>
+                <wp:wrapNone/>
+                <wp:docPr id="57" name="Text Box 57"/>
+                <wp:cNvGraphicFramePr/>
+                <a:graphic xmlns:a="http://schemas.openxmlformats.org/drawingml/2006/main">
+                  <a:graphicData uri="http://schemas.microsoft.com/office/word/2010/wordprocessingShape">
+                    <wps:wsp>
+                      <wps:cNvSpPr txBox="1"/>
+                      <wps:spPr>
+                        <a:xfrm>
+                          <a:off x="0" y="0"/>
+                          <a:ext cx="2181225" cy="276225"/>
+                        </a:xfrm>
+                        <a:prstGeom prst="rect">
+                          <a:avLst/>
+                        </a:prstGeom>
+                        <a:solidFill>
+                          <a:schemeClr val="lt1"/>
+                        </a:solidFill>
+                        <a:ln w="6350">
+                          <a:solidFill>
+                            <a:prstClr val="black"/>
+                          </a:solidFill>
+                        </a:ln>
+                        <a:effectLst/>
+                      </wps:spPr>
+                      <wps:style>
+                        <a:lnRef idx="0">
+                          <a:schemeClr val="accent1"/>
+                        </a:lnRef>
+                        <a:fillRef idx="0">
+                          <a:schemeClr val="accent1"/>
+                        </a:fillRef>
+                        <a:effectRef idx="0">
+                          <a:schemeClr val="accent1"/>
+                        </a:effectRef>
+                        <a:fontRef idx="minor">
+                          <a:schemeClr val="dk1"/>
+                        </a:fontRef>
+                      </wps:style>
+                      <wps:txbx>
+                        <w:txbxContent>
+                          <w:p>
+                            <w:r>
+                              <w:t>One word answer</w:t>
+                            </w:r>
+                            <w:r>
+                              <w:t xml:space="preserve"> question</w:t>
+                            </w:r>
+                            <w:r>
+                              <w:t xml:space="preserve"> layout</w:t>
+                            </w:r>
+                          </w:p>
+                        </w:txbxContent>
+                      </wps:txbx>
+                      <wps:bodyPr rot="0" spcFirstLastPara="0" vertOverflow="overflow" horzOverflow="overflow" vert="horz" wrap="square" lIns="91440" tIns="45720" rIns="91440" bIns="45720" numCol="1" spcCol="0" rtlCol="0" fromWordArt="0" anchor="t" anchorCtr="0" forceAA="0" compatLnSpc="1">
+                        <a:prstTxWarp prst="textNoShape">
+                          <a:avLst/>
+                        </a:prstTxWarp>
+                        <a:noAutofit/>
+                      </wps:bodyPr>
+                    </wps:wsp>
+                  </a:graphicData>
+                </a:graphic>
+                <wp14:sizeRelH relativeFrom="margin">
+                  <wp14:pctWidth>0</wp14:pctWidth>
+                </wp14:sizeRelH>
+                <wp14:sizeRelV relativeFrom="margin">
+                  <wp14:pctHeight>0</wp14:pctHeight>
+                </wp14:sizeRelV>
+              </wp:anchor>
+            </w:drawing>
+          </mc:Choice>
+          <mc:Fallback>
+            <w:pict>
+              <v:shape w14:anchorId="5E41A226" id="Text Box 57" o:spid="_x0000_s1069" type="#_x0000_t202" style="position:absolute;margin-left:0;margin-top:34.4pt;width:171.75pt;height:21.75pt;z-index:251741184;visibility:visible;mso-wrap-style:square;mso-width-percent:0;mso-height-percent:0;mso-wrap-distance-left:9pt;mso-wrap-distance-top:0;mso-wrap-distance-right:9pt;mso-wrap-distance-bottom:0;mso-position-horizontal:absolute;mso-position-horizontal-relative:text;mso-position-vertical:absolute;mso-position-vertical-relative:text;mso-width-percent:0;mso-height-percent:0;mso-width-relative:margin;mso-height-relative:margin;v-text-anchor:top" o:gfxdata="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" fillcolor="white [3201]" strokeweight=".5pt">
+                <v:textbox>
+                  <w:txbxContent>
+                    <w:p>
+                      <w:r>
+                        <w:t>One word answer</w:t>
+                      </w:r>
+                      <w:r>
+                        <w:t xml:space="preserve"> question</w:t>
+                      </w:r>
+                      <w:r>
+                        <w:t xml:space="preserve"> layout</w:t>
+                      </w:r>
+                    </w:p>
+                  </w:txbxContent>
+                </v:textbox>
+              </v:shape>
+            </w:pict>
+          </mc:Fallback>
+        </mc:AlternateContent>
+      </w:r>
     </w:p>
     <w:sectPr>
       <w:pgSz w:w="11906" w:h="16838"/>

</xml_diff>